<commit_message>
mark working version of NRELApp
</commit_message>
<xml_diff>
--- a/docs/NREL Mediator Installation Instructions.docx
+++ b/docs/NREL Mediator Installation Instructions.docx
@@ -45,7 +45,7 @@
       <w:r>
         <w:t>Download OpenESB (</w:t>
       </w:r>
-      <w:hyperlink r:id="rId6" w:history="1">
+      <w:hyperlink r:id="rId7" w:history="1">
         <w:r>
           <w:rPr>
             <w:rStyle w:val="Hyperlink"/>
@@ -118,129 +118,6 @@
           <w:rFonts w:cs="Menlo Regular"/>
         </w:rPr>
         <w:t xml:space="preserve">Server Console :  </w:t>
-      </w:r>
-      <w:hyperlink r:id="rId7" w:history="1">
-        <w:r>
-          <w:rPr>
-            <w:rFonts w:cs="Menlo Regular"/>
-          </w:rPr>
-          <w:t>http://localhost:4848/plugin/webui</w:t>
-        </w:r>
-      </w:hyperlink>
-    </w:p>
-    <w:p>
-      <w:pPr>
-        <w:pStyle w:val="ListParagraph"/>
-        <w:numPr>
-          <w:ilvl w:val="0"/>
-          <w:numId w:val="2"/>
-        </w:numPr>
-      </w:pPr>
-      <w:r>
-        <w:rPr>
-          <w:rFonts w:cs="Menlo Regular"/>
-        </w:rPr>
-        <w:t>Login : admin/admin</w:t>
-      </w:r>
-    </w:p>
-    <w:p>
-      <w:pPr>
-        <w:pStyle w:val="Heading2"/>
-      </w:pPr>
-      <w:r>
-        <w:t>Component Installation</w:t>
-      </w:r>
-    </w:p>
-    <w:p>
-      <w:r>
-        <w:t>OpenESB supports plugins. The mediator requires installation of the following components :</w:t>
-      </w:r>
-    </w:p>
-    <w:p>
-      <w:pPr>
-        <w:pStyle w:val="ListParagraph"/>
-        <w:numPr>
-          <w:ilvl w:val="0"/>
-          <w:numId w:val="3"/>
-        </w:numPr>
-      </w:pPr>
-      <w:r>
-        <w:t>BPEL SE – scalable orchestrator (Component)</w:t>
-      </w:r>
-      <w:r>
-        <w:t xml:space="preserve"> bpelse.jar</w:t>
-      </w:r>
-    </w:p>
-    <w:p>
-      <w:pPr>
-        <w:pStyle w:val="ListParagraph"/>
-        <w:numPr>
-          <w:ilvl w:val="0"/>
-          <w:numId w:val="3"/>
-        </w:numPr>
-      </w:pPr>
-      <w:r>
-        <w:t>FILE BC – provides interacting with files (Component)</w:t>
-      </w:r>
-      <w:r>
-        <w:t xml:space="preserve"> filebc.jar</w:t>
-      </w:r>
-    </w:p>
-    <w:p>
-      <w:pPr>
-        <w:pStyle w:val="ListParagraph"/>
-        <w:numPr>
-          <w:ilvl w:val="0"/>
-          <w:numId w:val="3"/>
-        </w:numPr>
-      </w:pPr>
-      <w:r>
-        <w:t>HTTP BC FULL – provides messaging over HTTP (Component)  httpbc-full.jar</w:t>
-      </w:r>
-    </w:p>
-    <w:p>
-      <w:pPr>
-        <w:pStyle w:val="ListParagraph"/>
-        <w:numPr>
-          <w:ilvl w:val="0"/>
-          <w:numId w:val="3"/>
-        </w:numPr>
-      </w:pPr>
-      <w:r>
-        <w:t>Wsdlextlib.jar (Shared lib)</w:t>
-      </w:r>
-    </w:p>
-    <w:p>
-      <w:pPr>
-        <w:pStyle w:val="ListParagraph"/>
-        <w:numPr>
-          <w:ilvl w:val="0"/>
-          <w:numId w:val="3"/>
-        </w:numPr>
-      </w:pPr>
-      <w:r>
-        <w:t>Encoderlib.jar (Shared lib)</w:t>
-      </w:r>
-    </w:p>
-    <w:p/>
-    <w:p>
-      <w:pPr>
-        <w:pStyle w:val="Heading3"/>
-      </w:pPr>
-      <w:r>
-        <w:t>Installing the 3 components</w:t>
-      </w:r>
-    </w:p>
-    <w:p>
-      <w:pPr>
-        <w:pStyle w:val="ListParagraph"/>
-        <w:numPr>
-          <w:ilvl w:val="0"/>
-          <w:numId w:val="4"/>
-        </w:numPr>
-      </w:pPr>
-      <w:r>
-        <w:t xml:space="preserve">Access web console : </w:t>
       </w:r>
       <w:hyperlink r:id="rId8" w:history="1">
         <w:r>
@@ -256,6 +133,129 @@
         <w:pStyle w:val="ListParagraph"/>
         <w:numPr>
           <w:ilvl w:val="0"/>
+          <w:numId w:val="2"/>
+        </w:numPr>
+      </w:pPr>
+      <w:r>
+        <w:rPr>
+          <w:rFonts w:cs="Menlo Regular"/>
+        </w:rPr>
+        <w:t>Login : admin/admin</w:t>
+      </w:r>
+    </w:p>
+    <w:p>
+      <w:pPr>
+        <w:pStyle w:val="Heading2"/>
+      </w:pPr>
+      <w:r>
+        <w:t>Component Installation</w:t>
+      </w:r>
+    </w:p>
+    <w:p>
+      <w:r>
+        <w:t>OpenESB supports plugins. The mediator requires installation of the following components :</w:t>
+      </w:r>
+    </w:p>
+    <w:p>
+      <w:pPr>
+        <w:pStyle w:val="ListParagraph"/>
+        <w:numPr>
+          <w:ilvl w:val="0"/>
+          <w:numId w:val="3"/>
+        </w:numPr>
+      </w:pPr>
+      <w:r>
+        <w:t>BPEL SE – scalable orchestrator (Component)</w:t>
+      </w:r>
+      <w:r>
+        <w:t xml:space="preserve"> bpelse.jar</w:t>
+      </w:r>
+    </w:p>
+    <w:p>
+      <w:pPr>
+        <w:pStyle w:val="ListParagraph"/>
+        <w:numPr>
+          <w:ilvl w:val="0"/>
+          <w:numId w:val="3"/>
+        </w:numPr>
+      </w:pPr>
+      <w:r>
+        <w:t>FILE BC – provides interacting with files (Component)</w:t>
+      </w:r>
+      <w:r>
+        <w:t xml:space="preserve"> filebc.jar</w:t>
+      </w:r>
+    </w:p>
+    <w:p>
+      <w:pPr>
+        <w:pStyle w:val="ListParagraph"/>
+        <w:numPr>
+          <w:ilvl w:val="0"/>
+          <w:numId w:val="3"/>
+        </w:numPr>
+      </w:pPr>
+      <w:r>
+        <w:t>HTTP BC FULL – provides messaging over HTTP (Component)  httpbc-full.jar</w:t>
+      </w:r>
+    </w:p>
+    <w:p>
+      <w:pPr>
+        <w:pStyle w:val="ListParagraph"/>
+        <w:numPr>
+          <w:ilvl w:val="0"/>
+          <w:numId w:val="3"/>
+        </w:numPr>
+      </w:pPr>
+      <w:r>
+        <w:t>Wsdlextlib.jar (Shared lib)</w:t>
+      </w:r>
+    </w:p>
+    <w:p>
+      <w:pPr>
+        <w:pStyle w:val="ListParagraph"/>
+        <w:numPr>
+          <w:ilvl w:val="0"/>
+          <w:numId w:val="3"/>
+        </w:numPr>
+      </w:pPr>
+      <w:r>
+        <w:t>Encoderlib.jar (Shared lib)</w:t>
+      </w:r>
+    </w:p>
+    <w:p/>
+    <w:p>
+      <w:pPr>
+        <w:pStyle w:val="Heading3"/>
+      </w:pPr>
+      <w:r>
+        <w:t>Installing the 3 components</w:t>
+      </w:r>
+    </w:p>
+    <w:p>
+      <w:pPr>
+        <w:pStyle w:val="ListParagraph"/>
+        <w:numPr>
+          <w:ilvl w:val="0"/>
+          <w:numId w:val="4"/>
+        </w:numPr>
+      </w:pPr>
+      <w:r>
+        <w:t xml:space="preserve">Access web console : </w:t>
+      </w:r>
+      <w:hyperlink r:id="rId9" w:history="1">
+        <w:r>
+          <w:rPr>
+            <w:rFonts w:cs="Menlo Regular"/>
+          </w:rPr>
+          <w:t>http://localhost:4848/plugin/webui</w:t>
+        </w:r>
+      </w:hyperlink>
+    </w:p>
+    <w:p>
+      <w:pPr>
+        <w:pStyle w:val="ListParagraph"/>
+        <w:numPr>
+          <w:ilvl w:val="0"/>
           <w:numId w:val="4"/>
         </w:numPr>
       </w:pPr>
@@ -387,143 +387,6 @@
         <w:numPr>
           <w:ilvl w:val="0"/>
           <w:numId w:val="6"/>
-        </w:numPr>
-      </w:pPr>
-      <w:r>
-        <w:t xml:space="preserve">Access web console : </w:t>
-      </w:r>
-      <w:hyperlink r:id="rId9" w:history="1">
-        <w:r>
-          <w:rPr>
-            <w:rStyle w:val="Hyperlink"/>
-          </w:rPr>
-          <w:t>http://localhost:4848/plugin/webui</w:t>
-        </w:r>
-      </w:hyperlink>
-    </w:p>
-    <w:p>
-      <w:pPr>
-        <w:pStyle w:val="ListParagraph"/>
-        <w:numPr>
-          <w:ilvl w:val="0"/>
-          <w:numId w:val="6"/>
-        </w:numPr>
-      </w:pPr>
-      <w:r>
-        <w:t>Click on Shared Libraries (on left menu)</w:t>
-      </w:r>
-    </w:p>
-    <w:p>
-      <w:pPr>
-        <w:pStyle w:val="ListParagraph"/>
-        <w:numPr>
-          <w:ilvl w:val="0"/>
-          <w:numId w:val="6"/>
-        </w:numPr>
-      </w:pPr>
-      <w:r>
-        <w:t>Click Install</w:t>
-      </w:r>
-    </w:p>
-    <w:p>
-      <w:pPr>
-        <w:pStyle w:val="ListParagraph"/>
-        <w:numPr>
-          <w:ilvl w:val="0"/>
-          <w:numId w:val="6"/>
-        </w:numPr>
-      </w:pPr>
-      <w:r>
-        <w:t xml:space="preserve">Select file : </w:t>
-      </w:r>
-      <w:r>
-        <w:rPr>
-          <w:rFonts w:cs="Menlo Regular"/>
-          <w:color w:val="000000"/>
-        </w:rPr>
-        <w:t>/usr/local/OpenESB-SE-3.0.5/OE-Components</w:t>
-      </w:r>
-      <w:r>
-        <w:rPr>
-          <w:rFonts w:cs="Menlo Regular"/>
-          <w:color w:val="000000"/>
-        </w:rPr>
-        <w:t>/</w:t>
-      </w:r>
-      <w:r>
-        <w:rPr>
-          <w:rFonts w:cs="Menlo Regular"/>
-          <w:b/>
-          <w:color w:val="000000"/>
-        </w:rPr>
-        <w:t>encoderlib.jar</w:t>
-      </w:r>
-    </w:p>
-    <w:p>
-      <w:pPr>
-        <w:pStyle w:val="ListParagraph"/>
-        <w:numPr>
-          <w:ilvl w:val="0"/>
-          <w:numId w:val="6"/>
-        </w:numPr>
-      </w:pPr>
-      <w:r>
-        <w:rPr>
-          <w:rFonts w:cs="Menlo Regular"/>
-          <w:color w:val="000000"/>
-        </w:rPr>
-        <w:t>Click ‘Start upload’</w:t>
-      </w:r>
-    </w:p>
-    <w:p/>
-    <w:p>
-      <w:r>
-        <w:t xml:space="preserve">Repeat process for </w:t>
-      </w:r>
-      <w:r>
-        <w:rPr>
-          <w:b/>
-        </w:rPr>
-        <w:t>wsdlextlib.jar</w:t>
-      </w:r>
-    </w:p>
-    <w:p>
-      <w:pPr>
-        <w:pStyle w:val="ListParagraph"/>
-        <w:ind w:left="0"/>
-      </w:pPr>
-    </w:p>
-    <w:p>
-      <w:pPr>
-        <w:pStyle w:val="ListParagraph"/>
-        <w:ind w:left="0"/>
-        <w:rPr>
-          <w:b/>
-        </w:rPr>
-      </w:pPr>
-      <w:r>
-        <w:rPr>
-          <w:b/>
-        </w:rPr>
-        <w:t>Congratulations.</w:t>
-      </w:r>
-    </w:p>
-    <w:p/>
-    <w:p>
-      <w:pPr>
-        <w:pStyle w:val="Heading1"/>
-      </w:pPr>
-      <w:r>
-        <w:t>Installation of Mediator Application</w:t>
-      </w:r>
-    </w:p>
-    <w:p/>
-    <w:p>
-      <w:pPr>
-        <w:pStyle w:val="ListParagraph"/>
-        <w:numPr>
-          <w:ilvl w:val="0"/>
-          <w:numId w:val="7"/>
         </w:numPr>
       </w:pPr>
       <w:r>
@@ -543,151 +406,124 @@
         <w:pStyle w:val="ListParagraph"/>
         <w:numPr>
           <w:ilvl w:val="0"/>
+          <w:numId w:val="6"/>
+        </w:numPr>
+      </w:pPr>
+      <w:r>
+        <w:t>Click on Shared Libraries (on left menu)</w:t>
+      </w:r>
+    </w:p>
+    <w:p>
+      <w:pPr>
+        <w:pStyle w:val="ListParagraph"/>
+        <w:numPr>
+          <w:ilvl w:val="0"/>
+          <w:numId w:val="6"/>
+        </w:numPr>
+      </w:pPr>
+      <w:r>
+        <w:t>Click Install</w:t>
+      </w:r>
+    </w:p>
+    <w:p>
+      <w:pPr>
+        <w:pStyle w:val="ListParagraph"/>
+        <w:numPr>
+          <w:ilvl w:val="0"/>
+          <w:numId w:val="6"/>
+        </w:numPr>
+      </w:pPr>
+      <w:r>
+        <w:t xml:space="preserve">Select file : </w:t>
+      </w:r>
+      <w:r>
+        <w:rPr>
+          <w:rFonts w:cs="Menlo Regular"/>
+          <w:color w:val="000000"/>
+        </w:rPr>
+        <w:t>/usr/local/OpenESB-SE-3.0.5/OE-Components</w:t>
+      </w:r>
+      <w:r>
+        <w:rPr>
+          <w:rFonts w:cs="Menlo Regular"/>
+          <w:color w:val="000000"/>
+        </w:rPr>
+        <w:t>/</w:t>
+      </w:r>
+      <w:r>
+        <w:rPr>
+          <w:rFonts w:cs="Menlo Regular"/>
+          <w:b/>
+          <w:color w:val="000000"/>
+        </w:rPr>
+        <w:t>encoderlib.jar</w:t>
+      </w:r>
+    </w:p>
+    <w:p>
+      <w:pPr>
+        <w:pStyle w:val="ListParagraph"/>
+        <w:numPr>
+          <w:ilvl w:val="0"/>
+          <w:numId w:val="6"/>
+        </w:numPr>
+      </w:pPr>
+      <w:r>
+        <w:rPr>
+          <w:rFonts w:cs="Menlo Regular"/>
+          <w:color w:val="000000"/>
+        </w:rPr>
+        <w:t>Click ‘Start upload’</w:t>
+      </w:r>
+    </w:p>
+    <w:p/>
+    <w:p>
+      <w:r>
+        <w:t xml:space="preserve">Repeat process for </w:t>
+      </w:r>
+      <w:r>
+        <w:rPr>
+          <w:b/>
+        </w:rPr>
+        <w:t>wsdlextlib.jar</w:t>
+      </w:r>
+    </w:p>
+    <w:p>
+      <w:pPr>
+        <w:pStyle w:val="ListParagraph"/>
+        <w:ind w:left="0"/>
+      </w:pPr>
+    </w:p>
+    <w:p>
+      <w:pPr>
+        <w:pStyle w:val="ListParagraph"/>
+        <w:ind w:left="0"/>
+        <w:rPr>
+          <w:b/>
+        </w:rPr>
+      </w:pPr>
+      <w:r>
+        <w:rPr>
+          <w:b/>
+        </w:rPr>
+        <w:t>Congratulations.</w:t>
+      </w:r>
+    </w:p>
+    <w:p/>
+    <w:p>
+      <w:pPr>
+        <w:pStyle w:val="Heading1"/>
+      </w:pPr>
+      <w:r>
+        <w:t>Installation of Mediator Application</w:t>
+      </w:r>
+    </w:p>
+    <w:p/>
+    <w:p>
+      <w:pPr>
+        <w:pStyle w:val="ListParagraph"/>
+        <w:numPr>
+          <w:ilvl w:val="0"/>
           <w:numId w:val="7"/>
-        </w:numPr>
-      </w:pPr>
-      <w:r>
-        <w:t>Click ‘Service Assemblies’ (left side menu)</w:t>
-      </w:r>
-    </w:p>
-    <w:p>
-      <w:pPr>
-        <w:pStyle w:val="ListParagraph"/>
-        <w:numPr>
-          <w:ilvl w:val="0"/>
-          <w:numId w:val="7"/>
-        </w:numPr>
-      </w:pPr>
-      <w:r>
-        <w:t>Click on ‘+ Deploy’ button</w:t>
-      </w:r>
-    </w:p>
-    <w:p>
-      <w:pPr>
-        <w:pStyle w:val="ListParagraph"/>
-        <w:numPr>
-          <w:ilvl w:val="0"/>
-          <w:numId w:val="7"/>
-        </w:numPr>
-      </w:pPr>
-      <w:r>
-        <w:t>Choose file : git/nrel/Epri3App/dist/Epri3App.zip</w:t>
-      </w:r>
-    </w:p>
-    <w:p>
-      <w:pPr>
-        <w:pStyle w:val="ListParagraph"/>
-        <w:numPr>
-          <w:ilvl w:val="0"/>
-          <w:numId w:val="7"/>
-        </w:numPr>
-      </w:pPr>
-      <w:r>
-        <w:t>Click ‘Start upload’</w:t>
-      </w:r>
-    </w:p>
-    <w:p>
-      <w:pPr>
-        <w:pStyle w:val="ListParagraph"/>
-        <w:numPr>
-          <w:ilvl w:val="0"/>
-          <w:numId w:val="7"/>
-        </w:numPr>
-      </w:pPr>
-      <w:r>
-        <w:t>Click ‘Start’ button on the service assembly page</w:t>
-      </w:r>
-    </w:p>
-    <w:p/>
-    <w:p>
-      <w:pPr>
-        <w:pStyle w:val="Heading1"/>
-      </w:pPr>
-      <w:r>
-        <w:t>Endpoint Configuration</w:t>
-      </w:r>
-    </w:p>
-    <w:p/>
-    <w:p>
-      <w:r>
-        <w:t xml:space="preserve">The </w:t>
-      </w:r>
-      <w:r>
-        <w:t>mediator is configurable, in that the administrator selects the service endpoints. There are three end points :</w:t>
-      </w:r>
-    </w:p>
-    <w:p>
-      <w:pPr>
-        <w:pStyle w:val="ListParagraph"/>
-        <w:numPr>
-          <w:ilvl w:val="0"/>
-          <w:numId w:val="10"/>
-        </w:numPr>
-      </w:pPr>
-      <w:r>
-        <w:t>SERVICE</w:t>
-      </w:r>
-      <w:r>
-        <w:t xml:space="preserve">_ENDPOINT – This is the port that the </w:t>
-      </w:r>
-      <w:r>
-        <w:t>mediator SOAP service</w:t>
-      </w:r>
-      <w:r>
-        <w:t xml:space="preserve"> listens on for requests. It logs the requests and sends them to the</w:t>
-      </w:r>
-      <w:r>
-        <w:t xml:space="preserve"> two remote services for execution</w:t>
-      </w:r>
-    </w:p>
-    <w:p>
-      <w:pPr>
-        <w:pStyle w:val="ListParagraph"/>
-        <w:numPr>
-          <w:ilvl w:val="0"/>
-          <w:numId w:val="10"/>
-        </w:numPr>
-      </w:pPr>
-      <w:r>
-        <w:t>REMOTE_1 – EPRI SOAP service for create maint order, and get maint order</w:t>
-      </w:r>
-    </w:p>
-    <w:p>
-      <w:pPr>
-        <w:pStyle w:val="ListParagraph"/>
-        <w:numPr>
-          <w:ilvl w:val="0"/>
-          <w:numId w:val="10"/>
-        </w:numPr>
-      </w:pPr>
-      <w:r>
-        <w:t>REMOTE_2 – EPRI Soap service (the second one) for create main order, and get maint order</w:t>
-      </w:r>
-    </w:p>
-    <w:p/>
-    <w:p>
-      <w:r>
-        <w:t>The urls for these three addresses must be configured within the OpenESB web console.</w:t>
-      </w:r>
-    </w:p>
-    <w:p/>
-    <w:p>
-      <w:r>
-        <w:t xml:space="preserve">Do the following in order </w:t>
-      </w:r>
-      <w:r>
-        <w:t xml:space="preserve">for each of the three variables </w:t>
-      </w:r>
-      <w:r>
-        <w:t>:</w:t>
-      </w:r>
-    </w:p>
-    <w:p>
-      <w:pPr>
-        <w:pStyle w:val="ListParagraph"/>
-        <w:numPr>
-          <w:ilvl w:val="0"/>
-          <w:numId w:val="9"/>
         </w:numPr>
       </w:pPr>
       <w:r>
@@ -707,10 +543,251 @@
         <w:pStyle w:val="ListParagraph"/>
         <w:numPr>
           <w:ilvl w:val="0"/>
+          <w:numId w:val="7"/>
+        </w:numPr>
+      </w:pPr>
+      <w:r>
+        <w:t>Click ‘Service Assemblies’ (left side menu)</w:t>
+      </w:r>
+    </w:p>
+    <w:p>
+      <w:pPr>
+        <w:pStyle w:val="ListParagraph"/>
+        <w:numPr>
+          <w:ilvl w:val="0"/>
+          <w:numId w:val="7"/>
+        </w:numPr>
+      </w:pPr>
+      <w:r>
+        <w:t>Click on ‘+ Deploy’ button</w:t>
+      </w:r>
+    </w:p>
+    <w:p>
+      <w:pPr>
+        <w:pStyle w:val="ListParagraph"/>
+        <w:numPr>
+          <w:ilvl w:val="0"/>
+          <w:numId w:val="7"/>
+        </w:numPr>
+      </w:pPr>
+      <w:r>
+        <w:t>Choose file : git/nrel/</w:t>
+      </w:r>
+      <w:r>
+        <w:t>NRELApp/dist/NRELApp</w:t>
+      </w:r>
+      <w:r>
+        <w:t>.zip</w:t>
+      </w:r>
+    </w:p>
+    <w:p>
+      <w:pPr>
+        <w:pStyle w:val="ListParagraph"/>
+        <w:numPr>
+          <w:ilvl w:val="0"/>
+          <w:numId w:val="7"/>
+        </w:numPr>
+      </w:pPr>
+      <w:r>
+        <w:t>Click ‘Start upload’</w:t>
+      </w:r>
+    </w:p>
+    <w:p>
+      <w:pPr>
+        <w:pStyle w:val="ListParagraph"/>
+        <w:numPr>
+          <w:ilvl w:val="0"/>
+          <w:numId w:val="7"/>
+        </w:numPr>
+      </w:pPr>
+      <w:r>
+        <w:t>Click ‘Start’ button on the service assembly page</w:t>
+      </w:r>
+    </w:p>
+    <w:p/>
+    <w:p>
+      <w:pPr>
+        <w:pStyle w:val="Heading1"/>
+      </w:pPr>
+      <w:r>
+        <w:t>Endpoint Configuration</w:t>
+      </w:r>
+    </w:p>
+    <w:p/>
+    <w:p>
+      <w:r>
+        <w:t xml:space="preserve">The </w:t>
+      </w:r>
+      <w:r>
+        <w:t xml:space="preserve">mediator </w:t>
+      </w:r>
+      <w:r>
+        <w:t>endpoint are configurable. There are six endpoints, three for Get, and three for Create</w:t>
+      </w:r>
+      <w:r>
+        <w:t>:</w:t>
+      </w:r>
+    </w:p>
+    <w:p>
+      <w:pPr>
+        <w:pStyle w:val="ListParagraph"/>
+        <w:numPr>
+          <w:ilvl w:val="0"/>
+          <w:numId w:val="10"/>
+        </w:numPr>
+      </w:pPr>
+      <w:r>
+        <w:t>NREL_CREATE_SERVICE</w:t>
+      </w:r>
+      <w:r>
+        <w:t xml:space="preserve"> – This is the port that the </w:t>
+      </w:r>
+      <w:r>
+        <w:t>mediator SOAP service</w:t>
+      </w:r>
+      <w:r>
+        <w:t xml:space="preserve"> listens on for </w:t>
+      </w:r>
+      <w:r>
+        <w:t xml:space="preserve">create maint order </w:t>
+      </w:r>
+      <w:r>
+        <w:t>requests. It logs the requests and sends them to the</w:t>
+      </w:r>
+      <w:r>
+        <w:t xml:space="preserve"> two remote services for execution</w:t>
+      </w:r>
+    </w:p>
+    <w:p>
+      <w:pPr>
+        <w:pStyle w:val="ListParagraph"/>
+        <w:numPr>
+          <w:ilvl w:val="0"/>
+          <w:numId w:val="10"/>
+        </w:numPr>
+      </w:pPr>
+      <w:r>
+        <w:t>NREL_CREATE_R1</w:t>
+      </w:r>
+      <w:r>
+        <w:t xml:space="preserve"> – EPRI SOAP service for create maint order</w:t>
+      </w:r>
+      <w:r>
+        <w:t xml:space="preserve"> remote server 1</w:t>
+      </w:r>
+    </w:p>
+    <w:p>
+      <w:pPr>
+        <w:pStyle w:val="ListParagraph"/>
+        <w:numPr>
+          <w:ilvl w:val="0"/>
+          <w:numId w:val="10"/>
+        </w:numPr>
+      </w:pPr>
+      <w:r>
+        <w:t>NREL_CREATE_R</w:t>
+      </w:r>
+      <w:r>
+        <w:t xml:space="preserve">2 – </w:t>
+      </w:r>
+      <w:r>
+        <w:t>EPRI SOAP service for create maint order remote server 2</w:t>
+      </w:r>
+    </w:p>
+    <w:p>
+      <w:pPr>
+        <w:pStyle w:val="ListParagraph"/>
+        <w:numPr>
+          <w:ilvl w:val="0"/>
+          <w:numId w:val="10"/>
+        </w:numPr>
+      </w:pPr>
+      <w:r>
+        <w:t>NREL_GET_SERVICE – This is the port that the mediator SOAP service listens on for get maint order requests. It logs the requests and sends them to the two remote services for execution</w:t>
+      </w:r>
+    </w:p>
+    <w:p>
+      <w:pPr>
+        <w:pStyle w:val="ListParagraph"/>
+        <w:numPr>
+          <w:ilvl w:val="0"/>
+          <w:numId w:val="10"/>
+        </w:numPr>
+      </w:pPr>
+      <w:r>
+        <w:t>NREL_GET_R1 – EPRI SOAP service for get maint order remote server 1</w:t>
+      </w:r>
+    </w:p>
+    <w:p>
+      <w:pPr>
+        <w:pStyle w:val="ListParagraph"/>
+        <w:numPr>
+          <w:ilvl w:val="0"/>
+          <w:numId w:val="10"/>
+        </w:numPr>
+      </w:pPr>
+      <w:r>
+        <w:t>NREL_GET_R2 – EPRI SOAP service for get maint order remote server 2</w:t>
+      </w:r>
+    </w:p>
+    <w:p>
+      <w:pPr>
+        <w:pStyle w:val="ListParagraph"/>
+      </w:pPr>
+    </w:p>
+    <w:p/>
+    <w:p>
+      <w:r>
+        <w:t>The urls for these three addresses must be configured within the OpenESB web console.</w:t>
+      </w:r>
+    </w:p>
+    <w:p/>
+    <w:p>
+      <w:r>
+        <w:t xml:space="preserve">Do the following in order </w:t>
+      </w:r>
+      <w:r>
+        <w:t xml:space="preserve">for each of the </w:t>
+      </w:r>
+      <w:r>
+        <w:t>six</w:t>
+      </w:r>
+      <w:r>
+        <w:t xml:space="preserve"> variables </w:t>
+      </w:r>
+      <w:r>
+        <w:t>:</w:t>
+      </w:r>
+    </w:p>
+    <w:p>
+      <w:pPr>
+        <w:pStyle w:val="ListParagraph"/>
+        <w:numPr>
+          <w:ilvl w:val="0"/>
           <w:numId w:val="9"/>
         </w:numPr>
       </w:pPr>
       <w:r>
+        <w:t xml:space="preserve">Access web console : </w:t>
+      </w:r>
+      <w:hyperlink r:id="rId12" w:history="1">
+        <w:r>
+          <w:rPr>
+            <w:rStyle w:val="Hyperlink"/>
+          </w:rPr>
+          <w:t>http://localhost:4848/plugin/webui</w:t>
+        </w:r>
+      </w:hyperlink>
+    </w:p>
+    <w:p>
+      <w:pPr>
+        <w:pStyle w:val="ListParagraph"/>
+        <w:numPr>
+          <w:ilvl w:val="0"/>
+          <w:numId w:val="9"/>
+        </w:numPr>
+      </w:pPr>
+      <w:r>
         <w:t>Click on Components (left menu)</w:t>
       </w:r>
     </w:p>
@@ -762,7 +839,13 @@
         <w:t>each variable</w:t>
       </w:r>
       <w:r>
-        <w:t xml:space="preserve"> :</w:t>
+        <w:t xml:space="preserve"> </w:t>
+      </w:r>
+      <w:r>
+        <w:t xml:space="preserve"> (example below)</w:t>
+      </w:r>
+      <w:r>
+        <w:t>:</w:t>
       </w:r>
     </w:p>
     <w:p>
@@ -784,20 +867,19 @@
           <w:ilvl w:val="1"/>
           <w:numId w:val="7"/>
         </w:numPr>
+        <w:rPr>
+          <w:rStyle w:val="Hyperlink"/>
+          <w:color w:val="auto"/>
+          <w:u w:val="none"/>
+        </w:rPr>
       </w:pPr>
       <w:r>
         <w:t xml:space="preserve">Application Configuration Name : </w:t>
       </w:r>
       <w:r>
-        <w:t>SERVICE</w:t>
-      </w:r>
-      <w:r>
-        <w:t>_ENDPOINT</w:t>
-      </w:r>
-      <w:r>
-        <w:t xml:space="preserve"> </w:t>
-      </w:r>
-      <w:hyperlink r:id="rId12" w:history="1">
+        <w:t xml:space="preserve">NREL_CREATE_SERVICE </w:t>
+      </w:r>
+      <w:hyperlink r:id="rId13" w:history="1">
         <w:r>
           <w:rPr>
             <w:rStyle w:val="Hyperlink"/>
@@ -807,6 +889,279 @@
       </w:hyperlink>
     </w:p>
     <w:p/>
+    <w:tbl>
+      <w:tblPr>
+        <w:tblStyle w:val="TableGrid"/>
+        <w:tblW w:w="0" w:type="auto"/>
+        <w:tblInd w:w="108" w:type="dxa"/>
+        <w:tblLook w:val="04A0" w:firstRow="1" w:lastRow="0" w:firstColumn="1" w:lastColumn="0" w:noHBand="0" w:noVBand="1"/>
+      </w:tblPr>
+      <w:tblGrid>
+        <w:gridCol w:w="2727"/>
+        <w:gridCol w:w="6021"/>
+      </w:tblGrid>
+      <w:tr>
+        <w:trPr>
+          <w:trHeight w:val="287"/>
+        </w:trPr>
+        <w:tc>
+          <w:tcPr>
+            <w:tcW w:w="2619" w:type="dxa"/>
+          </w:tcPr>
+          <w:p>
+            <w:pPr>
+              <w:rPr>
+                <w:b/>
+              </w:rPr>
+            </w:pPr>
+            <w:r>
+              <w:rPr>
+                <w:b/>
+              </w:rPr>
+              <w:t>Name</w:t>
+            </w:r>
+          </w:p>
+        </w:tc>
+        <w:tc>
+          <w:tcPr>
+            <w:tcW w:w="6021" w:type="dxa"/>
+          </w:tcPr>
+          <w:p>
+            <w:pPr>
+              <w:rPr>
+                <w:b/>
+              </w:rPr>
+            </w:pPr>
+            <w:r>
+              <w:rPr>
+                <w:b/>
+              </w:rPr>
+              <w:t>Value</w:t>
+            </w:r>
+          </w:p>
+        </w:tc>
+      </w:tr>
+      <w:tr>
+        <w:tc>
+          <w:tcPr>
+            <w:tcW w:w="2619" w:type="dxa"/>
+          </w:tcPr>
+          <w:p>
+            <w:r>
+              <w:t>NREL_GET_SERVICE</w:t>
+            </w:r>
+          </w:p>
+        </w:tc>
+        <w:tc>
+          <w:tcPr>
+            <w:tcW w:w="6021" w:type="dxa"/>
+          </w:tcPr>
+          <w:p>
+            <w:pPr>
+              <w:rPr>
+                <w:sz w:val="20"/>
+                <w:szCs w:val="20"/>
+              </w:rPr>
+            </w:pPr>
+            <w:hyperlink r:id="rId14" w:history="1">
+              <w:r>
+                <w:rPr>
+                  <w:rStyle w:val="Hyperlink"/>
+                  <w:sz w:val="20"/>
+                  <w:szCs w:val="20"/>
+                </w:rPr>
+                <w:t>http://localhost:8081/epriConnect/MaintOrderServiceGet</w:t>
+              </w:r>
+            </w:hyperlink>
+          </w:p>
+        </w:tc>
+      </w:tr>
+      <w:tr>
+        <w:tc>
+          <w:tcPr>
+            <w:tcW w:w="2619" w:type="dxa"/>
+          </w:tcPr>
+          <w:p>
+            <w:r>
+              <w:t>NREL_GET_R1</w:t>
+            </w:r>
+          </w:p>
+        </w:tc>
+        <w:tc>
+          <w:tcPr>
+            <w:tcW w:w="6021" w:type="dxa"/>
+          </w:tcPr>
+          <w:p>
+            <w:pPr>
+              <w:rPr>
+                <w:sz w:val="20"/>
+                <w:szCs w:val="20"/>
+              </w:rPr>
+            </w:pPr>
+            <w:hyperlink r:id="rId15" w:history="1">
+              <w:r>
+                <w:rPr>
+                  <w:rStyle w:val="Hyperlink"/>
+                  <w:sz w:val="20"/>
+                  <w:szCs w:val="20"/>
+                </w:rPr>
+                <w:t>http://localhost:8080/epriConnect/MaintOrderServiceGet</w:t>
+              </w:r>
+            </w:hyperlink>
+          </w:p>
+        </w:tc>
+      </w:tr>
+      <w:tr>
+        <w:tc>
+          <w:tcPr>
+            <w:tcW w:w="2619" w:type="dxa"/>
+          </w:tcPr>
+          <w:p>
+            <w:r>
+              <w:t>NREL_GET_R2</w:t>
+            </w:r>
+          </w:p>
+        </w:tc>
+        <w:tc>
+          <w:tcPr>
+            <w:tcW w:w="6021" w:type="dxa"/>
+          </w:tcPr>
+          <w:p>
+            <w:pPr>
+              <w:rPr>
+                <w:sz w:val="20"/>
+                <w:szCs w:val="20"/>
+              </w:rPr>
+            </w:pPr>
+            <w:hyperlink r:id="rId16" w:history="1">
+              <w:r>
+                <w:rPr>
+                  <w:rStyle w:val="Hyperlink"/>
+                  <w:sz w:val="20"/>
+                  <w:szCs w:val="20"/>
+                </w:rPr>
+                <w:t>http://localhost:8082/epriConnect/MaintOrderServiceGet</w:t>
+              </w:r>
+            </w:hyperlink>
+          </w:p>
+        </w:tc>
+      </w:tr>
+      <w:tr>
+        <w:tc>
+          <w:tcPr>
+            <w:tcW w:w="2619" w:type="dxa"/>
+          </w:tcPr>
+          <w:p>
+            <w:r>
+              <w:t>NREL_CREATE_SERVICE</w:t>
+            </w:r>
+          </w:p>
+        </w:tc>
+        <w:tc>
+          <w:tcPr>
+            <w:tcW w:w="6021" w:type="dxa"/>
+          </w:tcPr>
+          <w:p>
+            <w:pPr>
+              <w:rPr>
+                <w:sz w:val="20"/>
+                <w:szCs w:val="20"/>
+              </w:rPr>
+            </w:pPr>
+            <w:hyperlink r:id="rId17" w:history="1">
+              <w:r>
+                <w:rPr>
+                  <w:rStyle w:val="Hyperlink"/>
+                  <w:sz w:val="20"/>
+                  <w:szCs w:val="20"/>
+                </w:rPr>
+                <w:t>http://localhost:8081/epriConnect/MaintOrderServiceCreate</w:t>
+              </w:r>
+            </w:hyperlink>
+          </w:p>
+        </w:tc>
+      </w:tr>
+      <w:tr>
+        <w:tc>
+          <w:tcPr>
+            <w:tcW w:w="2619" w:type="dxa"/>
+          </w:tcPr>
+          <w:p>
+            <w:r>
+              <w:t>NREL_CREATE_R1</w:t>
+            </w:r>
+          </w:p>
+        </w:tc>
+        <w:tc>
+          <w:tcPr>
+            <w:tcW w:w="6021" w:type="dxa"/>
+          </w:tcPr>
+          <w:p>
+            <w:pPr>
+              <w:rPr>
+                <w:sz w:val="20"/>
+                <w:szCs w:val="20"/>
+              </w:rPr>
+            </w:pPr>
+            <w:hyperlink r:id="rId18" w:history="1">
+              <w:r>
+                <w:rPr>
+                  <w:rStyle w:val="Hyperlink"/>
+                  <w:sz w:val="20"/>
+                  <w:szCs w:val="20"/>
+                </w:rPr>
+                <w:t>http://localhost:8080/epriConnect/MaintOrderServiceCreate</w:t>
+              </w:r>
+            </w:hyperlink>
+          </w:p>
+        </w:tc>
+      </w:tr>
+      <w:tr>
+        <w:tc>
+          <w:tcPr>
+            <w:tcW w:w="2619" w:type="dxa"/>
+          </w:tcPr>
+          <w:p>
+            <w:r>
+              <w:t>NREL_CREATE_R2</w:t>
+            </w:r>
+          </w:p>
+        </w:tc>
+        <w:tc>
+          <w:tcPr>
+            <w:tcW w:w="6021" w:type="dxa"/>
+          </w:tcPr>
+          <w:p>
+            <w:pPr>
+              <w:rPr>
+                <w:sz w:val="20"/>
+                <w:szCs w:val="20"/>
+              </w:rPr>
+            </w:pPr>
+            <w:hyperlink r:id="rId19" w:history="1">
+              <w:r>
+                <w:rPr>
+                  <w:rStyle w:val="Hyperlink"/>
+                  <w:sz w:val="20"/>
+                  <w:szCs w:val="20"/>
+                </w:rPr>
+                <w:t>http://localhost:8082/epriConnect/MaintOrderServiceCreate</w:t>
+              </w:r>
+            </w:hyperlink>
+          </w:p>
+        </w:tc>
+      </w:tr>
+    </w:tbl>
+    <w:p>
+      <w:pPr>
+        <w:pStyle w:val="Caption"/>
+      </w:pPr>
+      <w:r>
+        <w:t>Note : If you are lazy (or don’t have two epriConnect servers set up), you can set R1 and R2 to point to the same service, ie: port 8080/epriConnect/MaintOrderGet|Create</w:t>
+      </w:r>
+    </w:p>
+    <w:p/>
+    <w:p/>
     <w:p>
       <w:pPr>
         <w:keepNext/>
@@ -816,10 +1171,10 @@
           <w:noProof/>
         </w:rPr>
         <w:drawing>
-          <wp:inline distT="0" distB="0" distL="0" distR="0" wp14:anchorId="58B5739A" wp14:editId="7CBBF90C">
-            <wp:extent cx="5486400" cy="1298045"/>
-            <wp:effectExtent l="0" t="0" r="0" b="0"/>
-            <wp:docPr id="3" name="Picture 3"/>
+          <wp:inline distT="0" distB="0" distL="0" distR="0" wp14:anchorId="2C23322F" wp14:editId="4A2BE35C">
+            <wp:extent cx="5486400" cy="3047632"/>
+            <wp:effectExtent l="0" t="0" r="0" b="635"/>
+            <wp:docPr id="1" name="Picture 1"/>
             <wp:cNvGraphicFramePr>
               <a:graphicFrameLocks xmlns:a="http://schemas.openxmlformats.org/drawingml/2006/main" noChangeAspect="1"/>
             </wp:cNvGraphicFramePr>
@@ -827,476 +1182,7 @@
               <a:graphicData uri="http://schemas.openxmlformats.org/drawingml/2006/picture">
                 <pic:pic xmlns:pic="http://schemas.openxmlformats.org/drawingml/2006/picture">
                   <pic:nvPicPr>
-                    <pic:cNvPr id="0" name="Picture 3"/>
-                    <pic:cNvPicPr>
-                      <a:picLocks noChangeAspect="1" noChangeArrowheads="1"/>
-                    </pic:cNvPicPr>
-                  </pic:nvPicPr>
-                  <pic:blipFill>
-                    <a:blip r:embed="rId13">
-                      <a:extLst>
-                        <a:ext uri="{28A0092B-C50C-407E-A947-70E740481C1C}">
-                          <a14:useLocalDpi xmlns:a14="http://schemas.microsoft.com/office/drawing/2010/main" val="0"/>
-                        </a:ext>
-                      </a:extLst>
-                    </a:blip>
-                    <a:srcRect/>
-                    <a:stretch>
-                      <a:fillRect/>
-                    </a:stretch>
-                  </pic:blipFill>
-                  <pic:spPr bwMode="auto">
-                    <a:xfrm>
-                      <a:off x="0" y="0"/>
-                      <a:ext cx="5486400" cy="1298045"/>
-                    </a:xfrm>
-                    <a:prstGeom prst="rect">
-                      <a:avLst/>
-                    </a:prstGeom>
-                    <a:noFill/>
-                    <a:ln>
-                      <a:noFill/>
-                    </a:ln>
-                  </pic:spPr>
-                </pic:pic>
-              </a:graphicData>
-            </a:graphic>
-          </wp:inline>
-        </w:drawing>
-      </w:r>
-    </w:p>
-    <w:p>
-      <w:pPr>
-        <w:pStyle w:val="Caption"/>
-        <w:jc w:val="center"/>
-      </w:pPr>
-      <w:r>
-        <w:t xml:space="preserve">Figure </w:t>
-      </w:r>
-      <w:fldSimple w:instr=" SEQ Figure \* ARABIC ">
-        <w:r>
-          <w:rPr>
-            <w:noProof/>
-          </w:rPr>
-          <w:t>1</w:t>
-        </w:r>
-      </w:fldSimple>
-      <w:r>
-        <w:t xml:space="preserve"> : Configuration Variables</w:t>
-      </w:r>
-    </w:p>
-    <w:p>
-      <w:pPr>
-        <w:pStyle w:val="ListParagraph"/>
-        <w:ind w:left="1440"/>
-      </w:pPr>
-    </w:p>
-    <w:p>
-      <w:pPr>
-        <w:pStyle w:val="Heading1"/>
-      </w:pPr>
-      <w:r>
-        <w:t>Testing Mediator Application</w:t>
-      </w:r>
-    </w:p>
-    <w:p/>
-    <w:p>
-      <w:pPr>
-        <w:pStyle w:val="Heading3"/>
-      </w:pPr>
-      <w:bookmarkStart w:id="0" w:name="_Ref309808526"/>
-      <w:r>
-        <w:t>Set up SOAP UI Project to</w:t>
-      </w:r>
-      <w:r>
-        <w:t xml:space="preserve"> send create maintenance order</w:t>
-      </w:r>
-      <w:bookmarkEnd w:id="0"/>
-    </w:p>
-    <w:p/>
-    <w:p>
-      <w:pPr>
-        <w:pStyle w:val="ListParagraph"/>
-        <w:numPr>
-          <w:ilvl w:val="0"/>
-          <w:numId w:val="8"/>
-        </w:numPr>
-      </w:pPr>
-      <w:r>
-        <w:t xml:space="preserve">Open </w:t>
-      </w:r>
-      <w:r>
-        <w:t>Soapui – git/nrel/soapui/</w:t>
-      </w:r>
-      <w:r>
-        <w:rPr>
-          <w:rFonts w:cs="Menlo Regular"/>
-          <w:color w:val="000000"/>
-        </w:rPr>
-        <w:t>OPENWMS-CIM-CREATE-soapui-project.xml</w:t>
-      </w:r>
-    </w:p>
-    <w:p>
-      <w:pPr>
-        <w:pStyle w:val="ListParagraph"/>
-        <w:numPr>
-          <w:ilvl w:val="0"/>
-          <w:numId w:val="8"/>
-        </w:numPr>
-      </w:pPr>
-      <w:r>
-        <w:rPr>
-          <w:rFonts w:cs="Menlo Regular"/>
-          <w:color w:val="000000"/>
-        </w:rPr>
-        <w:t>Select CreateMaintenanceOrders Test Case/Test Steps/CreateMaintenanceOrders</w:t>
-      </w:r>
-    </w:p>
-    <w:p>
-      <w:pPr>
-        <w:pStyle w:val="ListParagraph"/>
-        <w:numPr>
-          <w:ilvl w:val="0"/>
-          <w:numId w:val="8"/>
-        </w:numPr>
-      </w:pPr>
-      <w:r>
-        <w:t xml:space="preserve">Set url : </w:t>
-      </w:r>
-      <w:hyperlink r:id="rId14" w:history="1">
-        <w:r>
-          <w:rPr>
-            <w:rStyle w:val="Hyperlink"/>
-          </w:rPr>
-          <w:t>http://localhost:8081/epriConnect/MaintOrderServiceCreate</w:t>
-        </w:r>
-      </w:hyperlink>
-      <w:r>
-        <w:t xml:space="preserve"> (This should be the url set for SERVICE_ENDPOINT – See EndPointConfiguration)</w:t>
-      </w:r>
-    </w:p>
-    <w:p/>
-    <w:p>
-      <w:pPr>
-        <w:pStyle w:val="Heading3"/>
-      </w:pPr>
-      <w:r>
-        <w:t>St</w:t>
-      </w:r>
-      <w:r>
-        <w:t>art both epricConnect services</w:t>
-      </w:r>
-    </w:p>
-    <w:p/>
-    <w:p>
-      <w:pPr>
-        <w:pStyle w:val="ListParagraph"/>
-        <w:numPr>
-          <w:ilvl w:val="0"/>
-          <w:numId w:val="11"/>
-        </w:numPr>
-      </w:pPr>
-      <w:r>
-        <w:t>Start two copies</w:t>
-      </w:r>
-      <w:r>
-        <w:t xml:space="preserve"> of tomcat (instructions for running two versions of tomcat on the same server </w:t>
-      </w:r>
-      <w:r>
-        <w:t>are included below</w:t>
-      </w:r>
-      <w:r>
-        <w:t>)</w:t>
-      </w:r>
-    </w:p>
-    <w:p>
-      <w:pPr>
-        <w:pStyle w:val="ListParagraph"/>
-        <w:numPr>
-          <w:ilvl w:val="0"/>
-          <w:numId w:val="11"/>
-        </w:numPr>
-      </w:pPr>
-      <w:r>
-        <w:t>Drop the epriConnect.war file to your tomcat/webapps directory</w:t>
-      </w:r>
-    </w:p>
-    <w:p>
-      <w:pPr>
-        <w:pStyle w:val="ListParagraph"/>
-        <w:numPr>
-          <w:ilvl w:val="0"/>
-          <w:numId w:val="11"/>
-        </w:numPr>
-      </w:pPr>
-      <w:r>
-        <w:t>Verify that the your SOAP services are by doing the following :</w:t>
-      </w:r>
-    </w:p>
-    <w:p>
-      <w:pPr>
-        <w:pStyle w:val="ListParagraph"/>
-        <w:numPr>
-          <w:ilvl w:val="1"/>
-          <w:numId w:val="8"/>
-        </w:numPr>
-      </w:pPr>
-      <w:r>
-        <w:t>Browse to the url you entered as REMOTE_1, append</w:t>
-      </w:r>
-      <w:r>
-        <w:t>ing</w:t>
-      </w:r>
-      <w:r>
-        <w:t xml:space="preserve"> </w:t>
-      </w:r>
-      <w:r>
-        <w:t>‘</w:t>
-      </w:r>
-      <w:r>
-        <w:t>?wsdl</w:t>
-      </w:r>
-      <w:r>
-        <w:t>’</w:t>
-      </w:r>
-      <w:r>
-        <w:t xml:space="preserve"> to </w:t>
-      </w:r>
-      <w:r>
-        <w:t>it</w:t>
-      </w:r>
-      <w:r>
-        <w:t xml:space="preserve">, eg: </w:t>
-      </w:r>
-      <w:hyperlink r:id="rId15" w:history="1">
-        <w:r>
-          <w:rPr>
-            <w:rStyle w:val="Hyperlink"/>
-            <w:sz w:val="16"/>
-            <w:szCs w:val="16"/>
-          </w:rPr>
-          <w:t>http://localhost:8080/epriConnect/MaintOrderServiceCreate?wsdl</w:t>
-        </w:r>
-      </w:hyperlink>
-    </w:p>
-    <w:p>
-      <w:pPr>
-        <w:pStyle w:val="ListParagraph"/>
-        <w:numPr>
-          <w:ilvl w:val="1"/>
-          <w:numId w:val="8"/>
-        </w:numPr>
-      </w:pPr>
-      <w:r>
-        <w:t>Browse to the url for REMOTE_2, appending ‘?wsdl’ to it,</w:t>
-      </w:r>
-      <w:r>
-        <w:br/>
-        <w:t xml:space="preserve">eg: </w:t>
-      </w:r>
-      <w:hyperlink r:id="rId16" w:history="1">
-        <w:r>
-          <w:rPr>
-            <w:rStyle w:val="Hyperlink"/>
-            <w:sz w:val="16"/>
-            <w:szCs w:val="16"/>
-          </w:rPr>
-          <w:t>http://localhost:8085/epriConnect/MaintOrderServiceCreate?wsdl</w:t>
-        </w:r>
-      </w:hyperlink>
-    </w:p>
-    <w:p/>
-    <w:p/>
-    <w:p>
-      <w:pPr>
-        <w:pStyle w:val="Heading3"/>
-      </w:pPr>
-      <w:r>
-        <w:t>Start Mediator Service</w:t>
-      </w:r>
-    </w:p>
-    <w:p/>
-    <w:p>
-      <w:pPr>
-        <w:pStyle w:val="ListParagraph"/>
-        <w:numPr>
-          <w:ilvl w:val="0"/>
-          <w:numId w:val="12"/>
-        </w:numPr>
-      </w:pPr>
-      <w:r>
-        <w:t xml:space="preserve">Access web console : </w:t>
-      </w:r>
-      <w:hyperlink r:id="rId17" w:history="1">
-        <w:r>
-          <w:rPr>
-            <w:rStyle w:val="Hyperlink"/>
-          </w:rPr>
-          <w:t>http://localhost:4848/plugin/webui</w:t>
-        </w:r>
-      </w:hyperlink>
-    </w:p>
-    <w:p>
-      <w:pPr>
-        <w:pStyle w:val="ListParagraph"/>
-        <w:numPr>
-          <w:ilvl w:val="0"/>
-          <w:numId w:val="12"/>
-        </w:numPr>
-      </w:pPr>
-      <w:r>
-        <w:t>Click Service Assemblies</w:t>
-      </w:r>
-    </w:p>
-    <w:p>
-      <w:pPr>
-        <w:pStyle w:val="ListParagraph"/>
-        <w:numPr>
-          <w:ilvl w:val="0"/>
-          <w:numId w:val="12"/>
-        </w:numPr>
-      </w:pPr>
-      <w:r>
-        <w:t>Start Epri3App</w:t>
-      </w:r>
-    </w:p>
-    <w:p>
-      <w:pPr>
-        <w:pStyle w:val="ListParagraph"/>
-        <w:numPr>
-          <w:ilvl w:val="0"/>
-          <w:numId w:val="12"/>
-        </w:numPr>
-      </w:pPr>
-      <w:r>
-        <w:t xml:space="preserve">Browse to the url you set during configuration, appending ‘?wsdl’ to the url, eg: </w:t>
-      </w:r>
-      <w:hyperlink r:id="rId18" w:history="1">
-        <w:r>
-          <w:rPr>
-            <w:rStyle w:val="Hyperlink"/>
-            <w:sz w:val="16"/>
-            <w:szCs w:val="16"/>
-          </w:rPr>
-          <w:t>http://localhost:8081/epriConnect/MaintOrderServiceCreate?wsdl</w:t>
-        </w:r>
-      </w:hyperlink>
-    </w:p>
-    <w:p>
-      <w:pPr>
-        <w:pStyle w:val="ListParagraph"/>
-        <w:ind w:left="0"/>
-      </w:pPr>
-    </w:p>
-    <w:p>
-      <w:pPr>
-        <w:pStyle w:val="Heading3"/>
-      </w:pPr>
-      <w:r>
-        <w:t>Executing Basic Test</w:t>
-      </w:r>
-    </w:p>
-    <w:p/>
-    <w:p>
-      <w:r>
-        <w:t>This test will send a create maint order message through the mediator, to the SOAP services designated by REMOTE_1, REMOTE_2, and log the request and response to xml files.</w:t>
-      </w:r>
-    </w:p>
-    <w:p/>
-    <w:p>
-      <w:pPr>
-        <w:pStyle w:val="ListParagraph"/>
-        <w:numPr>
-          <w:ilvl w:val="0"/>
-          <w:numId w:val="13"/>
-        </w:numPr>
-        <w:ind w:left="1080"/>
-      </w:pPr>
-      <w:r>
-        <w:t>Execute t</w:t>
-      </w:r>
-      <w:r>
-        <w:t>he SOAP UI Test (</w:t>
-      </w:r>
-      <w:r>
-        <w:fldChar w:fldCharType="begin"/>
-      </w:r>
-      <w:r>
-        <w:instrText xml:space="preserve"> REF _Ref309808526 \h </w:instrText>
-      </w:r>
-      <w:r>
-        <w:fldChar w:fldCharType="separate"/>
-      </w:r>
-      <w:r>
-        <w:t>Set up SOAP UI Project to send create maintenance order</w:t>
-      </w:r>
-      <w:r>
-        <w:fldChar w:fldCharType="end"/>
-      </w:r>
-      <w:r>
-        <w:t>)</w:t>
-      </w:r>
-    </w:p>
-    <w:p>
-      <w:pPr>
-        <w:pStyle w:val="ListParagraph"/>
-        <w:numPr>
-          <w:ilvl w:val="0"/>
-          <w:numId w:val="13"/>
-        </w:numPr>
-        <w:ind w:left="1080"/>
-      </w:pPr>
-      <w:r>
-        <w:t xml:space="preserve">Set the End Point in SOAP ui to the URL you set for SERVICE_ENDPOINT (eg: </w:t>
-      </w:r>
-      <w:hyperlink r:id="rId19" w:history="1">
-        <w:r>
-          <w:rPr>
-            <w:rStyle w:val="Hyperlink"/>
-            <w:sz w:val="16"/>
-            <w:szCs w:val="16"/>
-          </w:rPr>
-          <w:t>http://localhost:8081/epriConnect/MaintOrderServiceCreate</w:t>
-        </w:r>
-      </w:hyperlink>
-      <w:r>
-        <w:rPr>
-          <w:sz w:val="16"/>
-          <w:szCs w:val="16"/>
-        </w:rPr>
-        <w:t>)</w:t>
-      </w:r>
-      <w:r>
-        <w:rPr>
-          <w:sz w:val="16"/>
-          <w:szCs w:val="16"/>
-        </w:rPr>
-        <w:br/>
-      </w:r>
-    </w:p>
-    <w:p>
-      <w:pPr>
-        <w:pStyle w:val="ListParagraph"/>
-        <w:keepNext/>
-        <w:ind w:left="1080"/>
-      </w:pPr>
-      <w:r>
-        <w:rPr>
-          <w:noProof/>
-        </w:rPr>
-        <w:drawing>
-          <wp:inline distT="0" distB="0" distL="0" distR="0" wp14:anchorId="74A01E33" wp14:editId="3DB384BC">
-            <wp:extent cx="2686050" cy="1200150"/>
-            <wp:effectExtent l="25400" t="25400" r="31750" b="19050"/>
-            <wp:docPr id="5" name="Picture 5"/>
-            <wp:cNvGraphicFramePr>
-              <a:graphicFrameLocks xmlns:a="http://schemas.openxmlformats.org/drawingml/2006/main" noChangeAspect="1"/>
-            </wp:cNvGraphicFramePr>
-            <a:graphic xmlns:a="http://schemas.openxmlformats.org/drawingml/2006/main">
-              <a:graphicData uri="http://schemas.openxmlformats.org/drawingml/2006/picture">
-                <pic:pic xmlns:pic="http://schemas.openxmlformats.org/drawingml/2006/picture">
-                  <pic:nvPicPr>
-                    <pic:cNvPr id="0" name="Picture 5"/>
+                    <pic:cNvPr id="0" name="Picture 1"/>
                     <pic:cNvPicPr>
                       <a:picLocks noChangeAspect="1" noChangeArrowheads="1"/>
                     </pic:cNvPicPr>
@@ -1317,7 +1203,1252 @@
                   <pic:spPr bwMode="auto">
                     <a:xfrm>
                       <a:off x="0" y="0"/>
-                      <a:ext cx="2686050" cy="1200150"/>
+                      <a:ext cx="5486400" cy="3047632"/>
+                    </a:xfrm>
+                    <a:prstGeom prst="rect">
+                      <a:avLst/>
+                    </a:prstGeom>
+                    <a:noFill/>
+                    <a:ln>
+                      <a:noFill/>
+                    </a:ln>
+                  </pic:spPr>
+                </pic:pic>
+              </a:graphicData>
+            </a:graphic>
+          </wp:inline>
+        </w:drawing>
+      </w:r>
+    </w:p>
+    <w:p>
+      <w:pPr>
+        <w:pStyle w:val="Caption"/>
+        <w:jc w:val="center"/>
+      </w:pPr>
+      <w:r>
+        <w:t xml:space="preserve">Figure </w:t>
+      </w:r>
+      <w:fldSimple w:instr=" SEQ Figure \* ARABIC ">
+        <w:r>
+          <w:rPr>
+            <w:noProof/>
+          </w:rPr>
+          <w:t>1</w:t>
+        </w:r>
+      </w:fldSimple>
+      <w:r>
+        <w:t xml:space="preserve"> : Configuration Variables</w:t>
+      </w:r>
+    </w:p>
+    <w:p>
+      <w:pPr>
+        <w:pStyle w:val="ListParagraph"/>
+        <w:ind w:left="1440"/>
+      </w:pPr>
+    </w:p>
+    <w:p>
+      <w:pPr>
+        <w:pStyle w:val="Heading1"/>
+      </w:pPr>
+      <w:r>
+        <w:t>Testing Mediator Application</w:t>
+      </w:r>
+    </w:p>
+    <w:p/>
+    <w:p>
+      <w:pPr>
+        <w:pStyle w:val="Heading3"/>
+      </w:pPr>
+      <w:bookmarkStart w:id="0" w:name="_Ref309808526"/>
+      <w:r>
+        <w:t>Set up</w:t>
+      </w:r>
+      <w:r>
+        <w:t xml:space="preserve"> (open)</w:t>
+      </w:r>
+      <w:r>
+        <w:t xml:space="preserve"> SOAP UI Project to</w:t>
+      </w:r>
+      <w:r>
+        <w:t xml:space="preserve"> send create maintenance order</w:t>
+      </w:r>
+      <w:bookmarkEnd w:id="0"/>
+    </w:p>
+    <w:p/>
+    <w:p>
+      <w:pPr>
+        <w:pStyle w:val="ListParagraph"/>
+        <w:numPr>
+          <w:ilvl w:val="0"/>
+          <w:numId w:val="8"/>
+        </w:numPr>
+      </w:pPr>
+      <w:r>
+        <w:t xml:space="preserve">Open </w:t>
+      </w:r>
+      <w:r>
+        <w:t>Soapui – git/nrel/soapui/</w:t>
+      </w:r>
+      <w:r>
+        <w:rPr>
+          <w:rFonts w:cs="Menlo Regular"/>
+          <w:color w:val="000000"/>
+        </w:rPr>
+        <w:t>NREL-CREATE</w:t>
+      </w:r>
+      <w:r>
+        <w:rPr>
+          <w:rFonts w:cs="Menlo Regular"/>
+          <w:color w:val="000000"/>
+        </w:rPr>
+        <w:t>-soapui-project.xml</w:t>
+      </w:r>
+    </w:p>
+    <w:p>
+      <w:pPr>
+        <w:pStyle w:val="ListParagraph"/>
+        <w:numPr>
+          <w:ilvl w:val="0"/>
+          <w:numId w:val="8"/>
+        </w:numPr>
+      </w:pPr>
+      <w:r>
+        <w:rPr>
+          <w:rFonts w:cs="Menlo Regular"/>
+          <w:color w:val="000000"/>
+        </w:rPr>
+        <w:t>Select CreateMaintenanceOrders Test Case/Test Steps/CreateMaintenanceOrders</w:t>
+      </w:r>
+    </w:p>
+    <w:p>
+      <w:pPr>
+        <w:pStyle w:val="ListParagraph"/>
+        <w:numPr>
+          <w:ilvl w:val="0"/>
+          <w:numId w:val="8"/>
+        </w:numPr>
+      </w:pPr>
+      <w:r>
+        <w:t xml:space="preserve">Set url : </w:t>
+      </w:r>
+      <w:hyperlink r:id="rId21" w:history="1">
+        <w:r>
+          <w:rPr>
+            <w:rStyle w:val="Hyperlink"/>
+          </w:rPr>
+          <w:t>http://localhost:8081/epriConnect/MaintOrderServiceCreate</w:t>
+        </w:r>
+      </w:hyperlink>
+      <w:r>
+        <w:t xml:space="preserve"> (This should be the url set for </w:t>
+      </w:r>
+      <w:r>
+        <w:t xml:space="preserve">NREL_CREATE_SERVICE </w:t>
+      </w:r>
+      <w:r>
+        <w:t>– See EndPointConfiguration)</w:t>
+      </w:r>
+    </w:p>
+    <w:p/>
+    <w:p>
+      <w:pPr>
+        <w:pStyle w:val="Heading3"/>
+      </w:pPr>
+      <w:r>
+        <w:t>Set up</w:t>
+      </w:r>
+      <w:r>
+        <w:t xml:space="preserve"> (open)</w:t>
+      </w:r>
+      <w:r>
+        <w:t xml:space="preserve"> SOAP UI Project to get maintenance order</w:t>
+      </w:r>
+    </w:p>
+    <w:p>
+      <w:pPr>
+        <w:pStyle w:val="ListParagraph"/>
+        <w:numPr>
+          <w:ilvl w:val="0"/>
+          <w:numId w:val="8"/>
+        </w:numPr>
+      </w:pPr>
+      <w:r>
+        <w:t xml:space="preserve">Open </w:t>
+      </w:r>
+      <w:r>
+        <w:t>Soapui – git/nrel/soapui/</w:t>
+      </w:r>
+      <w:r>
+        <w:rPr>
+          <w:rFonts w:cs="Menlo Regular"/>
+          <w:color w:val="000000"/>
+        </w:rPr>
+        <w:t>NREL-GET</w:t>
+      </w:r>
+      <w:r>
+        <w:rPr>
+          <w:rFonts w:cs="Menlo Regular"/>
+          <w:color w:val="000000"/>
+        </w:rPr>
+        <w:t>-soapui-project.xml</w:t>
+      </w:r>
+    </w:p>
+    <w:p>
+      <w:pPr>
+        <w:pStyle w:val="ListParagraph"/>
+        <w:numPr>
+          <w:ilvl w:val="0"/>
+          <w:numId w:val="8"/>
+        </w:numPr>
+      </w:pPr>
+      <w:r>
+        <w:rPr>
+          <w:rFonts w:cs="Menlo Regular"/>
+          <w:color w:val="000000"/>
+        </w:rPr>
+        <w:t>Select CreateMaintenanceOrders Test Case/Test Steps/CreateMaintenanceOrders</w:t>
+      </w:r>
+    </w:p>
+    <w:p>
+      <w:pPr>
+        <w:pStyle w:val="ListParagraph"/>
+        <w:numPr>
+          <w:ilvl w:val="0"/>
+          <w:numId w:val="8"/>
+        </w:numPr>
+      </w:pPr>
+      <w:r>
+        <w:t xml:space="preserve">Set url : </w:t>
+      </w:r>
+      <w:hyperlink r:id="rId22" w:history="1">
+        <w:r>
+          <w:rPr>
+            <w:rStyle w:val="Hyperlink"/>
+          </w:rPr>
+          <w:t>http://localhost:8081/epriConnect/MaintOrderServiceGet</w:t>
+        </w:r>
+      </w:hyperlink>
+      <w:r>
+        <w:t xml:space="preserve"> (This should be the url set for NREL_</w:t>
+      </w:r>
+      <w:r>
+        <w:t>GET</w:t>
+      </w:r>
+      <w:r>
+        <w:t>_SERVICE – See EndPointConfiguration)</w:t>
+      </w:r>
+    </w:p>
+    <w:p/>
+    <w:p/>
+    <w:p>
+      <w:pPr>
+        <w:pStyle w:val="Heading3"/>
+      </w:pPr>
+      <w:r>
+        <w:t>St</w:t>
+      </w:r>
+      <w:r>
+        <w:t>art both epricConnect services</w:t>
+      </w:r>
+    </w:p>
+    <w:p/>
+    <w:p>
+      <w:pPr>
+        <w:pStyle w:val="ListParagraph"/>
+        <w:numPr>
+          <w:ilvl w:val="0"/>
+          <w:numId w:val="11"/>
+        </w:numPr>
+      </w:pPr>
+      <w:r>
+        <w:t>Start two copies</w:t>
+      </w:r>
+      <w:r>
+        <w:t xml:space="preserve"> of tomcat (instructions for running two versions of tomcat on the same server </w:t>
+      </w:r>
+      <w:r>
+        <w:t xml:space="preserve">are included </w:t>
+      </w:r>
+      <w:r>
+        <w:t>in Appendix A</w:t>
+      </w:r>
+      <w:r>
+        <w:t>)</w:t>
+      </w:r>
+    </w:p>
+    <w:p>
+      <w:pPr>
+        <w:pStyle w:val="ListParagraph"/>
+        <w:numPr>
+          <w:ilvl w:val="0"/>
+          <w:numId w:val="11"/>
+        </w:numPr>
+      </w:pPr>
+      <w:r>
+        <w:t>Drop the epriConnect.war file to your tomcat/webapps directory</w:t>
+      </w:r>
+    </w:p>
+    <w:p>
+      <w:pPr>
+        <w:pStyle w:val="ListParagraph"/>
+        <w:numPr>
+          <w:ilvl w:val="0"/>
+          <w:numId w:val="11"/>
+        </w:numPr>
+      </w:pPr>
+      <w:r>
+        <w:t>Verify that the your SOAP services are by doing the following :</w:t>
+      </w:r>
+    </w:p>
+    <w:p>
+      <w:pPr>
+        <w:pStyle w:val="ListParagraph"/>
+        <w:numPr>
+          <w:ilvl w:val="1"/>
+          <w:numId w:val="8"/>
+        </w:numPr>
+      </w:pPr>
+      <w:r>
+        <w:t>Browse to the url you entered as REMOTE_1, append</w:t>
+      </w:r>
+      <w:r>
+        <w:t>ing</w:t>
+      </w:r>
+      <w:r>
+        <w:t xml:space="preserve"> </w:t>
+      </w:r>
+      <w:r>
+        <w:t>‘</w:t>
+      </w:r>
+      <w:r>
+        <w:t>?wsdl</w:t>
+      </w:r>
+      <w:r>
+        <w:t>’</w:t>
+      </w:r>
+      <w:r>
+        <w:t xml:space="preserve"> to </w:t>
+      </w:r>
+      <w:r>
+        <w:t>it</w:t>
+      </w:r>
+      <w:r>
+        <w:t xml:space="preserve">, eg: </w:t>
+      </w:r>
+      <w:hyperlink r:id="rId23" w:history="1">
+        <w:r>
+          <w:rPr>
+            <w:rStyle w:val="Hyperlink"/>
+            <w:sz w:val="16"/>
+            <w:szCs w:val="16"/>
+          </w:rPr>
+          <w:t>http://localhost:8080/epriConnect/MaintOrderServiceCreate?wsdl</w:t>
+        </w:r>
+      </w:hyperlink>
+    </w:p>
+    <w:p>
+      <w:pPr>
+        <w:pStyle w:val="ListParagraph"/>
+        <w:numPr>
+          <w:ilvl w:val="1"/>
+          <w:numId w:val="8"/>
+        </w:numPr>
+      </w:pPr>
+      <w:r>
+        <w:t>Browse to the url for REMOTE_2, appending ‘?wsdl’ to it,</w:t>
+      </w:r>
+      <w:r>
+        <w:br/>
+        <w:t xml:space="preserve">eg: </w:t>
+      </w:r>
+      <w:hyperlink r:id="rId24" w:history="1">
+        <w:r>
+          <w:rPr>
+            <w:rStyle w:val="Hyperlink"/>
+            <w:sz w:val="16"/>
+            <w:szCs w:val="16"/>
+          </w:rPr>
+          <w:t>http://localhost:8085/epriConnect/MaintOrderServiceCreate?wsdl</w:t>
+        </w:r>
+      </w:hyperlink>
+    </w:p>
+    <w:p/>
+    <w:p/>
+    <w:p>
+      <w:pPr>
+        <w:pStyle w:val="Heading3"/>
+      </w:pPr>
+      <w:r>
+        <w:t>Start Mediator Service</w:t>
+      </w:r>
+    </w:p>
+    <w:p/>
+    <w:p>
+      <w:pPr>
+        <w:pStyle w:val="ListParagraph"/>
+        <w:numPr>
+          <w:ilvl w:val="0"/>
+          <w:numId w:val="12"/>
+        </w:numPr>
+      </w:pPr>
+      <w:r>
+        <w:t xml:space="preserve">Access web console : </w:t>
+      </w:r>
+      <w:hyperlink r:id="rId25" w:history="1">
+        <w:r>
+          <w:rPr>
+            <w:rStyle w:val="Hyperlink"/>
+          </w:rPr>
+          <w:t>http://localhost:4848/plugin/webui</w:t>
+        </w:r>
+      </w:hyperlink>
+    </w:p>
+    <w:p>
+      <w:pPr>
+        <w:pStyle w:val="ListParagraph"/>
+        <w:numPr>
+          <w:ilvl w:val="0"/>
+          <w:numId w:val="12"/>
+        </w:numPr>
+      </w:pPr>
+      <w:r>
+        <w:t>Click Service Assemblies</w:t>
+      </w:r>
+    </w:p>
+    <w:p>
+      <w:pPr>
+        <w:pStyle w:val="ListParagraph"/>
+        <w:numPr>
+          <w:ilvl w:val="0"/>
+          <w:numId w:val="12"/>
+        </w:numPr>
+      </w:pPr>
+      <w:r>
+        <w:t xml:space="preserve">Start </w:t>
+      </w:r>
+      <w:r>
+        <w:t>NRELApp</w:t>
+      </w:r>
+    </w:p>
+    <w:p>
+      <w:pPr>
+        <w:pStyle w:val="ListParagraph"/>
+        <w:numPr>
+          <w:ilvl w:val="0"/>
+          <w:numId w:val="12"/>
+        </w:numPr>
+      </w:pPr>
+      <w:r>
+        <w:t xml:space="preserve">Browse to the url you set during configuration, appending ‘?wsdl’ to the url, eg: </w:t>
+      </w:r>
+      <w:hyperlink r:id="rId26" w:history="1">
+        <w:r>
+          <w:rPr>
+            <w:rStyle w:val="Hyperlink"/>
+            <w:sz w:val="16"/>
+            <w:szCs w:val="16"/>
+          </w:rPr>
+          <w:t>http://localhost:8081/epriConnect/MaintOrderServiceGet?wsdl</w:t>
+        </w:r>
+      </w:hyperlink>
+      <w:r>
+        <w:rPr>
+          <w:rStyle w:val="Hyperlink"/>
+          <w:sz w:val="16"/>
+          <w:szCs w:val="16"/>
+        </w:rPr>
+        <w:t xml:space="preserve"> </w:t>
+      </w:r>
+      <w:r>
+        <w:t>(you should see the wsdl for the get service)</w:t>
+      </w:r>
+    </w:p>
+    <w:p>
+      <w:pPr>
+        <w:pStyle w:val="ListParagraph"/>
+        <w:numPr>
+          <w:ilvl w:val="0"/>
+          <w:numId w:val="12"/>
+        </w:numPr>
+      </w:pPr>
+      <w:r>
+        <w:t xml:space="preserve">Browse to the url you set during configuration, appending ‘?wsdl’ to the url, eg: </w:t>
+      </w:r>
+      <w:hyperlink r:id="rId27" w:history="1">
+        <w:r>
+          <w:rPr>
+            <w:rStyle w:val="Hyperlink"/>
+            <w:sz w:val="16"/>
+            <w:szCs w:val="16"/>
+          </w:rPr>
+          <w:t>http://localhost:8081/epriConnect/M</w:t>
+        </w:r>
+        <w:r>
+          <w:rPr>
+            <w:rStyle w:val="Hyperlink"/>
+            <w:sz w:val="16"/>
+            <w:szCs w:val="16"/>
+          </w:rPr>
+          <w:t>aintOrderServiceCreate?wsdl</w:t>
+        </w:r>
+      </w:hyperlink>
+      <w:r>
+        <w:rPr>
+          <w:rStyle w:val="Hyperlink"/>
+          <w:sz w:val="16"/>
+          <w:szCs w:val="16"/>
+        </w:rPr>
+        <w:t xml:space="preserve"> </w:t>
+      </w:r>
+      <w:r>
+        <w:t>(you should see the wsdl for the create service)</w:t>
+      </w:r>
+    </w:p>
+    <w:p>
+      <w:pPr>
+        <w:pStyle w:val="ListParagraph"/>
+        <w:ind w:left="0"/>
+      </w:pPr>
+    </w:p>
+    <w:p>
+      <w:pPr>
+        <w:pStyle w:val="Heading3"/>
+      </w:pPr>
+      <w:r>
+        <w:t>Executing Basic Test</w:t>
+      </w:r>
+    </w:p>
+    <w:p/>
+    <w:p>
+      <w:pPr>
+        <w:pStyle w:val="Heading4"/>
+      </w:pPr>
+      <w:r>
+        <w:t>Create Test</w:t>
+      </w:r>
+    </w:p>
+    <w:p/>
+    <w:p>
+      <w:r>
+        <w:t xml:space="preserve">This test will </w:t>
+      </w:r>
+      <w:r>
+        <w:t>do the following :</w:t>
+      </w:r>
+    </w:p>
+    <w:p>
+      <w:pPr>
+        <w:pStyle w:val="ListParagraph"/>
+        <w:numPr>
+          <w:ilvl w:val="0"/>
+          <w:numId w:val="16"/>
+        </w:numPr>
+      </w:pPr>
+      <w:r>
+        <w:t>Send a create maint order request from SOAPUI to the mediator service</w:t>
+      </w:r>
+    </w:p>
+    <w:p>
+      <w:pPr>
+        <w:pStyle w:val="ListParagraph"/>
+        <w:numPr>
+          <w:ilvl w:val="0"/>
+          <w:numId w:val="16"/>
+        </w:numPr>
+      </w:pPr>
+      <w:r>
+        <w:t>The mediator will then</w:t>
+      </w:r>
+    </w:p>
+    <w:p>
+      <w:pPr>
+        <w:pStyle w:val="ListParagraph"/>
+        <w:numPr>
+          <w:ilvl w:val="1"/>
+          <w:numId w:val="16"/>
+        </w:numPr>
+      </w:pPr>
+      <w:r>
+        <w:t>Send</w:t>
+      </w:r>
+      <w:r>
+        <w:t xml:space="preserve"> th</w:t>
+      </w:r>
+      <w:r>
+        <w:t>e SOAP request to R1 (soap service)</w:t>
+      </w:r>
+    </w:p>
+    <w:p>
+      <w:pPr>
+        <w:pStyle w:val="ListParagraph"/>
+        <w:numPr>
+          <w:ilvl w:val="1"/>
+          <w:numId w:val="16"/>
+        </w:numPr>
+      </w:pPr>
+      <w:r>
+        <w:t>Send the SOAP request to R2 (soap service)</w:t>
+      </w:r>
+    </w:p>
+    <w:p>
+      <w:pPr>
+        <w:pStyle w:val="ListParagraph"/>
+        <w:numPr>
+          <w:ilvl w:val="1"/>
+          <w:numId w:val="16"/>
+        </w:numPr>
+      </w:pPr>
+      <w:r>
+        <w:t>Log the request message to /tmp/</w:t>
+      </w:r>
+      <w:r>
+        <w:t>CreateMaintOrderRequest.xml</w:t>
+      </w:r>
+    </w:p>
+    <w:p>
+      <w:pPr>
+        <w:pStyle w:val="ListParagraph"/>
+        <w:numPr>
+          <w:ilvl w:val="0"/>
+          <w:numId w:val="16"/>
+        </w:numPr>
+      </w:pPr>
+      <w:r>
+        <w:t>Mediator Part 2</w:t>
+      </w:r>
+    </w:p>
+    <w:p>
+      <w:pPr>
+        <w:pStyle w:val="ListParagraph"/>
+        <w:numPr>
+          <w:ilvl w:val="1"/>
+          <w:numId w:val="16"/>
+        </w:numPr>
+      </w:pPr>
+      <w:r>
+        <w:t>R1 reply is written to /tmp/CreateMaintOrderResponse.xml</w:t>
+      </w:r>
+    </w:p>
+    <w:p>
+      <w:pPr>
+        <w:pStyle w:val="ListParagraph"/>
+        <w:numPr>
+          <w:ilvl w:val="1"/>
+          <w:numId w:val="16"/>
+        </w:numPr>
+      </w:pPr>
+      <w:r>
+        <w:t>R2 reply is written to /tmp/CreateMaintOrderResponse.xml</w:t>
+      </w:r>
+    </w:p>
+    <w:p>
+      <w:pPr>
+        <w:pStyle w:val="ListParagraph"/>
+        <w:numPr>
+          <w:ilvl w:val="1"/>
+          <w:numId w:val="16"/>
+        </w:numPr>
+      </w:pPr>
+      <w:r>
+        <w:t>R1 reply is relayed to SOAPUI as the response</w:t>
+      </w:r>
+    </w:p>
+    <w:p/>
+    <w:p>
+      <w:r>
+        <w:t>Execute the Test :</w:t>
+      </w:r>
+    </w:p>
+    <w:p>
+      <w:pPr>
+        <w:pStyle w:val="ListParagraph"/>
+        <w:numPr>
+          <w:ilvl w:val="0"/>
+          <w:numId w:val="17"/>
+        </w:numPr>
+      </w:pPr>
+      <w:r>
+        <w:t xml:space="preserve">Open soapui file : </w:t>
+      </w:r>
+      <w:r>
+        <w:rPr>
+          <w:b/>
+          <w:sz w:val="20"/>
+          <w:szCs w:val="20"/>
+        </w:rPr>
+        <w:t>NREL-CREATE-soapui-project.xml</w:t>
+      </w:r>
+    </w:p>
+    <w:p>
+      <w:pPr>
+        <w:pStyle w:val="ListParagraph"/>
+        <w:numPr>
+          <w:ilvl w:val="0"/>
+          <w:numId w:val="17"/>
+        </w:numPr>
+      </w:pPr>
+      <w:r>
+        <w:t xml:space="preserve">Open test : </w:t>
+      </w:r>
+      <w:r>
+        <w:rPr>
+          <w:b/>
+          <w:sz w:val="20"/>
+          <w:szCs w:val="20"/>
+        </w:rPr>
+        <w:t>TestSuite/</w:t>
+      </w:r>
+      <w:r>
+        <w:rPr>
+          <w:b/>
+          <w:sz w:val="20"/>
+          <w:szCs w:val="20"/>
+        </w:rPr>
+        <w:t>TestCase/Test Steps/Create</w:t>
+      </w:r>
+      <w:r>
+        <w:rPr>
+          <w:b/>
+          <w:sz w:val="20"/>
+          <w:szCs w:val="20"/>
+        </w:rPr>
+        <w:t>MaintenanceOrder</w:t>
+      </w:r>
+    </w:p>
+    <w:p>
+      <w:pPr>
+        <w:pStyle w:val="ListParagraph"/>
+        <w:numPr>
+          <w:ilvl w:val="0"/>
+          <w:numId w:val="17"/>
+        </w:numPr>
+      </w:pPr>
+      <w:r>
+        <w:t xml:space="preserve">Set the </w:t>
+      </w:r>
+      <w:r>
+        <w:t xml:space="preserve">endpoint to point to point to the mediator : </w:t>
+      </w:r>
+      <w:hyperlink r:id="rId28" w:history="1">
+        <w:r>
+          <w:rPr>
+            <w:rStyle w:val="Hyperlink"/>
+            <w:sz w:val="16"/>
+            <w:szCs w:val="16"/>
+          </w:rPr>
+          <w:t>http://localhost:8081/epriConnect/MaintOrderServiceCreate</w:t>
+        </w:r>
+      </w:hyperlink>
+    </w:p>
+    <w:p/>
+    <w:p>
+      <w:pPr>
+        <w:pStyle w:val="ListParagraph"/>
+        <w:numPr>
+          <w:ilvl w:val="0"/>
+          <w:numId w:val="13"/>
+        </w:numPr>
+        <w:ind w:left="1080"/>
+      </w:pPr>
+      <w:r>
+        <w:t xml:space="preserve">Set the End Point in SOAP ui to the URL you set for SERVICE_ENDPOINT (eg: </w:t>
+      </w:r>
+      <w:hyperlink r:id="rId29" w:history="1">
+        <w:r>
+          <w:rPr>
+            <w:rStyle w:val="Hyperlink"/>
+            <w:sz w:val="16"/>
+            <w:szCs w:val="16"/>
+          </w:rPr>
+          <w:t>http://localhost:8081/epriConnect/MaintOrderServiceCreate</w:t>
+        </w:r>
+      </w:hyperlink>
+      <w:r>
+        <w:rPr>
+          <w:sz w:val="16"/>
+          <w:szCs w:val="16"/>
+        </w:rPr>
+        <w:t>)</w:t>
+      </w:r>
+      <w:r>
+        <w:rPr>
+          <w:sz w:val="16"/>
+          <w:szCs w:val="16"/>
+        </w:rPr>
+        <w:br/>
+      </w:r>
+    </w:p>
+    <w:p>
+      <w:pPr>
+        <w:pStyle w:val="ListParagraph"/>
+        <w:keepNext/>
+        <w:ind w:left="0"/>
+      </w:pPr>
+      <w:r>
+        <w:rPr>
+          <w:noProof/>
+        </w:rPr>
+        <w:drawing>
+          <wp:inline distT="0" distB="0" distL="0" distR="0" wp14:anchorId="67C395B7" wp14:editId="16A20A0D">
+            <wp:extent cx="5486400" cy="1671395"/>
+            <wp:effectExtent l="0" t="0" r="0" b="5080"/>
+            <wp:docPr id="6" name="Picture 4"/>
+            <wp:cNvGraphicFramePr>
+              <a:graphicFrameLocks xmlns:a="http://schemas.openxmlformats.org/drawingml/2006/main" noChangeAspect="1"/>
+            </wp:cNvGraphicFramePr>
+            <a:graphic xmlns:a="http://schemas.openxmlformats.org/drawingml/2006/main">
+              <a:graphicData uri="http://schemas.openxmlformats.org/drawingml/2006/picture">
+                <pic:pic xmlns:pic="http://schemas.openxmlformats.org/drawingml/2006/picture">
+                  <pic:nvPicPr>
+                    <pic:cNvPr id="0" name="Picture 4"/>
+                    <pic:cNvPicPr>
+                      <a:picLocks noChangeAspect="1" noChangeArrowheads="1"/>
+                    </pic:cNvPicPr>
+                  </pic:nvPicPr>
+                  <pic:blipFill>
+                    <a:blip r:embed="rId30">
+                      <a:extLst>
+                        <a:ext uri="{28A0092B-C50C-407E-A947-70E740481C1C}">
+                          <a14:useLocalDpi xmlns:a14="http://schemas.microsoft.com/office/drawing/2010/main" val="0"/>
+                        </a:ext>
+                      </a:extLst>
+                    </a:blip>
+                    <a:srcRect/>
+                    <a:stretch>
+                      <a:fillRect/>
+                    </a:stretch>
+                  </pic:blipFill>
+                  <pic:spPr bwMode="auto">
+                    <a:xfrm>
+                      <a:off x="0" y="0"/>
+                      <a:ext cx="5486400" cy="1671395"/>
+                    </a:xfrm>
+                    <a:prstGeom prst="rect">
+                      <a:avLst/>
+                    </a:prstGeom>
+                    <a:noFill/>
+                    <a:ln>
+                      <a:noFill/>
+                    </a:ln>
+                  </pic:spPr>
+                </pic:pic>
+              </a:graphicData>
+            </a:graphic>
+          </wp:inline>
+        </w:drawing>
+      </w:r>
+    </w:p>
+    <w:p>
+      <w:pPr>
+        <w:pStyle w:val="Caption"/>
+        <w:ind w:left="2880"/>
+      </w:pPr>
+      <w:r>
+        <w:t xml:space="preserve">Figure </w:t>
+      </w:r>
+      <w:fldSimple w:instr=" SEQ Figure \* ARABIC ">
+        <w:r>
+          <w:rPr>
+            <w:noProof/>
+          </w:rPr>
+          <w:t>2</w:t>
+        </w:r>
+      </w:fldSimple>
+      <w:r>
+        <w:t xml:space="preserve"> : Soap UI Test Case</w:t>
+      </w:r>
+    </w:p>
+    <w:p>
+      <w:pPr>
+        <w:pStyle w:val="ListParagraph"/>
+        <w:numPr>
+          <w:ilvl w:val="0"/>
+          <w:numId w:val="14"/>
+        </w:numPr>
+      </w:pPr>
+      <w:r>
+        <w:t>Execute!</w:t>
+      </w:r>
+    </w:p>
+    <w:p/>
+    <w:p>
+      <w:r>
+        <w:t>Verify results :</w:t>
+      </w:r>
+    </w:p>
+    <w:p>
+      <w:pPr>
+        <w:pStyle w:val="ListParagraph"/>
+        <w:numPr>
+          <w:ilvl w:val="0"/>
+          <w:numId w:val="14"/>
+        </w:numPr>
+      </w:pPr>
+      <w:r>
+        <w:t>Response window in SOAP UI</w:t>
+      </w:r>
+    </w:p>
+    <w:p>
+      <w:pPr>
+        <w:pStyle w:val="ListParagraph"/>
+        <w:numPr>
+          <w:ilvl w:val="0"/>
+          <w:numId w:val="14"/>
+        </w:numPr>
+      </w:pPr>
+      <w:r>
+        <w:t>File</w:t>
+      </w:r>
+      <w:r>
+        <w:t xml:space="preserve"> /tmp/</w:t>
+      </w:r>
+      <w:r>
+        <w:t>CreateMaintOrderRequest.xml –request soap message</w:t>
+      </w:r>
+    </w:p>
+    <w:p>
+      <w:pPr>
+        <w:pStyle w:val="ListParagraph"/>
+        <w:numPr>
+          <w:ilvl w:val="0"/>
+          <w:numId w:val="14"/>
+        </w:numPr>
+      </w:pPr>
+      <w:r>
+        <w:t>File</w:t>
+      </w:r>
+      <w:r>
+        <w:t xml:space="preserve"> /tmp/</w:t>
+      </w:r>
+      <w:r>
+        <w:t>CreateMaintOrderResponse</w:t>
+      </w:r>
+      <w:r>
+        <w:t xml:space="preserve">.xml – contains response from </w:t>
+      </w:r>
+      <w:r>
+        <w:t>NREL_CREATE_R1, NREL_CREATE_R2</w:t>
+      </w:r>
+    </w:p>
+    <w:p/>
+    <w:p>
+      <w:pPr>
+        <w:pStyle w:val="Heading4"/>
+      </w:pPr>
+      <w:r>
+        <w:t>Get Test</w:t>
+      </w:r>
+    </w:p>
+    <w:p/>
+    <w:p>
+      <w:r>
+        <w:t>This test will do the following :</w:t>
+      </w:r>
+    </w:p>
+    <w:p>
+      <w:pPr>
+        <w:pStyle w:val="ListParagraph"/>
+        <w:numPr>
+          <w:ilvl w:val="0"/>
+          <w:numId w:val="16"/>
+        </w:numPr>
+      </w:pPr>
+      <w:r>
+        <w:t>Send a create maint order request from SOAPUI to the mediator service</w:t>
+      </w:r>
+    </w:p>
+    <w:p>
+      <w:pPr>
+        <w:pStyle w:val="ListParagraph"/>
+        <w:numPr>
+          <w:ilvl w:val="0"/>
+          <w:numId w:val="16"/>
+        </w:numPr>
+      </w:pPr>
+      <w:r>
+        <w:t>The mediator will then</w:t>
+      </w:r>
+    </w:p>
+    <w:p>
+      <w:pPr>
+        <w:pStyle w:val="ListParagraph"/>
+        <w:numPr>
+          <w:ilvl w:val="1"/>
+          <w:numId w:val="16"/>
+        </w:numPr>
+      </w:pPr>
+      <w:r>
+        <w:t>Send the SOAP request to R1 (soap service)</w:t>
+      </w:r>
+    </w:p>
+    <w:p>
+      <w:pPr>
+        <w:pStyle w:val="ListParagraph"/>
+        <w:numPr>
+          <w:ilvl w:val="1"/>
+          <w:numId w:val="16"/>
+        </w:numPr>
+      </w:pPr>
+      <w:r>
+        <w:t>Send the SOAP request to R2 (soap service)</w:t>
+      </w:r>
+    </w:p>
+    <w:p>
+      <w:pPr>
+        <w:pStyle w:val="ListParagraph"/>
+        <w:numPr>
+          <w:ilvl w:val="1"/>
+          <w:numId w:val="16"/>
+        </w:numPr>
+      </w:pPr>
+      <w:r>
+        <w:t>Log the request message to /tmp/Get</w:t>
+      </w:r>
+      <w:r>
+        <w:t>MaintOrderRequest.xml</w:t>
+      </w:r>
+    </w:p>
+    <w:p>
+      <w:pPr>
+        <w:pStyle w:val="ListParagraph"/>
+        <w:numPr>
+          <w:ilvl w:val="0"/>
+          <w:numId w:val="16"/>
+        </w:numPr>
+      </w:pPr>
+      <w:r>
+        <w:t>Mediator Part 2</w:t>
+      </w:r>
+    </w:p>
+    <w:p>
+      <w:pPr>
+        <w:pStyle w:val="ListParagraph"/>
+        <w:numPr>
+          <w:ilvl w:val="1"/>
+          <w:numId w:val="16"/>
+        </w:numPr>
+      </w:pPr>
+      <w:r>
+        <w:t>R1 reply is written to /tmp/GetMaintOrderResponse.xml</w:t>
+      </w:r>
+    </w:p>
+    <w:p>
+      <w:pPr>
+        <w:pStyle w:val="ListParagraph"/>
+        <w:numPr>
+          <w:ilvl w:val="1"/>
+          <w:numId w:val="16"/>
+        </w:numPr>
+      </w:pPr>
+      <w:r>
+        <w:t>R2 reply is written to /tmp/GetMaintOrderResponse.xml</w:t>
+      </w:r>
+    </w:p>
+    <w:p>
+      <w:pPr>
+        <w:pStyle w:val="ListParagraph"/>
+        <w:numPr>
+          <w:ilvl w:val="1"/>
+          <w:numId w:val="16"/>
+        </w:numPr>
+      </w:pPr>
+      <w:r>
+        <w:t>R1 reply is relayed to SOAPUI as the response</w:t>
+      </w:r>
+    </w:p>
+    <w:p/>
+    <w:p>
+      <w:r>
+        <w:t>Execute the Test :</w:t>
+      </w:r>
+    </w:p>
+    <w:p>
+      <w:pPr>
+        <w:pStyle w:val="ListParagraph"/>
+        <w:numPr>
+          <w:ilvl w:val="0"/>
+          <w:numId w:val="17"/>
+        </w:numPr>
+      </w:pPr>
+      <w:r>
+        <w:t xml:space="preserve">Open soapui file : </w:t>
+      </w:r>
+      <w:r>
+        <w:rPr>
+          <w:b/>
+          <w:sz w:val="20"/>
+          <w:szCs w:val="20"/>
+        </w:rPr>
+        <w:t>NREL-</w:t>
+      </w:r>
+      <w:r>
+        <w:rPr>
+          <w:b/>
+          <w:sz w:val="20"/>
+          <w:szCs w:val="20"/>
+        </w:rPr>
+        <w:t>GET</w:t>
+      </w:r>
+      <w:r>
+        <w:rPr>
+          <w:b/>
+          <w:sz w:val="20"/>
+          <w:szCs w:val="20"/>
+        </w:rPr>
+        <w:t>-soapui-project.xml</w:t>
+      </w:r>
+    </w:p>
+    <w:p>
+      <w:pPr>
+        <w:pStyle w:val="ListParagraph"/>
+        <w:numPr>
+          <w:ilvl w:val="0"/>
+          <w:numId w:val="17"/>
+        </w:numPr>
+      </w:pPr>
+      <w:r>
+        <w:t xml:space="preserve">Open test : </w:t>
+      </w:r>
+      <w:r>
+        <w:rPr>
+          <w:b/>
+          <w:sz w:val="20"/>
+          <w:szCs w:val="20"/>
+        </w:rPr>
+        <w:t>TestSuit</w:t>
+      </w:r>
+      <w:r>
+        <w:rPr>
+          <w:b/>
+          <w:sz w:val="20"/>
+          <w:szCs w:val="20"/>
+        </w:rPr>
+        <w:t>/</w:t>
+      </w:r>
+      <w:r>
+        <w:rPr>
+          <w:b/>
+          <w:sz w:val="20"/>
+          <w:szCs w:val="20"/>
+        </w:rPr>
+        <w:t>TestCase/</w:t>
+      </w:r>
+      <w:r>
+        <w:rPr>
+          <w:b/>
+          <w:sz w:val="20"/>
+          <w:szCs w:val="20"/>
+        </w:rPr>
+        <w:t>Test Steps/GetMaintenanceOrder</w:t>
+      </w:r>
+    </w:p>
+    <w:p>
+      <w:pPr>
+        <w:pStyle w:val="ListParagraph"/>
+        <w:numPr>
+          <w:ilvl w:val="0"/>
+          <w:numId w:val="17"/>
+        </w:numPr>
+      </w:pPr>
+      <w:r>
+        <w:t xml:space="preserve">Set the </w:t>
+      </w:r>
+      <w:r>
+        <w:t xml:space="preserve">endpoint to point to point to the mediator : </w:t>
+      </w:r>
+      <w:hyperlink r:id="rId31" w:history="1">
+        <w:r>
+          <w:rPr>
+            <w:rStyle w:val="Hyperlink"/>
+            <w:sz w:val="16"/>
+            <w:szCs w:val="16"/>
+          </w:rPr>
+          <w:t>http://localhost:8081/epriConnect/MaintOrderServiceGet</w:t>
+        </w:r>
+      </w:hyperlink>
+    </w:p>
+    <w:p/>
+    <w:p>
+      <w:pPr>
+        <w:pStyle w:val="ListParagraph"/>
+        <w:numPr>
+          <w:ilvl w:val="0"/>
+          <w:numId w:val="13"/>
+        </w:numPr>
+        <w:ind w:left="1080"/>
+      </w:pPr>
+      <w:r>
+        <w:t xml:space="preserve">Set the End Point in SOAP ui to the URL you set for SERVICE_ENDPOINT (eg: </w:t>
+      </w:r>
+      <w:hyperlink r:id="rId32" w:history="1">
+        <w:r>
+          <w:rPr>
+            <w:rStyle w:val="Hyperlink"/>
+            <w:sz w:val="16"/>
+            <w:szCs w:val="16"/>
+          </w:rPr>
+          <w:t>http://localhost:8081/epriConnect/MaintOrderServiceGet</w:t>
+        </w:r>
+      </w:hyperlink>
+      <w:r>
+        <w:rPr>
+          <w:sz w:val="16"/>
+          <w:szCs w:val="16"/>
+        </w:rPr>
+        <w:t>)</w:t>
+      </w:r>
+      <w:r>
+        <w:rPr>
+          <w:sz w:val="16"/>
+          <w:szCs w:val="16"/>
+        </w:rPr>
+        <w:br/>
+      </w:r>
+    </w:p>
+    <w:p>
+      <w:pPr>
+        <w:pStyle w:val="ListParagraph"/>
+        <w:keepNext/>
+        <w:ind w:left="0"/>
+      </w:pPr>
+      <w:r>
+        <w:rPr>
+          <w:noProof/>
+        </w:rPr>
+        <w:drawing>
+          <wp:inline distT="0" distB="0" distL="0" distR="0" wp14:anchorId="1F6A9CAB" wp14:editId="2F33346D">
+            <wp:extent cx="5486400" cy="2311934"/>
+            <wp:effectExtent l="25400" t="25400" r="25400" b="25400"/>
+            <wp:docPr id="8" name="Picture 5"/>
+            <wp:cNvGraphicFramePr>
+              <a:graphicFrameLocks xmlns:a="http://schemas.openxmlformats.org/drawingml/2006/main" noChangeAspect="1"/>
+            </wp:cNvGraphicFramePr>
+            <a:graphic xmlns:a="http://schemas.openxmlformats.org/drawingml/2006/main">
+              <a:graphicData uri="http://schemas.openxmlformats.org/drawingml/2006/picture">
+                <pic:pic xmlns:pic="http://schemas.openxmlformats.org/drawingml/2006/picture">
+                  <pic:nvPicPr>
+                    <pic:cNvPr id="0" name="Picture 5"/>
+                    <pic:cNvPicPr>
+                      <a:picLocks noChangeAspect="1" noChangeArrowheads="1"/>
+                    </pic:cNvPicPr>
+                  </pic:nvPicPr>
+                  <pic:blipFill>
+                    <a:blip r:embed="rId33">
+                      <a:extLst>
+                        <a:ext uri="{28A0092B-C50C-407E-A947-70E740481C1C}">
+                          <a14:useLocalDpi xmlns:a14="http://schemas.microsoft.com/office/drawing/2010/main" val="0"/>
+                        </a:ext>
+                      </a:extLst>
+                    </a:blip>
+                    <a:srcRect/>
+                    <a:stretch>
+                      <a:fillRect/>
+                    </a:stretch>
+                  </pic:blipFill>
+                  <pic:spPr bwMode="auto">
+                    <a:xfrm>
+                      <a:off x="0" y="0"/>
+                      <a:ext cx="5486400" cy="2311934"/>
                     </a:xfrm>
                     <a:prstGeom prst="rect">
                       <a:avLst/>
@@ -1339,7 +2470,7 @@
     <w:p>
       <w:pPr>
         <w:pStyle w:val="Caption"/>
-        <w:ind w:left="2160"/>
+        <w:ind w:left="2880"/>
       </w:pPr>
       <w:r>
         <w:t xml:space="preserve">Figure </w:t>
@@ -1349,7 +2480,7 @@
           <w:rPr>
             <w:noProof/>
           </w:rPr>
-          <w:t>2</w:t>
+          <w:t>3</w:t>
         </w:r>
       </w:fldSimple>
       <w:r>
@@ -1383,7 +2514,7 @@
         </w:numPr>
       </w:pPr>
       <w:r>
-        <w:t>Check output in /tmp/loginput.xml – contains the message sent</w:t>
+        <w:t>Response window in SOAP UI</w:t>
       </w:r>
     </w:p>
     <w:p>
@@ -1395,7 +2526,13 @@
         </w:numPr>
       </w:pPr>
       <w:r>
-        <w:t>Check output in /tmp/logoutput1.xml – contains response from REMOTE_1</w:t>
+        <w:t>File /tmp/</w:t>
+      </w:r>
+      <w:r>
+        <w:t>Get</w:t>
+      </w:r>
+      <w:r>
+        <w:t>MaintOrderRequest.xml –request soap message</w:t>
       </w:r>
     </w:p>
     <w:p>
@@ -1407,27 +2544,28 @@
         </w:numPr>
       </w:pPr>
       <w:r>
-        <w:t>Check output in /tmp/logoutput2.xml – contains response from REMOTE_2</w:t>
-      </w:r>
-    </w:p>
-    <w:p>
-      <w:pPr>
-        <w:pStyle w:val="ListParagraph"/>
-        <w:numPr>
-          <w:ilvl w:val="0"/>
-          <w:numId w:val="14"/>
-        </w:numPr>
-      </w:pPr>
-      <w:r>
-        <w:t>Check the output in SOAPUI – shows proper response from REMOTE_1</w:t>
-      </w:r>
-    </w:p>
-    <w:p>
-      <w:pPr>
-        <w:pStyle w:val="ListParagraph"/>
-        <w:ind w:left="1080"/>
-      </w:pPr>
-    </w:p>
+        <w:t>File /tmp/</w:t>
+      </w:r>
+      <w:r>
+        <w:t>Get</w:t>
+      </w:r>
+      <w:r>
+        <w:t>MaintOrderResponse.xml – contains response from NREL_</w:t>
+      </w:r>
+      <w:r>
+        <w:t>GET</w:t>
+      </w:r>
+      <w:r>
+        <w:t>_R1, NREL_</w:t>
+      </w:r>
+      <w:r>
+        <w:t>GET</w:t>
+      </w:r>
+      <w:r>
+        <w:t>_R2</w:t>
+      </w:r>
+    </w:p>
+    <w:p/>
     <w:p>
       <w:pPr>
         <w:pStyle w:val="Heading2"/>
@@ -1467,7 +2605,7 @@
                     </pic:cNvPicPr>
                   </pic:nvPicPr>
                   <pic:blipFill>
-                    <a:blip r:embed="rId21">
+                    <a:blip r:embed="rId34">
                       <a:extLst>
                         <a:ext uri="{28A0092B-C50C-407E-A947-70E740481C1C}">
                           <a14:useLocalDpi xmlns:a14="http://schemas.microsoft.com/office/drawing/2010/main" val="0"/>
@@ -1605,9 +2743,272 @@
     </w:p>
     <w:p/>
     <w:p>
+      <w:r>
+        <w:t>Process for creating a second tomcat instance on a unix box</w:t>
+      </w:r>
+    </w:p>
+    <w:p/>
+    <w:p>
+      <w:pPr>
+        <w:pStyle w:val="ListParagraph"/>
+        <w:numPr>
+          <w:ilvl w:val="0"/>
+          <w:numId w:val="18"/>
+        </w:numPr>
+      </w:pPr>
+      <w:r>
+        <w:t>sh&gt; cp –rf /usr/local/tomcat /usr/local/tomcat2</w:t>
+      </w:r>
+    </w:p>
+    <w:p>
+      <w:pPr>
+        <w:pStyle w:val="ListParagraph"/>
+        <w:numPr>
+          <w:ilvl w:val="0"/>
+          <w:numId w:val="18"/>
+        </w:numPr>
+      </w:pPr>
+      <w:r>
+        <w:t>sh&gt; vi /usr/local/</w:t>
+      </w:r>
       <w:bookmarkStart w:id="1" w:name="_GoBack"/>
       <w:bookmarkEnd w:id="1"/>
-    </w:p>
+      <w:r>
+        <w:t>tomcat2/conf/server.xml</w:t>
+      </w:r>
+    </w:p>
+    <w:p/>
+    <w:p>
+      <w:pPr>
+        <w:widowControl w:val="0"/>
+        <w:shd w:val="clear" w:color="auto" w:fill="DAEEF3" w:themeFill="accent5" w:themeFillTint="33"/>
+        <w:tabs>
+          <w:tab w:val="left" w:pos="560"/>
+          <w:tab w:val="left" w:pos="1120"/>
+          <w:tab w:val="left" w:pos="1680"/>
+          <w:tab w:val="left" w:pos="2240"/>
+          <w:tab w:val="left" w:pos="2800"/>
+          <w:tab w:val="left" w:pos="3360"/>
+          <w:tab w:val="left" w:pos="3920"/>
+          <w:tab w:val="left" w:pos="4480"/>
+          <w:tab w:val="left" w:pos="5040"/>
+          <w:tab w:val="left" w:pos="5600"/>
+          <w:tab w:val="left" w:pos="6160"/>
+          <w:tab w:val="left" w:pos="6720"/>
+        </w:tabs>
+        <w:autoSpaceDE w:val="0"/>
+        <w:autoSpaceDN w:val="0"/>
+        <w:adjustRightInd w:val="0"/>
+        <w:ind w:left="360"/>
+        <w:rPr>
+          <w:rFonts w:ascii="Courier" w:hAnsi="Courier" w:cs="Menlo Regular"/>
+          <w:sz w:val="16"/>
+          <w:szCs w:val="16"/>
+        </w:rPr>
+      </w:pPr>
+      <w:r>
+        <w:rPr>
+          <w:rFonts w:ascii="Courier" w:hAnsi="Courier" w:cs="Menlo Regular"/>
+          <w:sz w:val="16"/>
+          <w:szCs w:val="16"/>
+        </w:rPr>
+        <w:t>&lt;Server port="8006" shutdown="SHUTDOWN"&gt; &lt;!— bump it up 1 from first instance —&gt;</w:t>
+      </w:r>
+    </w:p>
+    <w:p>
+      <w:pPr>
+        <w:widowControl w:val="0"/>
+        <w:shd w:val="clear" w:color="auto" w:fill="DAEEF3" w:themeFill="accent5" w:themeFillTint="33"/>
+        <w:tabs>
+          <w:tab w:val="left" w:pos="560"/>
+          <w:tab w:val="left" w:pos="1120"/>
+          <w:tab w:val="left" w:pos="1680"/>
+          <w:tab w:val="left" w:pos="2240"/>
+          <w:tab w:val="left" w:pos="2800"/>
+          <w:tab w:val="left" w:pos="3360"/>
+          <w:tab w:val="left" w:pos="3920"/>
+          <w:tab w:val="left" w:pos="4480"/>
+          <w:tab w:val="left" w:pos="5040"/>
+          <w:tab w:val="left" w:pos="5600"/>
+          <w:tab w:val="left" w:pos="6160"/>
+          <w:tab w:val="left" w:pos="6720"/>
+        </w:tabs>
+        <w:autoSpaceDE w:val="0"/>
+        <w:autoSpaceDN w:val="0"/>
+        <w:adjustRightInd w:val="0"/>
+        <w:ind w:left="360"/>
+        <w:rPr>
+          <w:rFonts w:ascii="Courier" w:hAnsi="Courier" w:cs="Menlo Regular"/>
+          <w:sz w:val="16"/>
+          <w:szCs w:val="16"/>
+        </w:rPr>
+      </w:pPr>
+    </w:p>
+    <w:p>
+      <w:pPr>
+        <w:widowControl w:val="0"/>
+        <w:shd w:val="clear" w:color="auto" w:fill="DAEEF3" w:themeFill="accent5" w:themeFillTint="33"/>
+        <w:tabs>
+          <w:tab w:val="left" w:pos="560"/>
+          <w:tab w:val="left" w:pos="1120"/>
+          <w:tab w:val="left" w:pos="1680"/>
+          <w:tab w:val="left" w:pos="2240"/>
+          <w:tab w:val="left" w:pos="2800"/>
+          <w:tab w:val="left" w:pos="3360"/>
+          <w:tab w:val="left" w:pos="3920"/>
+          <w:tab w:val="left" w:pos="4480"/>
+          <w:tab w:val="left" w:pos="5040"/>
+          <w:tab w:val="left" w:pos="5600"/>
+          <w:tab w:val="left" w:pos="6160"/>
+          <w:tab w:val="left" w:pos="6720"/>
+        </w:tabs>
+        <w:autoSpaceDE w:val="0"/>
+        <w:autoSpaceDN w:val="0"/>
+        <w:adjustRightInd w:val="0"/>
+        <w:ind w:left="360"/>
+        <w:rPr>
+          <w:rFonts w:ascii="Courier" w:hAnsi="Courier" w:cs="Menlo Regular"/>
+          <w:sz w:val="16"/>
+          <w:szCs w:val="16"/>
+        </w:rPr>
+      </w:pPr>
+      <w:r>
+        <w:rPr>
+          <w:rFonts w:ascii="Courier" w:hAnsi="Courier" w:cs="Menlo Regular"/>
+          <w:sz w:val="16"/>
+          <w:szCs w:val="16"/>
+        </w:rPr>
+        <w:t>&lt;Connector port="8085</w:t>
+      </w:r>
+      <w:r>
+        <w:rPr>
+          <w:rFonts w:ascii="Courier" w:hAnsi="Courier" w:cs="Menlo Regular"/>
+          <w:sz w:val="16"/>
+          <w:szCs w:val="16"/>
+        </w:rPr>
+        <w:t>" protocol="HTTP/1.1"</w:t>
+      </w:r>
+    </w:p>
+    <w:p>
+      <w:pPr>
+        <w:widowControl w:val="0"/>
+        <w:shd w:val="clear" w:color="auto" w:fill="DAEEF3" w:themeFill="accent5" w:themeFillTint="33"/>
+        <w:tabs>
+          <w:tab w:val="left" w:pos="560"/>
+          <w:tab w:val="left" w:pos="1120"/>
+          <w:tab w:val="left" w:pos="1680"/>
+          <w:tab w:val="left" w:pos="2240"/>
+          <w:tab w:val="left" w:pos="2800"/>
+          <w:tab w:val="left" w:pos="3360"/>
+          <w:tab w:val="left" w:pos="3920"/>
+          <w:tab w:val="left" w:pos="4480"/>
+          <w:tab w:val="left" w:pos="5040"/>
+          <w:tab w:val="left" w:pos="5600"/>
+          <w:tab w:val="left" w:pos="6160"/>
+          <w:tab w:val="left" w:pos="6720"/>
+        </w:tabs>
+        <w:autoSpaceDE w:val="0"/>
+        <w:autoSpaceDN w:val="0"/>
+        <w:adjustRightInd w:val="0"/>
+        <w:ind w:left="360"/>
+        <w:rPr>
+          <w:rFonts w:ascii="Courier" w:hAnsi="Courier" w:cs="Menlo Regular"/>
+          <w:sz w:val="16"/>
+          <w:szCs w:val="16"/>
+        </w:rPr>
+      </w:pPr>
+      <w:r>
+        <w:rPr>
+          <w:rFonts w:ascii="Courier" w:hAnsi="Courier" w:cs="Menlo Regular"/>
+          <w:sz w:val="16"/>
+          <w:szCs w:val="16"/>
+        </w:rPr>
+        <w:t xml:space="preserve">               connectionTimeout="20000"</w:t>
+      </w:r>
+    </w:p>
+    <w:p>
+      <w:pPr>
+        <w:widowControl w:val="0"/>
+        <w:shd w:val="clear" w:color="auto" w:fill="DAEEF3" w:themeFill="accent5" w:themeFillTint="33"/>
+        <w:tabs>
+          <w:tab w:val="left" w:pos="560"/>
+          <w:tab w:val="left" w:pos="1120"/>
+          <w:tab w:val="left" w:pos="1680"/>
+          <w:tab w:val="left" w:pos="2240"/>
+          <w:tab w:val="left" w:pos="2800"/>
+          <w:tab w:val="left" w:pos="3360"/>
+          <w:tab w:val="left" w:pos="3920"/>
+          <w:tab w:val="left" w:pos="4480"/>
+          <w:tab w:val="left" w:pos="5040"/>
+          <w:tab w:val="left" w:pos="5600"/>
+          <w:tab w:val="left" w:pos="6160"/>
+          <w:tab w:val="left" w:pos="6720"/>
+        </w:tabs>
+        <w:autoSpaceDE w:val="0"/>
+        <w:autoSpaceDN w:val="0"/>
+        <w:adjustRightInd w:val="0"/>
+        <w:ind w:left="360"/>
+        <w:rPr>
+          <w:rFonts w:ascii="Courier" w:hAnsi="Courier" w:cs="Cochin"/>
+          <w:sz w:val="16"/>
+          <w:szCs w:val="16"/>
+        </w:rPr>
+      </w:pPr>
+      <w:r>
+        <w:rPr>
+          <w:rFonts w:ascii="Courier" w:hAnsi="Courier" w:cs="Menlo Regular"/>
+          <w:sz w:val="16"/>
+          <w:szCs w:val="16"/>
+        </w:rPr>
+        <w:t xml:space="preserve">               redirectPort="8444" /&gt; &lt;!— again, bump ports up by one —&gt;</w:t>
+      </w:r>
+    </w:p>
+    <w:p>
+      <w:pPr>
+        <w:widowControl w:val="0"/>
+        <w:shd w:val="clear" w:color="auto" w:fill="DAEEF3" w:themeFill="accent5" w:themeFillTint="33"/>
+        <w:tabs>
+          <w:tab w:val="left" w:pos="720"/>
+          <w:tab w:val="left" w:pos="1440"/>
+          <w:tab w:val="left" w:pos="2160"/>
+          <w:tab w:val="left" w:pos="2880"/>
+          <w:tab w:val="left" w:pos="3600"/>
+          <w:tab w:val="left" w:pos="4320"/>
+        </w:tabs>
+        <w:autoSpaceDE w:val="0"/>
+        <w:autoSpaceDN w:val="0"/>
+        <w:adjustRightInd w:val="0"/>
+        <w:spacing w:line="288" w:lineRule="auto"/>
+        <w:ind w:left="360"/>
+        <w:rPr>
+          <w:rFonts w:ascii="Courier" w:hAnsi="Courier" w:cs="Cochin"/>
+          <w:sz w:val="16"/>
+          <w:szCs w:val="16"/>
+        </w:rPr>
+      </w:pPr>
+    </w:p>
+    <w:p>
+      <w:pPr>
+        <w:shd w:val="clear" w:color="auto" w:fill="DAEEF3" w:themeFill="accent5" w:themeFillTint="33"/>
+        <w:ind w:left="360"/>
+        <w:rPr>
+          <w:rFonts w:ascii="Courier" w:hAnsi="Courier"/>
+          <w:sz w:val="16"/>
+          <w:szCs w:val="16"/>
+        </w:rPr>
+      </w:pPr>
+      <w:r>
+        <w:rPr>
+          <w:rFonts w:ascii="Courier" w:hAnsi="Courier" w:cs="Menlo Regular"/>
+          <w:sz w:val="16"/>
+          <w:szCs w:val="16"/>
+        </w:rPr>
+        <w:t>&lt;Connector port="8010" protocol="AJP/1.3" redirectPort="8444" /&gt;</w:t>
+      </w:r>
+    </w:p>
+    <w:p/>
+    <w:p/>
+    <w:p/>
     <w:sectPr>
       <w:pgSz w:w="12240" w:h="15840"/>
       <w:pgMar w:top="1440" w:right="1800" w:bottom="1440" w:left="1800" w:header="720" w:footer="720" w:gutter="0"/>
@@ -1621,6 +3022,119 @@
 <file path=word/numbering.xml><?xml version="1.0" encoding="utf-8"?>
 <w:numbering xmlns:wpc="http://schemas.microsoft.com/office/word/2010/wordprocessingCanvas" xmlns:mo="http://schemas.microsoft.com/office/mac/office/2008/main" xmlns:mc="http://schemas.openxmlformats.org/markup-compatibility/2006" xmlns:mv="urn:schemas-microsoft-com:mac:vml" xmlns:o="urn:schemas-microsoft-com:office:office" xmlns:r="http://schemas.openxmlformats.org/officeDocument/2006/relationships" xmlns:m="http://schemas.openxmlformats.org/officeDocument/2006/math" xmlns:v="urn:schemas-microsoft-com:vml" xmlns:wp14="http://schemas.microsoft.com/office/word/2010/wordprocessingDrawing" xmlns:wp="http://schemas.openxmlformats.org/drawingml/2006/wordprocessingDrawing" xmlns:w10="urn:schemas-microsoft-com:office:word" xmlns:w="http://schemas.openxmlformats.org/wordprocessingml/2006/main" xmlns:w14="http://schemas.microsoft.com/office/word/2010/wordml" xmlns:wpg="http://schemas.microsoft.com/office/word/2010/wordprocessingGroup" xmlns:wpi="http://schemas.microsoft.com/office/word/2010/wordprocessingInk" xmlns:wne="http://schemas.microsoft.com/office/word/2006/wordml" xmlns:wps="http://schemas.microsoft.com/office/word/2010/wordprocessingShape" mc:Ignorable="w14 wp14">
   <w:abstractNum w:abstractNumId="0">
+    <w:nsid w:val="00154AD0"/>
+    <w:multiLevelType w:val="hybridMultilevel"/>
+    <w:tmpl w:val="8DAEDA3A"/>
+    <w:lvl w:ilvl="0" w:tplc="04090001">
+      <w:start w:val="1"/>
+      <w:numFmt w:val="bullet"/>
+      <w:lvlText w:val=""/>
+      <w:lvlJc w:val="left"/>
+      <w:pPr>
+        <w:ind w:left="720" w:hanging="360"/>
+      </w:pPr>
+      <w:rPr>
+        <w:rFonts w:ascii="Symbol" w:hAnsi="Symbol" w:hint="default"/>
+      </w:rPr>
+    </w:lvl>
+    <w:lvl w:ilvl="1" w:tplc="04090003">
+      <w:start w:val="1"/>
+      <w:numFmt w:val="bullet"/>
+      <w:lvlText w:val="o"/>
+      <w:lvlJc w:val="left"/>
+      <w:pPr>
+        <w:ind w:left="1440" w:hanging="360"/>
+      </w:pPr>
+      <w:rPr>
+        <w:rFonts w:ascii="Courier New" w:hAnsi="Courier New" w:cs="Courier New" w:hint="default"/>
+      </w:rPr>
+    </w:lvl>
+    <w:lvl w:ilvl="2" w:tplc="04090005" w:tentative="1">
+      <w:start w:val="1"/>
+      <w:numFmt w:val="bullet"/>
+      <w:lvlText w:val=""/>
+      <w:lvlJc w:val="left"/>
+      <w:pPr>
+        <w:ind w:left="2160" w:hanging="360"/>
+      </w:pPr>
+      <w:rPr>
+        <w:rFonts w:ascii="Wingdings" w:hAnsi="Wingdings" w:hint="default"/>
+      </w:rPr>
+    </w:lvl>
+    <w:lvl w:ilvl="3" w:tplc="04090001" w:tentative="1">
+      <w:start w:val="1"/>
+      <w:numFmt w:val="bullet"/>
+      <w:lvlText w:val=""/>
+      <w:lvlJc w:val="left"/>
+      <w:pPr>
+        <w:ind w:left="2880" w:hanging="360"/>
+      </w:pPr>
+      <w:rPr>
+        <w:rFonts w:ascii="Symbol" w:hAnsi="Symbol" w:hint="default"/>
+      </w:rPr>
+    </w:lvl>
+    <w:lvl w:ilvl="4" w:tplc="04090003" w:tentative="1">
+      <w:start w:val="1"/>
+      <w:numFmt w:val="bullet"/>
+      <w:lvlText w:val="o"/>
+      <w:lvlJc w:val="left"/>
+      <w:pPr>
+        <w:ind w:left="3600" w:hanging="360"/>
+      </w:pPr>
+      <w:rPr>
+        <w:rFonts w:ascii="Courier New" w:hAnsi="Courier New" w:cs="Courier New" w:hint="default"/>
+      </w:rPr>
+    </w:lvl>
+    <w:lvl w:ilvl="5" w:tplc="04090005" w:tentative="1">
+      <w:start w:val="1"/>
+      <w:numFmt w:val="bullet"/>
+      <w:lvlText w:val=""/>
+      <w:lvlJc w:val="left"/>
+      <w:pPr>
+        <w:ind w:left="4320" w:hanging="360"/>
+      </w:pPr>
+      <w:rPr>
+        <w:rFonts w:ascii="Wingdings" w:hAnsi="Wingdings" w:hint="default"/>
+      </w:rPr>
+    </w:lvl>
+    <w:lvl w:ilvl="6" w:tplc="04090001" w:tentative="1">
+      <w:start w:val="1"/>
+      <w:numFmt w:val="bullet"/>
+      <w:lvlText w:val=""/>
+      <w:lvlJc w:val="left"/>
+      <w:pPr>
+        <w:ind w:left="5040" w:hanging="360"/>
+      </w:pPr>
+      <w:rPr>
+        <w:rFonts w:ascii="Symbol" w:hAnsi="Symbol" w:hint="default"/>
+      </w:rPr>
+    </w:lvl>
+    <w:lvl w:ilvl="7" w:tplc="04090003" w:tentative="1">
+      <w:start w:val="1"/>
+      <w:numFmt w:val="bullet"/>
+      <w:lvlText w:val="o"/>
+      <w:lvlJc w:val="left"/>
+      <w:pPr>
+        <w:ind w:left="5760" w:hanging="360"/>
+      </w:pPr>
+      <w:rPr>
+        <w:rFonts w:ascii="Courier New" w:hAnsi="Courier New" w:cs="Courier New" w:hint="default"/>
+      </w:rPr>
+    </w:lvl>
+    <w:lvl w:ilvl="8" w:tplc="04090005" w:tentative="1">
+      <w:start w:val="1"/>
+      <w:numFmt w:val="bullet"/>
+      <w:lvlText w:val=""/>
+      <w:lvlJc w:val="left"/>
+      <w:pPr>
+        <w:ind w:left="6480" w:hanging="360"/>
+      </w:pPr>
+      <w:rPr>
+        <w:rFonts w:ascii="Wingdings" w:hAnsi="Wingdings" w:hint="default"/>
+      </w:rPr>
+    </w:lvl>
+  </w:abstractNum>
+  <w:abstractNum w:abstractNumId="1">
     <w:nsid w:val="17F7263D"/>
     <w:multiLevelType w:val="hybridMultilevel"/>
     <w:tmpl w:val="120CAD78"/>
@@ -1733,7 +3247,7 @@
       </w:rPr>
     </w:lvl>
   </w:abstractNum>
-  <w:abstractNum w:abstractNumId="1">
+  <w:abstractNum w:abstractNumId="2">
     <w:nsid w:val="32923779"/>
     <w:multiLevelType w:val="hybridMultilevel"/>
     <w:tmpl w:val="AD18EF84"/>
@@ -1846,7 +3360,7 @@
       </w:rPr>
     </w:lvl>
   </w:abstractNum>
-  <w:abstractNum w:abstractNumId="2">
+  <w:abstractNum w:abstractNumId="3">
     <w:nsid w:val="37087B63"/>
     <w:multiLevelType w:val="hybridMultilevel"/>
     <w:tmpl w:val="9B964610"/>
@@ -1959,7 +3473,7 @@
       </w:rPr>
     </w:lvl>
   </w:abstractNum>
-  <w:abstractNum w:abstractNumId="3">
+  <w:abstractNum w:abstractNumId="4">
     <w:nsid w:val="3C7C2674"/>
     <w:multiLevelType w:val="hybridMultilevel"/>
     <w:tmpl w:val="F558DADC"/>
@@ -2072,7 +3586,7 @@
       </w:rPr>
     </w:lvl>
   </w:abstractNum>
-  <w:abstractNum w:abstractNumId="4">
+  <w:abstractNum w:abstractNumId="5">
     <w:nsid w:val="467110B2"/>
     <w:multiLevelType w:val="hybridMultilevel"/>
     <w:tmpl w:val="8438C536"/>
@@ -2185,7 +3699,120 @@
       </w:rPr>
     </w:lvl>
   </w:abstractNum>
-  <w:abstractNum w:abstractNumId="5">
+  <w:abstractNum w:abstractNumId="6">
+    <w:nsid w:val="4B1069C5"/>
+    <w:multiLevelType w:val="hybridMultilevel"/>
+    <w:tmpl w:val="D700987E"/>
+    <w:lvl w:ilvl="0" w:tplc="04090001">
+      <w:start w:val="1"/>
+      <w:numFmt w:val="bullet"/>
+      <w:lvlText w:val=""/>
+      <w:lvlJc w:val="left"/>
+      <w:pPr>
+        <w:ind w:left="720" w:hanging="360"/>
+      </w:pPr>
+      <w:rPr>
+        <w:rFonts w:ascii="Symbol" w:hAnsi="Symbol" w:hint="default"/>
+      </w:rPr>
+    </w:lvl>
+    <w:lvl w:ilvl="1" w:tplc="04090003">
+      <w:start w:val="1"/>
+      <w:numFmt w:val="bullet"/>
+      <w:lvlText w:val="o"/>
+      <w:lvlJc w:val="left"/>
+      <w:pPr>
+        <w:ind w:left="1440" w:hanging="360"/>
+      </w:pPr>
+      <w:rPr>
+        <w:rFonts w:ascii="Courier New" w:hAnsi="Courier New" w:cs="Courier New" w:hint="default"/>
+      </w:rPr>
+    </w:lvl>
+    <w:lvl w:ilvl="2" w:tplc="04090005" w:tentative="1">
+      <w:start w:val="1"/>
+      <w:numFmt w:val="bullet"/>
+      <w:lvlText w:val=""/>
+      <w:lvlJc w:val="left"/>
+      <w:pPr>
+        <w:ind w:left="2160" w:hanging="360"/>
+      </w:pPr>
+      <w:rPr>
+        <w:rFonts w:ascii="Wingdings" w:hAnsi="Wingdings" w:hint="default"/>
+      </w:rPr>
+    </w:lvl>
+    <w:lvl w:ilvl="3" w:tplc="04090001" w:tentative="1">
+      <w:start w:val="1"/>
+      <w:numFmt w:val="bullet"/>
+      <w:lvlText w:val=""/>
+      <w:lvlJc w:val="left"/>
+      <w:pPr>
+        <w:ind w:left="2880" w:hanging="360"/>
+      </w:pPr>
+      <w:rPr>
+        <w:rFonts w:ascii="Symbol" w:hAnsi="Symbol" w:hint="default"/>
+      </w:rPr>
+    </w:lvl>
+    <w:lvl w:ilvl="4" w:tplc="04090003" w:tentative="1">
+      <w:start w:val="1"/>
+      <w:numFmt w:val="bullet"/>
+      <w:lvlText w:val="o"/>
+      <w:lvlJc w:val="left"/>
+      <w:pPr>
+        <w:ind w:left="3600" w:hanging="360"/>
+      </w:pPr>
+      <w:rPr>
+        <w:rFonts w:ascii="Courier New" w:hAnsi="Courier New" w:cs="Courier New" w:hint="default"/>
+      </w:rPr>
+    </w:lvl>
+    <w:lvl w:ilvl="5" w:tplc="04090005" w:tentative="1">
+      <w:start w:val="1"/>
+      <w:numFmt w:val="bullet"/>
+      <w:lvlText w:val=""/>
+      <w:lvlJc w:val="left"/>
+      <w:pPr>
+        <w:ind w:left="4320" w:hanging="360"/>
+      </w:pPr>
+      <w:rPr>
+        <w:rFonts w:ascii="Wingdings" w:hAnsi="Wingdings" w:hint="default"/>
+      </w:rPr>
+    </w:lvl>
+    <w:lvl w:ilvl="6" w:tplc="04090001" w:tentative="1">
+      <w:start w:val="1"/>
+      <w:numFmt w:val="bullet"/>
+      <w:lvlText w:val=""/>
+      <w:lvlJc w:val="left"/>
+      <w:pPr>
+        <w:ind w:left="5040" w:hanging="360"/>
+      </w:pPr>
+      <w:rPr>
+        <w:rFonts w:ascii="Symbol" w:hAnsi="Symbol" w:hint="default"/>
+      </w:rPr>
+    </w:lvl>
+    <w:lvl w:ilvl="7" w:tplc="04090003" w:tentative="1">
+      <w:start w:val="1"/>
+      <w:numFmt w:val="bullet"/>
+      <w:lvlText w:val="o"/>
+      <w:lvlJc w:val="left"/>
+      <w:pPr>
+        <w:ind w:left="5760" w:hanging="360"/>
+      </w:pPr>
+      <w:rPr>
+        <w:rFonts w:ascii="Courier New" w:hAnsi="Courier New" w:cs="Courier New" w:hint="default"/>
+      </w:rPr>
+    </w:lvl>
+    <w:lvl w:ilvl="8" w:tplc="04090005" w:tentative="1">
+      <w:start w:val="1"/>
+      <w:numFmt w:val="bullet"/>
+      <w:lvlText w:val=""/>
+      <w:lvlJc w:val="left"/>
+      <w:pPr>
+        <w:ind w:left="6480" w:hanging="360"/>
+      </w:pPr>
+      <w:rPr>
+        <w:rFonts w:ascii="Wingdings" w:hAnsi="Wingdings" w:hint="default"/>
+      </w:rPr>
+    </w:lvl>
+  </w:abstractNum>
+  <w:abstractNum w:abstractNumId="7">
     <w:nsid w:val="581573D1"/>
     <w:multiLevelType w:val="hybridMultilevel"/>
     <w:tmpl w:val="E86CFA68"/>
@@ -2298,7 +3925,120 @@
       </w:rPr>
     </w:lvl>
   </w:abstractNum>
-  <w:abstractNum w:abstractNumId="6">
+  <w:abstractNum w:abstractNumId="8">
+    <w:nsid w:val="5DE72628"/>
+    <w:multiLevelType w:val="hybridMultilevel"/>
+    <w:tmpl w:val="F33858D2"/>
+    <w:lvl w:ilvl="0" w:tplc="04090001">
+      <w:start w:val="1"/>
+      <w:numFmt w:val="bullet"/>
+      <w:lvlText w:val=""/>
+      <w:lvlJc w:val="left"/>
+      <w:pPr>
+        <w:ind w:left="720" w:hanging="360"/>
+      </w:pPr>
+      <w:rPr>
+        <w:rFonts w:ascii="Symbol" w:hAnsi="Symbol" w:hint="default"/>
+      </w:rPr>
+    </w:lvl>
+    <w:lvl w:ilvl="1" w:tplc="04090003" w:tentative="1">
+      <w:start w:val="1"/>
+      <w:numFmt w:val="bullet"/>
+      <w:lvlText w:val="o"/>
+      <w:lvlJc w:val="left"/>
+      <w:pPr>
+        <w:ind w:left="1440" w:hanging="360"/>
+      </w:pPr>
+      <w:rPr>
+        <w:rFonts w:ascii="Courier New" w:hAnsi="Courier New" w:cs="Courier New" w:hint="default"/>
+      </w:rPr>
+    </w:lvl>
+    <w:lvl w:ilvl="2" w:tplc="04090005" w:tentative="1">
+      <w:start w:val="1"/>
+      <w:numFmt w:val="bullet"/>
+      <w:lvlText w:val=""/>
+      <w:lvlJc w:val="left"/>
+      <w:pPr>
+        <w:ind w:left="2160" w:hanging="360"/>
+      </w:pPr>
+      <w:rPr>
+        <w:rFonts w:ascii="Wingdings" w:hAnsi="Wingdings" w:hint="default"/>
+      </w:rPr>
+    </w:lvl>
+    <w:lvl w:ilvl="3" w:tplc="04090001" w:tentative="1">
+      <w:start w:val="1"/>
+      <w:numFmt w:val="bullet"/>
+      <w:lvlText w:val=""/>
+      <w:lvlJc w:val="left"/>
+      <w:pPr>
+        <w:ind w:left="2880" w:hanging="360"/>
+      </w:pPr>
+      <w:rPr>
+        <w:rFonts w:ascii="Symbol" w:hAnsi="Symbol" w:hint="default"/>
+      </w:rPr>
+    </w:lvl>
+    <w:lvl w:ilvl="4" w:tplc="04090003" w:tentative="1">
+      <w:start w:val="1"/>
+      <w:numFmt w:val="bullet"/>
+      <w:lvlText w:val="o"/>
+      <w:lvlJc w:val="left"/>
+      <w:pPr>
+        <w:ind w:left="3600" w:hanging="360"/>
+      </w:pPr>
+      <w:rPr>
+        <w:rFonts w:ascii="Courier New" w:hAnsi="Courier New" w:cs="Courier New" w:hint="default"/>
+      </w:rPr>
+    </w:lvl>
+    <w:lvl w:ilvl="5" w:tplc="04090005" w:tentative="1">
+      <w:start w:val="1"/>
+      <w:numFmt w:val="bullet"/>
+      <w:lvlText w:val=""/>
+      <w:lvlJc w:val="left"/>
+      <w:pPr>
+        <w:ind w:left="4320" w:hanging="360"/>
+      </w:pPr>
+      <w:rPr>
+        <w:rFonts w:ascii="Wingdings" w:hAnsi="Wingdings" w:hint="default"/>
+      </w:rPr>
+    </w:lvl>
+    <w:lvl w:ilvl="6" w:tplc="04090001" w:tentative="1">
+      <w:start w:val="1"/>
+      <w:numFmt w:val="bullet"/>
+      <w:lvlText w:val=""/>
+      <w:lvlJc w:val="left"/>
+      <w:pPr>
+        <w:ind w:left="5040" w:hanging="360"/>
+      </w:pPr>
+      <w:rPr>
+        <w:rFonts w:ascii="Symbol" w:hAnsi="Symbol" w:hint="default"/>
+      </w:rPr>
+    </w:lvl>
+    <w:lvl w:ilvl="7" w:tplc="04090003" w:tentative="1">
+      <w:start w:val="1"/>
+      <w:numFmt w:val="bullet"/>
+      <w:lvlText w:val="o"/>
+      <w:lvlJc w:val="left"/>
+      <w:pPr>
+        <w:ind w:left="5760" w:hanging="360"/>
+      </w:pPr>
+      <w:rPr>
+        <w:rFonts w:ascii="Courier New" w:hAnsi="Courier New" w:cs="Courier New" w:hint="default"/>
+      </w:rPr>
+    </w:lvl>
+    <w:lvl w:ilvl="8" w:tplc="04090005" w:tentative="1">
+      <w:start w:val="1"/>
+      <w:numFmt w:val="bullet"/>
+      <w:lvlText w:val=""/>
+      <w:lvlJc w:val="left"/>
+      <w:pPr>
+        <w:ind w:left="6480" w:hanging="360"/>
+      </w:pPr>
+      <w:rPr>
+        <w:rFonts w:ascii="Wingdings" w:hAnsi="Wingdings" w:hint="default"/>
+      </w:rPr>
+    </w:lvl>
+  </w:abstractNum>
+  <w:abstractNum w:abstractNumId="9">
     <w:nsid w:val="5E774C27"/>
     <w:multiLevelType w:val="hybridMultilevel"/>
     <w:tmpl w:val="5DF8615E"/>
@@ -2411,7 +4151,7 @@
       </w:rPr>
     </w:lvl>
   </w:abstractNum>
-  <w:abstractNum w:abstractNumId="7">
+  <w:abstractNum w:abstractNumId="10">
     <w:nsid w:val="5EFA5D1A"/>
     <w:multiLevelType w:val="hybridMultilevel"/>
     <w:tmpl w:val="F9222B4E"/>
@@ -2497,7 +4237,7 @@
       </w:pPr>
     </w:lvl>
   </w:abstractNum>
-  <w:abstractNum w:abstractNumId="8">
+  <w:abstractNum w:abstractNumId="11">
     <w:nsid w:val="67DD579C"/>
     <w:multiLevelType w:val="hybridMultilevel"/>
     <w:tmpl w:val="95567C68"/>
@@ -2610,7 +4350,7 @@
       </w:rPr>
     </w:lvl>
   </w:abstractNum>
-  <w:abstractNum w:abstractNumId="9">
+  <w:abstractNum w:abstractNumId="12">
     <w:nsid w:val="67E46A59"/>
     <w:multiLevelType w:val="hybridMultilevel"/>
     <w:tmpl w:val="698EF558"/>
@@ -2723,7 +4463,7 @@
       </w:rPr>
     </w:lvl>
   </w:abstractNum>
-  <w:abstractNum w:abstractNumId="10">
+  <w:abstractNum w:abstractNumId="13">
     <w:nsid w:val="69262989"/>
     <w:multiLevelType w:val="hybridMultilevel"/>
     <w:tmpl w:val="52D63F88"/>
@@ -2836,7 +4576,7 @@
       </w:rPr>
     </w:lvl>
   </w:abstractNum>
-  <w:abstractNum w:abstractNumId="11">
+  <w:abstractNum w:abstractNumId="14">
     <w:nsid w:val="6B60088B"/>
     <w:multiLevelType w:val="hybridMultilevel"/>
     <w:tmpl w:val="FDAA02E0"/>
@@ -2922,7 +4662,7 @@
       </w:pPr>
     </w:lvl>
   </w:abstractNum>
-  <w:abstractNum w:abstractNumId="12">
+  <w:abstractNum w:abstractNumId="15">
     <w:nsid w:val="6F584A5F"/>
     <w:multiLevelType w:val="hybridMultilevel"/>
     <w:tmpl w:val="CA0E0428"/>
@@ -3035,7 +4775,7 @@
       </w:rPr>
     </w:lvl>
   </w:abstractNum>
-  <w:abstractNum w:abstractNumId="13">
+  <w:abstractNum w:abstractNumId="16">
     <w:nsid w:val="6F892C58"/>
     <w:multiLevelType w:val="hybridMultilevel"/>
     <w:tmpl w:val="E22893F2"/>
@@ -3148,7 +4888,7 @@
       </w:rPr>
     </w:lvl>
   </w:abstractNum>
-  <w:abstractNum w:abstractNumId="14">
+  <w:abstractNum w:abstractNumId="17">
     <w:nsid w:val="7D283132"/>
     <w:multiLevelType w:val="hybridMultilevel"/>
     <w:tmpl w:val="1E18EC5A"/>
@@ -3235,49 +4975,58 @@
     </w:lvl>
   </w:abstractNum>
   <w:num w:numId="1">
+    <w:abstractNumId w:val="14"/>
+  </w:num>
+  <w:num w:numId="2">
+    <w:abstractNumId w:val="10"/>
+  </w:num>
+  <w:num w:numId="3">
+    <w:abstractNumId w:val="5"/>
+  </w:num>
+  <w:num w:numId="4">
+    <w:abstractNumId w:val="15"/>
+  </w:num>
+  <w:num w:numId="5">
+    <w:abstractNumId w:val="2"/>
+  </w:num>
+  <w:num w:numId="6">
+    <w:abstractNumId w:val="4"/>
+  </w:num>
+  <w:num w:numId="7">
+    <w:abstractNumId w:val="12"/>
+  </w:num>
+  <w:num w:numId="8">
+    <w:abstractNumId w:val="1"/>
+  </w:num>
+  <w:num w:numId="9">
+    <w:abstractNumId w:val="9"/>
+  </w:num>
+  <w:num w:numId="10">
     <w:abstractNumId w:val="11"/>
   </w:num>
-  <w:num w:numId="2">
+  <w:num w:numId="11">
+    <w:abstractNumId w:val="3"/>
+  </w:num>
+  <w:num w:numId="12">
     <w:abstractNumId w:val="7"/>
   </w:num>
-  <w:num w:numId="3">
-    <w:abstractNumId w:val="4"/>
+  <w:num w:numId="13">
+    <w:abstractNumId w:val="16"/>
   </w:num>
-  <w:num w:numId="4">
-    <w:abstractNumId w:val="12"/>
+  <w:num w:numId="14">
+    <w:abstractNumId w:val="13"/>
   </w:num>
-  <w:num w:numId="5">
-    <w:abstractNumId w:val="1"/>
+  <w:num w:numId="15">
+    <w:abstractNumId w:val="17"/>
   </w:num>
-  <w:num w:numId="6">
-    <w:abstractNumId w:val="3"/>
-  </w:num>
-  <w:num w:numId="7">
-    <w:abstractNumId w:val="9"/>
-  </w:num>
-  <w:num w:numId="8">
-    <w:abstractNumId w:val="0"/>
-  </w:num>
-  <w:num w:numId="9">
+  <w:num w:numId="16">
     <w:abstractNumId w:val="6"/>
   </w:num>
-  <w:num w:numId="10">
+  <w:num w:numId="17">
     <w:abstractNumId w:val="8"/>
   </w:num>
-  <w:num w:numId="11">
-    <w:abstractNumId w:val="2"/>
-  </w:num>
-  <w:num w:numId="12">
-    <w:abstractNumId w:val="5"/>
-  </w:num>
-  <w:num w:numId="13">
-    <w:abstractNumId w:val="13"/>
-  </w:num>
-  <w:num w:numId="14">
-    <w:abstractNumId w:val="10"/>
-  </w:num>
-  <w:num w:numId="15">
-    <w:abstractNumId w:val="14"/>
+  <w:num w:numId="18">
+    <w:abstractNumId w:val="0"/>
   </w:num>
 </w:numbering>
 </file>
@@ -3507,6 +5256,30 @@
       <w:color w:val="4F81BD" w:themeColor="accent1"/>
     </w:rPr>
   </w:style>
+  <w:style w:type="paragraph" w:styleId="Heading4">
+    <w:name w:val="heading 4"/>
+    <w:basedOn w:val="Normal"/>
+    <w:next w:val="Normal"/>
+    <w:link w:val="Heading4Char"/>
+    <w:uiPriority w:val="9"/>
+    <w:unhideWhenUsed/>
+    <w:qFormat/>
+    <w:rsid w:val="00BB5A90"/>
+    <w:pPr>
+      <w:keepNext/>
+      <w:keepLines/>
+      <w:spacing w:before="200"/>
+      <w:outlineLvl w:val="3"/>
+    </w:pPr>
+    <w:rPr>
+      <w:rFonts w:asciiTheme="majorHAnsi" w:eastAsiaTheme="majorEastAsia" w:hAnsiTheme="majorHAnsi" w:cstheme="majorBidi"/>
+      <w:b/>
+      <w:bCs/>
+      <w:i/>
+      <w:iCs/>
+      <w:color w:val="4F81BD" w:themeColor="accent1"/>
+    </w:rPr>
+  </w:style>
   <w:style w:type="character" w:default="1" w:styleId="DefaultParagraphFont">
     <w:name w:val="Default Paragraph Font"/>
     <w:uiPriority w:val="1"/>
@@ -3656,6 +5429,44 @@
       <w:color w:val="800080" w:themeColor="followedHyperlink"/>
       <w:u w:val="single"/>
     </w:rPr>
+  </w:style>
+  <w:style w:type="character" w:customStyle="1" w:styleId="Heading4Char">
+    <w:name w:val="Heading 4 Char"/>
+    <w:basedOn w:val="DefaultParagraphFont"/>
+    <w:link w:val="Heading4"/>
+    <w:uiPriority w:val="9"/>
+    <w:rsid w:val="00BB5A90"/>
+    <w:rPr>
+      <w:rFonts w:asciiTheme="majorHAnsi" w:eastAsiaTheme="majorEastAsia" w:hAnsiTheme="majorHAnsi" w:cstheme="majorBidi"/>
+      <w:b/>
+      <w:bCs/>
+      <w:i/>
+      <w:iCs/>
+      <w:color w:val="4F81BD" w:themeColor="accent1"/>
+    </w:rPr>
+  </w:style>
+  <w:style w:type="table" w:styleId="TableGrid">
+    <w:name w:val="Table Grid"/>
+    <w:basedOn w:val="TableNormal"/>
+    <w:uiPriority w:val="59"/>
+    <w:rsid w:val="009C2D57"/>
+    <w:tblPr>
+      <w:tblInd w:w="0" w:type="dxa"/>
+      <w:tblBorders>
+        <w:top w:val="single" w:sz="4" w:space="0" w:color="auto"/>
+        <w:left w:val="single" w:sz="4" w:space="0" w:color="auto"/>
+        <w:bottom w:val="single" w:sz="4" w:space="0" w:color="auto"/>
+        <w:right w:val="single" w:sz="4" w:space="0" w:color="auto"/>
+        <w:insideH w:val="single" w:sz="4" w:space="0" w:color="auto"/>
+        <w:insideV w:val="single" w:sz="4" w:space="0" w:color="auto"/>
+      </w:tblBorders>
+      <w:tblCellMar>
+        <w:top w:w="0" w:type="dxa"/>
+        <w:left w:w="108" w:type="dxa"/>
+        <w:bottom w:w="0" w:type="dxa"/>
+        <w:right w:w="108" w:type="dxa"/>
+      </w:tblCellMar>
+    </w:tblPr>
   </w:style>
 </w:styles>
 </file>
@@ -3885,6 +5696,30 @@
       <w:color w:val="4F81BD" w:themeColor="accent1"/>
     </w:rPr>
   </w:style>
+  <w:style w:type="paragraph" w:styleId="Heading4">
+    <w:name w:val="heading 4"/>
+    <w:basedOn w:val="Normal"/>
+    <w:next w:val="Normal"/>
+    <w:link w:val="Heading4Char"/>
+    <w:uiPriority w:val="9"/>
+    <w:unhideWhenUsed/>
+    <w:qFormat/>
+    <w:rsid w:val="00BB5A90"/>
+    <w:pPr>
+      <w:keepNext/>
+      <w:keepLines/>
+      <w:spacing w:before="200"/>
+      <w:outlineLvl w:val="3"/>
+    </w:pPr>
+    <w:rPr>
+      <w:rFonts w:asciiTheme="majorHAnsi" w:eastAsiaTheme="majorEastAsia" w:hAnsiTheme="majorHAnsi" w:cstheme="majorBidi"/>
+      <w:b/>
+      <w:bCs/>
+      <w:i/>
+      <w:iCs/>
+      <w:color w:val="4F81BD" w:themeColor="accent1"/>
+    </w:rPr>
+  </w:style>
   <w:style w:type="character" w:default="1" w:styleId="DefaultParagraphFont">
     <w:name w:val="Default Paragraph Font"/>
     <w:uiPriority w:val="1"/>
@@ -4034,6 +5869,44 @@
       <w:color w:val="800080" w:themeColor="followedHyperlink"/>
       <w:u w:val="single"/>
     </w:rPr>
+  </w:style>
+  <w:style w:type="character" w:customStyle="1" w:styleId="Heading4Char">
+    <w:name w:val="Heading 4 Char"/>
+    <w:basedOn w:val="DefaultParagraphFont"/>
+    <w:link w:val="Heading4"/>
+    <w:uiPriority w:val="9"/>
+    <w:rsid w:val="00BB5A90"/>
+    <w:rPr>
+      <w:rFonts w:asciiTheme="majorHAnsi" w:eastAsiaTheme="majorEastAsia" w:hAnsiTheme="majorHAnsi" w:cstheme="majorBidi"/>
+      <w:b/>
+      <w:bCs/>
+      <w:i/>
+      <w:iCs/>
+      <w:color w:val="4F81BD" w:themeColor="accent1"/>
+    </w:rPr>
+  </w:style>
+  <w:style w:type="table" w:styleId="TableGrid">
+    <w:name w:val="Table Grid"/>
+    <w:basedOn w:val="TableNormal"/>
+    <w:uiPriority w:val="59"/>
+    <w:rsid w:val="009C2D57"/>
+    <w:tblPr>
+      <w:tblInd w:w="0" w:type="dxa"/>
+      <w:tblBorders>
+        <w:top w:val="single" w:sz="4" w:space="0" w:color="auto"/>
+        <w:left w:val="single" w:sz="4" w:space="0" w:color="auto"/>
+        <w:bottom w:val="single" w:sz="4" w:space="0" w:color="auto"/>
+        <w:right w:val="single" w:sz="4" w:space="0" w:color="auto"/>
+        <w:insideH w:val="single" w:sz="4" w:space="0" w:color="auto"/>
+        <w:insideV w:val="single" w:sz="4" w:space="0" w:color="auto"/>
+      </w:tblBorders>
+      <w:tblCellMar>
+        <w:top w:w="0" w:type="dxa"/>
+        <w:left w:w="108" w:type="dxa"/>
+        <w:bottom w:w="0" w:type="dxa"/>
+        <w:right w:w="108" w:type="dxa"/>
+      </w:tblCellMar>
+    </w:tblPr>
   </w:style>
 </w:styles>
 </file>
@@ -4356,4 +6229,16 @@
   </a:objectDefaults>
   <a:extraClrSchemeLst/>
 </a:theme>
+</file>
+
+<file path=customXml/item1.xml><?xml version="1.0" encoding="utf-8"?>
+<b:Sources xmlns:b="http://schemas.openxmlformats.org/officeDocument/2006/bibliography" xmlns="http://schemas.openxmlformats.org/officeDocument/2006/bibliography" SelectedStyle="/APA.XSL" StyleName="APA"/>
+</file>
+
+<file path=customXml/itemProps1.xml><?xml version="1.0" encoding="utf-8"?>
+<ds:datastoreItem xmlns:ds="http://schemas.openxmlformats.org/officeDocument/2006/customXml" ds:itemID="{160AA184-8C3A-B74E-8339-7C29ED35839F}">
+  <ds:schemaRefs>
+    <ds:schemaRef ds:uri="http://schemas.openxmlformats.org/officeDocument/2006/bibliography"/>
+  </ds:schemaRefs>
+</ds:datastoreItem>
 </file>
</xml_diff>

<commit_message>
Saving build and dist because of issues with netbeans
</commit_message>
<xml_diff>
--- a/docs/NREL Mediator Installation Instructions.docx
+++ b/docs/NREL Mediator Installation Instructions.docx
@@ -56,6 +56,9 @@
       <w:r>
         <w:t xml:space="preserve">). </w:t>
       </w:r>
+      <w:r>
+        <w:t xml:space="preserve"> My version 3.0.5</w:t>
+      </w:r>
     </w:p>
     <w:p>
       <w:pPr>
@@ -102,29 +105,92 @@
         <w:rPr>
           <w:rFonts w:cs="Menlo Regular"/>
         </w:rPr>
-        <w:t>Start the server : /usr/local/OpenESB-SE-3.0.5/OE-Instance/bin/openesb.sh &amp;</w:t>
-      </w:r>
-    </w:p>
-    <w:p>
-      <w:pPr>
-        <w:pStyle w:val="ListParagraph"/>
-        <w:numPr>
-          <w:ilvl w:val="0"/>
-          <w:numId w:val="2"/>
-        </w:numPr>
-      </w:pPr>
+        <w:t xml:space="preserve">Start the server : </w:t>
+      </w:r>
       <w:r>
         <w:rPr>
           <w:rFonts w:cs="Menlo Regular"/>
         </w:rPr>
-        <w:t xml:space="preserve">Server Console :  </w:t>
+        <w:br/>
+      </w:r>
+      <w:r>
+        <w:rPr>
+          <w:rFonts w:ascii="Courier" w:hAnsi="Courier" w:cs="Menlo Regular"/>
+          <w:sz w:val="16"/>
+          <w:szCs w:val="16"/>
+          <w:shd w:val="clear" w:color="auto" w:fill="DAEEF3" w:themeFill="accent5" w:themeFillTint="33"/>
+        </w:rPr>
+        <w:t xml:space="preserve">sh&gt; </w:t>
+      </w:r>
+      <w:r>
+        <w:rPr>
+          <w:rFonts w:ascii="Courier" w:hAnsi="Courier" w:cs="Menlo Regular"/>
+          <w:sz w:val="16"/>
+          <w:szCs w:val="16"/>
+          <w:shd w:val="clear" w:color="auto" w:fill="DAEEF3" w:themeFill="accent5" w:themeFillTint="33"/>
+        </w:rPr>
+        <w:t xml:space="preserve">/usr/local/OpenESB-SE-3.0.5/OE-Instance/bin/openesb.sh </w:t>
+      </w:r>
+      <w:r>
+        <w:rPr>
+          <w:rFonts w:ascii="Courier" w:hAnsi="Courier" w:cs="Menlo Regular"/>
+          <w:sz w:val="16"/>
+          <w:szCs w:val="16"/>
+          <w:shd w:val="clear" w:color="auto" w:fill="DAEEF3" w:themeFill="accent5" w:themeFillTint="33"/>
+        </w:rPr>
+        <w:t xml:space="preserve">start </w:t>
+      </w:r>
+      <w:r>
+        <w:rPr>
+          <w:rFonts w:ascii="Courier" w:hAnsi="Courier" w:cs="Menlo Regular"/>
+          <w:sz w:val="16"/>
+          <w:szCs w:val="16"/>
+          <w:shd w:val="clear" w:color="auto" w:fill="DAEEF3" w:themeFill="accent5" w:themeFillTint="33"/>
+        </w:rPr>
+        <w:t>&amp;</w:t>
+      </w:r>
+    </w:p>
+    <w:p>
+      <w:pPr>
+        <w:pStyle w:val="ListParagraph"/>
+        <w:numPr>
+          <w:ilvl w:val="0"/>
+          <w:numId w:val="2"/>
+        </w:numPr>
+      </w:pPr>
+      <w:r>
+        <w:rPr>
+          <w:rFonts w:cs="Menlo Regular"/>
+        </w:rPr>
+        <w:t>Server Console :</w:t>
+      </w:r>
+      <w:r>
+        <w:rPr>
+          <w:rFonts w:cs="Menlo Regular"/>
+        </w:rPr>
+        <w:br/>
       </w:r>
       <w:hyperlink r:id="rId8" w:history="1">
         <w:r>
           <w:rPr>
+            <w:rStyle w:val="Hyperlink"/>
             <w:rFonts w:cs="Menlo Regular"/>
           </w:rPr>
-          <w:t>http://localhost:4848/plugin/webui</w:t>
+          <w:t>http://localho</w:t>
+        </w:r>
+        <w:r>
+          <w:rPr>
+            <w:rStyle w:val="Hyperlink"/>
+            <w:rFonts w:cs="Menlo Regular"/>
+          </w:rPr>
+          <w:t>s</w:t>
+        </w:r>
+        <w:r>
+          <w:rPr>
+            <w:rStyle w:val="Hyperlink"/>
+            <w:rFonts w:cs="Menlo Regular"/>
+          </w:rPr>
+          <w:t>t:4848/plugin/webui</w:t>
         </w:r>
       </w:hyperlink>
     </w:p>
@@ -228,171 +294,21 @@
         <w:pStyle w:val="Heading3"/>
       </w:pPr>
       <w:r>
-        <w:t>Installing the 3 components</w:t>
-      </w:r>
-    </w:p>
-    <w:p>
-      <w:pPr>
-        <w:pStyle w:val="ListParagraph"/>
-        <w:numPr>
-          <w:ilvl w:val="0"/>
-          <w:numId w:val="4"/>
+        <w:t>Installing Shared Libraries</w:t>
+      </w:r>
+    </w:p>
+    <w:p>
+      <w:pPr>
+        <w:pStyle w:val="ListParagraph"/>
+        <w:numPr>
+          <w:ilvl w:val="0"/>
+          <w:numId w:val="6"/>
         </w:numPr>
       </w:pPr>
       <w:r>
         <w:t xml:space="preserve">Access web console : </w:t>
       </w:r>
       <w:hyperlink r:id="rId9" w:history="1">
-        <w:r>
-          <w:rPr>
-            <w:rFonts w:cs="Menlo Regular"/>
-          </w:rPr>
-          <w:t>http://localhost:4848/plugin/webui</w:t>
-        </w:r>
-      </w:hyperlink>
-    </w:p>
-    <w:p>
-      <w:pPr>
-        <w:pStyle w:val="ListParagraph"/>
-        <w:numPr>
-          <w:ilvl w:val="0"/>
-          <w:numId w:val="4"/>
-        </w:numPr>
-      </w:pPr>
-      <w:r>
-        <w:t>Click on Components (on left menu)</w:t>
-      </w:r>
-    </w:p>
-    <w:p>
-      <w:pPr>
-        <w:pStyle w:val="ListParagraph"/>
-        <w:numPr>
-          <w:ilvl w:val="0"/>
-          <w:numId w:val="4"/>
-        </w:numPr>
-      </w:pPr>
-      <w:r>
-        <w:t>Click Install</w:t>
-      </w:r>
-    </w:p>
-    <w:p>
-      <w:pPr>
-        <w:pStyle w:val="ListParagraph"/>
-        <w:numPr>
-          <w:ilvl w:val="0"/>
-          <w:numId w:val="4"/>
-        </w:numPr>
-      </w:pPr>
-      <w:r>
-        <w:t>Click ‘Choose File’</w:t>
-      </w:r>
-    </w:p>
-    <w:p>
-      <w:pPr>
-        <w:pStyle w:val="ListParagraph"/>
-        <w:numPr>
-          <w:ilvl w:val="0"/>
-          <w:numId w:val="4"/>
-        </w:numPr>
-      </w:pPr>
-      <w:r>
-        <w:rPr>
-          <w:rFonts w:cs="Menlo Regular"/>
-          <w:color w:val="000000"/>
-        </w:rPr>
-        <w:t xml:space="preserve">Select file : </w:t>
-      </w:r>
-      <w:r>
-        <w:rPr>
-          <w:rFonts w:cs="Menlo Regular"/>
-          <w:color w:val="000000"/>
-        </w:rPr>
-        <w:t>/usr/local/OpenESB-SE-3.0.5/OE-Components</w:t>
-      </w:r>
-      <w:r>
-        <w:rPr>
-          <w:rFonts w:cs="Menlo Regular"/>
-          <w:color w:val="000000"/>
-        </w:rPr>
-        <w:t>/</w:t>
-      </w:r>
-      <w:r>
-        <w:rPr>
-          <w:rFonts w:cs="Menlo Regular"/>
-          <w:b/>
-          <w:color w:val="000000"/>
-        </w:rPr>
-        <w:t>bpelse.jar</w:t>
-      </w:r>
-    </w:p>
-    <w:p>
-      <w:pPr>
-        <w:pStyle w:val="ListParagraph"/>
-        <w:numPr>
-          <w:ilvl w:val="0"/>
-          <w:numId w:val="4"/>
-        </w:numPr>
-      </w:pPr>
-      <w:r>
-        <w:rPr>
-          <w:rFonts w:cs="Menlo Regular"/>
-          <w:color w:val="000000"/>
-        </w:rPr>
-        <w:t>Click Install</w:t>
-      </w:r>
-    </w:p>
-    <w:p>
-      <w:pPr>
-        <w:rPr>
-          <w:b/>
-        </w:rPr>
-      </w:pPr>
-      <w:r>
-        <w:t xml:space="preserve">Repeat process for </w:t>
-      </w:r>
-      <w:r>
-        <w:rPr>
-          <w:b/>
-        </w:rPr>
-        <w:t>filebc.jar</w:t>
-      </w:r>
-      <w:r>
-        <w:t xml:space="preserve"> and </w:t>
-      </w:r>
-      <w:r>
-        <w:rPr>
-          <w:b/>
-        </w:rPr>
-        <w:t>httpbcfull.jar</w:t>
-      </w:r>
-    </w:p>
-    <w:p>
-      <w:pPr>
-        <w:rPr>
-          <w:b/>
-        </w:rPr>
-      </w:pPr>
-    </w:p>
-    <w:p>
-      <w:pPr>
-        <w:pStyle w:val="Heading3"/>
-      </w:pPr>
-      <w:r>
-        <w:t>Installing Shared Libraries</w:t>
-      </w:r>
-    </w:p>
-    <w:p>
-      <w:pPr>
-        <w:pStyle w:val="ListParagraph"/>
-        <w:numPr>
-          <w:ilvl w:val="0"/>
-          <w:numId w:val="6"/>
-        </w:numPr>
-      </w:pPr>
-      <w:r>
-        <w:t xml:space="preserve">Access web console : </w:t>
-      </w:r>
-      <w:hyperlink r:id="rId10" w:history="1">
         <w:r>
           <w:rPr>
             <w:rStyle w:val="Hyperlink"/>
@@ -478,6 +394,7 @@
     <w:p/>
     <w:p>
       <w:r>
+        <w:lastRenderedPageBreak/>
         <w:t xml:space="preserve">Repeat process for </w:t>
       </w:r>
       <w:r>
@@ -486,6 +403,162 @@
         </w:rPr>
         <w:t>wsdlextlib.jar</w:t>
       </w:r>
+    </w:p>
+    <w:p>
+      <w:pPr>
+        <w:pStyle w:val="Heading3"/>
+      </w:pPr>
+    </w:p>
+    <w:p>
+      <w:pPr>
+        <w:pStyle w:val="Heading3"/>
+      </w:pPr>
+      <w:r>
+        <w:t>Installing the 3 components</w:t>
+      </w:r>
+    </w:p>
+    <w:p>
+      <w:pPr>
+        <w:pStyle w:val="ListParagraph"/>
+        <w:numPr>
+          <w:ilvl w:val="0"/>
+          <w:numId w:val="4"/>
+        </w:numPr>
+      </w:pPr>
+      <w:r>
+        <w:t xml:space="preserve">Access web console : </w:t>
+      </w:r>
+      <w:hyperlink r:id="rId10" w:history="1">
+        <w:r>
+          <w:rPr>
+            <w:rStyle w:val="Hyperlink"/>
+            <w:rFonts w:cs="Menlo Regular"/>
+          </w:rPr>
+          <w:t>http://localhost:4848/plugin/webui</w:t>
+        </w:r>
+      </w:hyperlink>
+    </w:p>
+    <w:p>
+      <w:pPr>
+        <w:pStyle w:val="ListParagraph"/>
+        <w:numPr>
+          <w:ilvl w:val="0"/>
+          <w:numId w:val="4"/>
+        </w:numPr>
+      </w:pPr>
+      <w:r>
+        <w:t>Click on Components (on left menu)</w:t>
+      </w:r>
+    </w:p>
+    <w:p>
+      <w:pPr>
+        <w:pStyle w:val="ListParagraph"/>
+        <w:numPr>
+          <w:ilvl w:val="0"/>
+          <w:numId w:val="4"/>
+        </w:numPr>
+      </w:pPr>
+      <w:r>
+        <w:t>Click Install</w:t>
+      </w:r>
+    </w:p>
+    <w:p>
+      <w:pPr>
+        <w:pStyle w:val="ListParagraph"/>
+        <w:numPr>
+          <w:ilvl w:val="0"/>
+          <w:numId w:val="4"/>
+        </w:numPr>
+      </w:pPr>
+      <w:r>
+        <w:t>Click ‘Choose File’</w:t>
+      </w:r>
+    </w:p>
+    <w:p>
+      <w:pPr>
+        <w:pStyle w:val="ListParagraph"/>
+        <w:numPr>
+          <w:ilvl w:val="0"/>
+          <w:numId w:val="4"/>
+        </w:numPr>
+      </w:pPr>
+      <w:r>
+        <w:rPr>
+          <w:rFonts w:cs="Menlo Regular"/>
+          <w:color w:val="000000"/>
+        </w:rPr>
+        <w:t xml:space="preserve">Select file : </w:t>
+      </w:r>
+      <w:r>
+        <w:rPr>
+          <w:rFonts w:cs="Menlo Regular"/>
+          <w:color w:val="000000"/>
+        </w:rPr>
+        <w:t>/usr/local/OpenESB-SE-3.0.5/OE-Components</w:t>
+      </w:r>
+      <w:r>
+        <w:rPr>
+          <w:rFonts w:cs="Menlo Regular"/>
+          <w:color w:val="000000"/>
+        </w:rPr>
+        <w:t>/</w:t>
+      </w:r>
+      <w:r>
+        <w:rPr>
+          <w:rFonts w:cs="Menlo Regular"/>
+          <w:b/>
+          <w:color w:val="000000"/>
+        </w:rPr>
+        <w:t>bpelse.jar</w:t>
+      </w:r>
+    </w:p>
+    <w:p>
+      <w:pPr>
+        <w:pStyle w:val="ListParagraph"/>
+        <w:numPr>
+          <w:ilvl w:val="0"/>
+          <w:numId w:val="4"/>
+        </w:numPr>
+      </w:pPr>
+      <w:r>
+        <w:rPr>
+          <w:rFonts w:cs="Menlo Regular"/>
+          <w:color w:val="000000"/>
+        </w:rPr>
+        <w:t>Click Install</w:t>
+      </w:r>
+    </w:p>
+    <w:p>
+      <w:pPr>
+        <w:rPr>
+          <w:b/>
+        </w:rPr>
+      </w:pPr>
+      <w:r>
+        <w:t xml:space="preserve">Repeat process for </w:t>
+      </w:r>
+      <w:r>
+        <w:rPr>
+          <w:b/>
+        </w:rPr>
+        <w:t>filebc.jar</w:t>
+      </w:r>
+      <w:r>
+        <w:t xml:space="preserve"> and </w:t>
+      </w:r>
+      <w:r>
+        <w:rPr>
+          <w:b/>
+        </w:rPr>
+        <w:t>httpbcfull.jar</w:t>
+      </w:r>
+    </w:p>
+    <w:p>
+      <w:pPr>
+        <w:rPr>
+          <w:b/>
+        </w:rPr>
+      </w:pPr>
     </w:p>
     <w:p>
       <w:pPr>
@@ -571,13 +644,7 @@
         </w:numPr>
       </w:pPr>
       <w:r>
-        <w:t>Choose file : git/nrel/</w:t>
-      </w:r>
-      <w:r>
-        <w:t>NRELApp/dist/NRELApp</w:t>
-      </w:r>
-      <w:r>
-        <w:t>.zip</w:t>
+        <w:t>Choose file : git/nrel/NRELApp/dist/NRELApp.zip</w:t>
       </w:r>
     </w:p>
     <w:p>
@@ -607,6 +674,14 @@
     <w:p/>
     <w:p>
       <w:pPr>
+        <w:pStyle w:val="Caption"/>
+      </w:pPr>
+      <w:r>
+        <w:t>Note: the start will partially fail at this point, but it will also create the endpoint variables (initially set to null) for the next step.</w:t>
+      </w:r>
+    </w:p>
+    <w:p>
+      <w:pPr>
         <w:pStyle w:val="Heading1"/>
       </w:pPr>
       <w:r>
@@ -670,7 +745,7 @@
         <w:t>NREL_CREATE_R1</w:t>
       </w:r>
       <w:r>
-        <w:t xml:space="preserve"> – EPRI SOAP service for create maint order</w:t>
+        <w:t xml:space="preserve"> –SOAP service for create maint order</w:t>
       </w:r>
       <w:r>
         <w:t xml:space="preserve"> remote server 1</w:t>
@@ -688,10 +763,10 @@
         <w:t>NREL_CREATE_R</w:t>
       </w:r>
       <w:r>
-        <w:t xml:space="preserve">2 – </w:t>
-      </w:r>
-      <w:r>
-        <w:t>EPRI SOAP service for create maint order remote server 2</w:t>
+        <w:t>2 –</w:t>
+      </w:r>
+      <w:r>
+        <w:t>SOAP service for create maint order remote server 2</w:t>
       </w:r>
     </w:p>
     <w:p>
@@ -858,6 +933,21 @@
       </w:pPr>
       <w:r>
         <w:t>Click ‘+ Add’</w:t>
+      </w:r>
+      <w:r>
+        <w:t xml:space="preserve"> </w:t>
+      </w:r>
+    </w:p>
+    <w:p>
+      <w:pPr>
+        <w:pStyle w:val="ListParagraph"/>
+        <w:numPr>
+          <w:ilvl w:val="1"/>
+          <w:numId w:val="9"/>
+        </w:numPr>
+      </w:pPr>
+      <w:r>
+        <w:t>The vars should already be created, but null. Fill in with your own values which should resemble those below</w:t>
       </w:r>
     </w:p>
     <w:p>
@@ -1161,7 +1251,6 @@
       </w:r>
     </w:p>
     <w:p/>
-    <w:p/>
     <w:p>
       <w:pPr>
         <w:keepNext/>
@@ -1250,16 +1339,87 @@
       <w:pPr>
         <w:pStyle w:val="Heading1"/>
       </w:pPr>
+    </w:p>
+    <w:p>
+      <w:pPr>
+        <w:pStyle w:val="Heading1"/>
+      </w:pPr>
+      <w:r>
+        <w:t>Start Mediator Service</w:t>
+      </w:r>
+    </w:p>
+    <w:p/>
+    <w:p>
+      <w:pPr>
+        <w:pStyle w:val="ListParagraph"/>
+        <w:numPr>
+          <w:ilvl w:val="0"/>
+          <w:numId w:val="19"/>
+        </w:numPr>
+      </w:pPr>
+      <w:r>
+        <w:t>Click on ‘Service Assemblies’ on left menu</w:t>
+      </w:r>
+    </w:p>
+    <w:p>
+      <w:pPr>
+        <w:pStyle w:val="ListParagraph"/>
+        <w:numPr>
+          <w:ilvl w:val="0"/>
+          <w:numId w:val="19"/>
+        </w:numPr>
+      </w:pPr>
+      <w:r>
+        <w:t>Click on NRELApp</w:t>
+      </w:r>
+    </w:p>
+    <w:p>
+      <w:pPr>
+        <w:pStyle w:val="ListParagraph"/>
+        <w:numPr>
+          <w:ilvl w:val="0"/>
+          <w:numId w:val="19"/>
+        </w:numPr>
+      </w:pPr>
+      <w:r>
+        <w:t>Click on Shutdown</w:t>
+      </w:r>
+    </w:p>
+    <w:p>
+      <w:pPr>
+        <w:pStyle w:val="ListParagraph"/>
+        <w:numPr>
+          <w:ilvl w:val="0"/>
+          <w:numId w:val="19"/>
+        </w:numPr>
+      </w:pPr>
+      <w:r>
+        <w:t>Click on ‘Start’</w:t>
+      </w:r>
+    </w:p>
+    <w:p/>
+    <w:p>
+      <w:r>
+        <w:t>At this point the service should be up and ready to receive connections.</w:t>
+      </w:r>
+    </w:p>
+    <w:p>
+      <w:pPr>
+        <w:pStyle w:val="Heading1"/>
+      </w:pPr>
       <w:r>
         <w:t>Testing Mediator Application</w:t>
       </w:r>
     </w:p>
-    <w:p/>
+    <w:p>
+      <w:bookmarkStart w:id="0" w:name="_GoBack"/>
+    </w:p>
     <w:p>
       <w:pPr>
         <w:pStyle w:val="Heading3"/>
       </w:pPr>
-      <w:bookmarkStart w:id="0" w:name="_Ref309808526"/>
+      <w:bookmarkStart w:id="1" w:name="_Ref309808526"/>
+      <w:bookmarkEnd w:id="0"/>
       <w:r>
         <w:t>Set up</w:t>
       </w:r>
@@ -1272,7 +1432,7 @@
       <w:r>
         <w:t xml:space="preserve"> send create maintenance order</w:t>
       </w:r>
-      <w:bookmarkEnd w:id="0"/>
+      <w:bookmarkEnd w:id="1"/>
     </w:p>
     <w:p/>
     <w:p>
@@ -1681,15 +1841,7 @@
             <w:sz w:val="16"/>
             <w:szCs w:val="16"/>
           </w:rPr>
-          <w:t>http://localhost:8081/epriConnect/M</w:t>
-        </w:r>
-        <w:r>
-          <w:rPr>
-            <w:rStyle w:val="Hyperlink"/>
-            <w:sz w:val="16"/>
-            <w:szCs w:val="16"/>
-          </w:rPr>
-          <w:t>aintOrderServiceCreate?wsdl</w:t>
+          <w:t>http://localhost:8081/epriConnect/MaintOrderServiceCreate?wsdl</w:t>
         </w:r>
       </w:hyperlink>
       <w:r>
@@ -2769,12 +2921,7 @@
         </w:numPr>
       </w:pPr>
       <w:r>
-        <w:t>sh&gt; vi /usr/local/</w:t>
-      </w:r>
-      <w:bookmarkStart w:id="1" w:name="_GoBack"/>
-      <w:bookmarkEnd w:id="1"/>
-      <w:r>
-        <w:t>tomcat2/conf/server.xml</w:t>
+        <w:t>sh&gt; vi /usr/local/tomcat2/conf/server.xml</w:t>
       </w:r>
     </w:p>
     <w:p/>
@@ -4889,6 +5036,119 @@
     </w:lvl>
   </w:abstractNum>
   <w:abstractNum w:abstractNumId="17">
+    <w:nsid w:val="7C7446A1"/>
+    <w:multiLevelType w:val="hybridMultilevel"/>
+    <w:tmpl w:val="A282EAF6"/>
+    <w:lvl w:ilvl="0" w:tplc="04090001">
+      <w:start w:val="1"/>
+      <w:numFmt w:val="bullet"/>
+      <w:lvlText w:val=""/>
+      <w:lvlJc w:val="left"/>
+      <w:pPr>
+        <w:ind w:left="720" w:hanging="360"/>
+      </w:pPr>
+      <w:rPr>
+        <w:rFonts w:ascii="Symbol" w:hAnsi="Symbol" w:hint="default"/>
+      </w:rPr>
+    </w:lvl>
+    <w:lvl w:ilvl="1" w:tplc="04090003" w:tentative="1">
+      <w:start w:val="1"/>
+      <w:numFmt w:val="bullet"/>
+      <w:lvlText w:val="o"/>
+      <w:lvlJc w:val="left"/>
+      <w:pPr>
+        <w:ind w:left="1440" w:hanging="360"/>
+      </w:pPr>
+      <w:rPr>
+        <w:rFonts w:ascii="Courier New" w:hAnsi="Courier New" w:cs="Courier New" w:hint="default"/>
+      </w:rPr>
+    </w:lvl>
+    <w:lvl w:ilvl="2" w:tplc="04090005" w:tentative="1">
+      <w:start w:val="1"/>
+      <w:numFmt w:val="bullet"/>
+      <w:lvlText w:val=""/>
+      <w:lvlJc w:val="left"/>
+      <w:pPr>
+        <w:ind w:left="2160" w:hanging="360"/>
+      </w:pPr>
+      <w:rPr>
+        <w:rFonts w:ascii="Wingdings" w:hAnsi="Wingdings" w:hint="default"/>
+      </w:rPr>
+    </w:lvl>
+    <w:lvl w:ilvl="3" w:tplc="04090001" w:tentative="1">
+      <w:start w:val="1"/>
+      <w:numFmt w:val="bullet"/>
+      <w:lvlText w:val=""/>
+      <w:lvlJc w:val="left"/>
+      <w:pPr>
+        <w:ind w:left="2880" w:hanging="360"/>
+      </w:pPr>
+      <w:rPr>
+        <w:rFonts w:ascii="Symbol" w:hAnsi="Symbol" w:hint="default"/>
+      </w:rPr>
+    </w:lvl>
+    <w:lvl w:ilvl="4" w:tplc="04090003" w:tentative="1">
+      <w:start w:val="1"/>
+      <w:numFmt w:val="bullet"/>
+      <w:lvlText w:val="o"/>
+      <w:lvlJc w:val="left"/>
+      <w:pPr>
+        <w:ind w:left="3600" w:hanging="360"/>
+      </w:pPr>
+      <w:rPr>
+        <w:rFonts w:ascii="Courier New" w:hAnsi="Courier New" w:cs="Courier New" w:hint="default"/>
+      </w:rPr>
+    </w:lvl>
+    <w:lvl w:ilvl="5" w:tplc="04090005" w:tentative="1">
+      <w:start w:val="1"/>
+      <w:numFmt w:val="bullet"/>
+      <w:lvlText w:val=""/>
+      <w:lvlJc w:val="left"/>
+      <w:pPr>
+        <w:ind w:left="4320" w:hanging="360"/>
+      </w:pPr>
+      <w:rPr>
+        <w:rFonts w:ascii="Wingdings" w:hAnsi="Wingdings" w:hint="default"/>
+      </w:rPr>
+    </w:lvl>
+    <w:lvl w:ilvl="6" w:tplc="04090001" w:tentative="1">
+      <w:start w:val="1"/>
+      <w:numFmt w:val="bullet"/>
+      <w:lvlText w:val=""/>
+      <w:lvlJc w:val="left"/>
+      <w:pPr>
+        <w:ind w:left="5040" w:hanging="360"/>
+      </w:pPr>
+      <w:rPr>
+        <w:rFonts w:ascii="Symbol" w:hAnsi="Symbol" w:hint="default"/>
+      </w:rPr>
+    </w:lvl>
+    <w:lvl w:ilvl="7" w:tplc="04090003" w:tentative="1">
+      <w:start w:val="1"/>
+      <w:numFmt w:val="bullet"/>
+      <w:lvlText w:val="o"/>
+      <w:lvlJc w:val="left"/>
+      <w:pPr>
+        <w:ind w:left="5760" w:hanging="360"/>
+      </w:pPr>
+      <w:rPr>
+        <w:rFonts w:ascii="Courier New" w:hAnsi="Courier New" w:cs="Courier New" w:hint="default"/>
+      </w:rPr>
+    </w:lvl>
+    <w:lvl w:ilvl="8" w:tplc="04090005" w:tentative="1">
+      <w:start w:val="1"/>
+      <w:numFmt w:val="bullet"/>
+      <w:lvlText w:val=""/>
+      <w:lvlJc w:val="left"/>
+      <w:pPr>
+        <w:ind w:left="6480" w:hanging="360"/>
+      </w:pPr>
+      <w:rPr>
+        <w:rFonts w:ascii="Wingdings" w:hAnsi="Wingdings" w:hint="default"/>
+      </w:rPr>
+    </w:lvl>
+  </w:abstractNum>
+  <w:abstractNum w:abstractNumId="18">
     <w:nsid w:val="7D283132"/>
     <w:multiLevelType w:val="hybridMultilevel"/>
     <w:tmpl w:val="1E18EC5A"/>
@@ -5017,7 +5277,7 @@
     <w:abstractNumId w:val="13"/>
   </w:num>
   <w:num w:numId="15">
-    <w:abstractNumId w:val="17"/>
+    <w:abstractNumId w:val="18"/>
   </w:num>
   <w:num w:numId="16">
     <w:abstractNumId w:val="6"/>
@@ -5027,6 +5287,9 @@
   </w:num>
   <w:num w:numId="18">
     <w:abstractNumId w:val="0"/>
+  </w:num>
+  <w:num w:numId="19">
+    <w:abstractNumId w:val="17"/>
   </w:num>
 </w:numbering>
 </file>
@@ -6236,7 +6499,7 @@
 </file>
 
 <file path=customXml/itemProps1.xml><?xml version="1.0" encoding="utf-8"?>
-<ds:datastoreItem xmlns:ds="http://schemas.openxmlformats.org/officeDocument/2006/customXml" ds:itemID="{160AA184-8C3A-B74E-8339-7C29ED35839F}">
+<ds:datastoreItem xmlns:ds="http://schemas.openxmlformats.org/officeDocument/2006/customXml" ds:itemID="{5E5247F1-FBCE-D849-ABA6-33E3D7FDC32D}">
   <ds:schemaRefs>
     <ds:schemaRef ds:uri="http://schemas.openxmlformats.org/officeDocument/2006/bibliography"/>
   </ds:schemaRefs>

</xml_diff>

<commit_message>
added config.xml step, and mysql connector step
</commit_message>
<xml_diff>
--- a/docs/NREL Mediator Installation Instructions.docx
+++ b/docs/NREL Mediator Installation Instructions.docx
@@ -84,6 +84,39 @@
         <w:t>Move the directory to /usr/local</w:t>
       </w:r>
     </w:p>
+    <w:p/>
+    <w:p>
+      <w:pPr>
+        <w:pStyle w:val="Heading2"/>
+      </w:pPr>
+      <w:r>
+        <w:t>Get the mysql connector:</w:t>
+      </w:r>
+    </w:p>
+    <w:p>
+      <w:pPr>
+        <w:pStyle w:val="ListParagraph"/>
+        <w:numPr>
+          <w:ilvl w:val="0"/>
+          <w:numId w:val="20"/>
+        </w:numPr>
+      </w:pPr>
+      <w:r>
+        <w:t>Copy mysql-connector-java-5.1.38-bin.jar (or latest version) to OpenESB-Se-3.0.5/OE-Instance/lib/ext</w:t>
+      </w:r>
+    </w:p>
+    <w:p>
+      <w:pPr>
+        <w:pStyle w:val="ListParagraph"/>
+        <w:numPr>
+          <w:ilvl w:val="0"/>
+          <w:numId w:val="20"/>
+        </w:numPr>
+      </w:pPr>
+      <w:r>
+        <w:t>This will require an openesb restart if done later in the process</w:t>
+      </w:r>
+    </w:p>
     <w:p>
       <w:pPr>
         <w:pStyle w:val="Heading2"/>
@@ -176,21 +209,7 @@
             <w:rStyle w:val="Hyperlink"/>
             <w:rFonts w:cs="Menlo Regular"/>
           </w:rPr>
-          <w:t>http://localho</w:t>
-        </w:r>
-        <w:r>
-          <w:rPr>
-            <w:rStyle w:val="Hyperlink"/>
-            <w:rFonts w:cs="Menlo Regular"/>
-          </w:rPr>
-          <w:t>s</w:t>
-        </w:r>
-        <w:r>
-          <w:rPr>
-            <w:rStyle w:val="Hyperlink"/>
-            <w:rFonts w:cs="Menlo Regular"/>
-          </w:rPr>
-          <w:t>t:4848/plugin/webui</w:t>
+          <w:t>http://localhost:4848/plugin/webui</w:t>
         </w:r>
       </w:hyperlink>
     </w:p>
@@ -294,6 +313,7 @@
         <w:pStyle w:val="Heading3"/>
       </w:pPr>
       <w:r>
+        <w:lastRenderedPageBreak/>
         <w:t>Installing Shared Libraries</w:t>
       </w:r>
     </w:p>
@@ -394,7 +414,6 @@
     <w:p/>
     <w:p>
       <w:r>
-        <w:lastRenderedPageBreak/>
         <w:t xml:space="preserve">Repeat process for </w:t>
       </w:r>
       <w:r>
@@ -562,6 +581,84 @@
     </w:p>
     <w:p>
       <w:pPr>
+        <w:pStyle w:val="Heading2"/>
+      </w:pPr>
+      <w:r>
+        <w:t>Setup the database context file :</w:t>
+      </w:r>
+    </w:p>
+    <w:p>
+      <w:pPr>
+        <w:rPr>
+          <w:b/>
+        </w:rPr>
+      </w:pPr>
+    </w:p>
+    <w:p>
+      <w:r>
+        <w:t>Set up the database context file.</w:t>
+      </w:r>
+    </w:p>
+    <w:p>
+      <w:pPr>
+        <w:pStyle w:val="ListParagraph"/>
+        <w:numPr>
+          <w:ilvl w:val="0"/>
+          <w:numId w:val="21"/>
+        </w:numPr>
+        <w:rPr>
+          <w:b/>
+        </w:rPr>
+      </w:pPr>
+      <w:r>
+        <w:t xml:space="preserve">Edit file : </w:t>
+      </w:r>
+      <w:r>
+        <w:t>/usr/local/OpenESB-SE-3.0.5/OE-Instance/config</w:t>
+      </w:r>
+      <w:r>
+        <w:t>/context.xml</w:t>
+      </w:r>
+    </w:p>
+    <w:p>
+      <w:pPr>
+        <w:pStyle w:val="ListParagraph"/>
+        <w:numPr>
+          <w:ilvl w:val="0"/>
+          <w:numId w:val="21"/>
+        </w:numPr>
+        <w:rPr>
+          <w:b/>
+        </w:rPr>
+      </w:pPr>
+      <w:r>
+        <w:t>See Appendix B for example file</w:t>
+      </w:r>
+    </w:p>
+    <w:p>
+      <w:pPr>
+        <w:pStyle w:val="ListParagraph"/>
+        <w:numPr>
+          <w:ilvl w:val="0"/>
+          <w:numId w:val="21"/>
+        </w:numPr>
+        <w:rPr>
+          <w:b/>
+        </w:rPr>
+      </w:pPr>
+      <w:r>
+        <w:t>The jndi-name must be : interop (as in example)</w:t>
+      </w:r>
+    </w:p>
+    <w:p>
+      <w:pPr>
+        <w:rPr>
+          <w:b/>
+        </w:rPr>
+      </w:pPr>
+    </w:p>
+    <w:p>
+      <w:pPr>
         <w:pStyle w:val="ListParagraph"/>
         <w:ind w:left="0"/>
       </w:pPr>
@@ -580,6 +677,14 @@
         </w:rPr>
         <w:t>Congratulations.</w:t>
       </w:r>
+      <w:r>
+        <w:rPr>
+          <w:b/>
+        </w:rPr>
+        <w:t xml:space="preserve"> The instance is now configured.</w:t>
+      </w:r>
+      <w:bookmarkStart w:id="0" w:name="_GoBack"/>
+      <w:bookmarkEnd w:id="0"/>
     </w:p>
     <w:p/>
     <w:p>
@@ -1411,15 +1516,12 @@
         <w:t>Testing Mediator Application</w:t>
       </w:r>
     </w:p>
-    <w:p>
-      <w:bookmarkStart w:id="0" w:name="_GoBack"/>
-    </w:p>
+    <w:p/>
     <w:p>
       <w:pPr>
         <w:pStyle w:val="Heading3"/>
       </w:pPr>
       <w:bookmarkStart w:id="1" w:name="_Ref309808526"/>
-      <w:bookmarkEnd w:id="0"/>
       <w:r>
         <w:t>Set up</w:t>
       </w:r>
@@ -3155,6 +3257,1823 @@
     </w:p>
     <w:p/>
     <w:p/>
+    <w:p>
+      <w:pPr>
+        <w:pStyle w:val="Heading1"/>
+      </w:pPr>
+      <w:r>
+        <w:t>Appendix B – OpenESB context.xml example</w:t>
+      </w:r>
+    </w:p>
+    <w:p/>
+    <w:p/>
+    <w:p>
+      <w:pPr>
+        <w:pStyle w:val="ListParagraph"/>
+        <w:ind w:left="0"/>
+        <w:rPr>
+          <w:rStyle w:val="Strong"/>
+          <w:rFonts w:ascii="Courier New" w:hAnsi="Courier New" w:cs="Courier New"/>
+          <w:b w:val="0"/>
+          <w:color w:val="1F497D" w:themeColor="text2"/>
+          <w:sz w:val="16"/>
+          <w:szCs w:val="16"/>
+        </w:rPr>
+      </w:pPr>
+      <w:r>
+        <w:rPr>
+          <w:rStyle w:val="Strong"/>
+          <w:rFonts w:ascii="Courier New" w:hAnsi="Courier New" w:cs="Courier New"/>
+          <w:b w:val="0"/>
+          <w:color w:val="1F497D" w:themeColor="text2"/>
+          <w:sz w:val="16"/>
+          <w:szCs w:val="16"/>
+        </w:rPr>
+        <w:t>&lt;?xml version="1.0" encoding="UTF-8"?&gt;</w:t>
+      </w:r>
+    </w:p>
+    <w:p>
+      <w:pPr>
+        <w:pStyle w:val="ListParagraph"/>
+        <w:ind w:left="0"/>
+        <w:rPr>
+          <w:rStyle w:val="Strong"/>
+          <w:rFonts w:ascii="Courier New" w:hAnsi="Courier New" w:cs="Courier New"/>
+          <w:b w:val="0"/>
+          <w:color w:val="1F497D" w:themeColor="text2"/>
+          <w:sz w:val="16"/>
+          <w:szCs w:val="16"/>
+        </w:rPr>
+      </w:pPr>
+      <w:r>
+        <w:rPr>
+          <w:rStyle w:val="Strong"/>
+          <w:rFonts w:ascii="Courier New" w:hAnsi="Courier New" w:cs="Courier New"/>
+          <w:b w:val="0"/>
+          <w:color w:val="1F497D" w:themeColor="text2"/>
+          <w:sz w:val="16"/>
+          <w:szCs w:val="16"/>
+        </w:rPr>
+        <w:t>&lt;context xmlns="http://www.open-esb.net/standalone/jndi/"&gt;</w:t>
+      </w:r>
+    </w:p>
+    <w:p>
+      <w:pPr>
+        <w:pStyle w:val="ListParagraph"/>
+        <w:ind w:left="0"/>
+        <w:rPr>
+          <w:rStyle w:val="Strong"/>
+          <w:rFonts w:ascii="Courier New" w:hAnsi="Courier New" w:cs="Courier New"/>
+          <w:b w:val="0"/>
+          <w:color w:val="1F497D" w:themeColor="text2"/>
+          <w:sz w:val="16"/>
+          <w:szCs w:val="16"/>
+        </w:rPr>
+      </w:pPr>
+      <w:r>
+        <w:rPr>
+          <w:rStyle w:val="Strong"/>
+          <w:rFonts w:ascii="Courier New" w:hAnsi="Courier New" w:cs="Courier New"/>
+          <w:b w:val="0"/>
+          <w:color w:val="1F497D" w:themeColor="text2"/>
+          <w:sz w:val="16"/>
+          <w:szCs w:val="16"/>
+        </w:rPr>
+        <w:t xml:space="preserve">    &lt;!--</w:t>
+      </w:r>
+    </w:p>
+    <w:p>
+      <w:pPr>
+        <w:pStyle w:val="ListParagraph"/>
+        <w:ind w:left="0"/>
+        <w:rPr>
+          <w:rStyle w:val="Strong"/>
+          <w:rFonts w:ascii="Courier New" w:hAnsi="Courier New" w:cs="Courier New"/>
+          <w:b w:val="0"/>
+          <w:color w:val="1F497D" w:themeColor="text2"/>
+          <w:sz w:val="16"/>
+          <w:szCs w:val="16"/>
+        </w:rPr>
+      </w:pPr>
+      <w:r>
+        <w:rPr>
+          <w:rStyle w:val="Strong"/>
+          <w:rFonts w:ascii="Courier New" w:hAnsi="Courier New" w:cs="Courier New"/>
+          <w:b w:val="0"/>
+          <w:color w:val="1F497D" w:themeColor="text2"/>
+          <w:sz w:val="16"/>
+          <w:szCs w:val="16"/>
+        </w:rPr>
+        <w:t xml:space="preserve">        WARNING:Be aware that you have to add JDBC driver in the classpath</w:t>
+      </w:r>
+    </w:p>
+    <w:p>
+      <w:pPr>
+        <w:pStyle w:val="ListParagraph"/>
+        <w:ind w:left="0"/>
+        <w:rPr>
+          <w:rStyle w:val="Strong"/>
+          <w:rFonts w:ascii="Courier New" w:hAnsi="Courier New" w:cs="Courier New"/>
+          <w:b w:val="0"/>
+          <w:color w:val="1F497D" w:themeColor="text2"/>
+          <w:sz w:val="16"/>
+          <w:szCs w:val="16"/>
+        </w:rPr>
+      </w:pPr>
+      <w:r>
+        <w:rPr>
+          <w:rStyle w:val="Strong"/>
+          <w:rFonts w:ascii="Courier New" w:hAnsi="Courier New" w:cs="Courier New"/>
+          <w:b w:val="0"/>
+          <w:color w:val="1F497D" w:themeColor="text2"/>
+          <w:sz w:val="16"/>
+          <w:szCs w:val="16"/>
+        </w:rPr>
+        <w:t xml:space="preserve">                (e.g. lib/ext of you OpenESB installation dir)</w:t>
+      </w:r>
+    </w:p>
+    <w:p>
+      <w:pPr>
+        <w:pStyle w:val="ListParagraph"/>
+        <w:ind w:left="0"/>
+        <w:rPr>
+          <w:rStyle w:val="Strong"/>
+          <w:rFonts w:ascii="Courier New" w:hAnsi="Courier New" w:cs="Courier New"/>
+          <w:b w:val="0"/>
+          <w:color w:val="1F497D" w:themeColor="text2"/>
+          <w:sz w:val="16"/>
+          <w:szCs w:val="16"/>
+        </w:rPr>
+      </w:pPr>
+      <w:r>
+        <w:rPr>
+          <w:rStyle w:val="Strong"/>
+          <w:rFonts w:ascii="Courier New" w:hAnsi="Courier New" w:cs="Courier New"/>
+          <w:b w:val="0"/>
+          <w:color w:val="1F497D" w:themeColor="text2"/>
+          <w:sz w:val="16"/>
+          <w:szCs w:val="16"/>
+        </w:rPr>
+        <w:t xml:space="preserve">                before being able to use this example !</w:t>
+      </w:r>
+    </w:p>
+    <w:p>
+      <w:pPr>
+        <w:pStyle w:val="ListParagraph"/>
+        <w:ind w:left="0"/>
+        <w:rPr>
+          <w:rStyle w:val="Strong"/>
+          <w:rFonts w:ascii="Courier New" w:hAnsi="Courier New" w:cs="Courier New"/>
+          <w:b w:val="0"/>
+          <w:color w:val="1F497D" w:themeColor="text2"/>
+          <w:sz w:val="16"/>
+          <w:szCs w:val="16"/>
+        </w:rPr>
+      </w:pPr>
+      <w:r>
+        <w:rPr>
+          <w:rStyle w:val="Strong"/>
+          <w:rFonts w:ascii="Courier New" w:hAnsi="Courier New" w:cs="Courier New"/>
+          <w:b w:val="0"/>
+          <w:color w:val="1F497D" w:themeColor="text2"/>
+          <w:sz w:val="16"/>
+          <w:szCs w:val="16"/>
+        </w:rPr>
+        <w:t xml:space="preserve">    --&gt;</w:t>
+      </w:r>
+    </w:p>
+    <w:p>
+      <w:pPr>
+        <w:pStyle w:val="ListParagraph"/>
+        <w:ind w:left="0"/>
+        <w:rPr>
+          <w:rStyle w:val="Strong"/>
+          <w:rFonts w:ascii="Courier New" w:hAnsi="Courier New" w:cs="Courier New"/>
+          <w:b w:val="0"/>
+          <w:color w:val="1F497D" w:themeColor="text2"/>
+          <w:sz w:val="16"/>
+          <w:szCs w:val="16"/>
+        </w:rPr>
+      </w:pPr>
+      <w:r>
+        <w:rPr>
+          <w:rStyle w:val="Strong"/>
+          <w:rFonts w:ascii="Courier New" w:hAnsi="Courier New" w:cs="Courier New"/>
+          <w:b w:val="0"/>
+          <w:color w:val="1F497D" w:themeColor="text2"/>
+          <w:sz w:val="16"/>
+          <w:szCs w:val="16"/>
+        </w:rPr>
+        <w:t xml:space="preserve">    &lt;!-- Oracle config sample --&gt;</w:t>
+      </w:r>
+    </w:p>
+    <w:p>
+      <w:pPr>
+        <w:pStyle w:val="ListParagraph"/>
+        <w:ind w:left="0"/>
+        <w:rPr>
+          <w:rStyle w:val="Strong"/>
+          <w:rFonts w:ascii="Courier New" w:hAnsi="Courier New" w:cs="Courier New"/>
+          <w:b w:val="0"/>
+          <w:color w:val="1F497D" w:themeColor="text2"/>
+          <w:sz w:val="16"/>
+          <w:szCs w:val="16"/>
+        </w:rPr>
+      </w:pPr>
+      <w:r>
+        <w:rPr>
+          <w:rStyle w:val="Strong"/>
+          <w:rFonts w:ascii="Courier New" w:hAnsi="Courier New" w:cs="Courier New"/>
+          <w:b w:val="0"/>
+          <w:color w:val="1F497D" w:themeColor="text2"/>
+          <w:sz w:val="16"/>
+          <w:szCs w:val="16"/>
+        </w:rPr>
+        <w:t xml:space="preserve">    &lt;dataSource-pool-properties&gt;</w:t>
+      </w:r>
+    </w:p>
+    <w:p>
+      <w:pPr>
+        <w:pStyle w:val="ListParagraph"/>
+        <w:ind w:left="0"/>
+        <w:rPr>
+          <w:rStyle w:val="Strong"/>
+          <w:rFonts w:ascii="Courier New" w:hAnsi="Courier New" w:cs="Courier New"/>
+          <w:b w:val="0"/>
+          <w:color w:val="1F497D" w:themeColor="text2"/>
+          <w:sz w:val="16"/>
+          <w:szCs w:val="16"/>
+        </w:rPr>
+      </w:pPr>
+      <w:r>
+        <w:rPr>
+          <w:rStyle w:val="Strong"/>
+          <w:rFonts w:ascii="Courier New" w:hAnsi="Courier New" w:cs="Courier New"/>
+          <w:b w:val="0"/>
+          <w:color w:val="1F497D" w:themeColor="text2"/>
+          <w:sz w:val="16"/>
+          <w:szCs w:val="16"/>
+        </w:rPr>
+        <w:t xml:space="preserve">        &lt;dbConnector-name&gt;interop connector&lt;/dbConnector-name&gt;</w:t>
+      </w:r>
+    </w:p>
+    <w:p>
+      <w:pPr>
+        <w:pStyle w:val="ListParagraph"/>
+        <w:ind w:left="0"/>
+        <w:rPr>
+          <w:rStyle w:val="Strong"/>
+          <w:rFonts w:ascii="Courier New" w:hAnsi="Courier New" w:cs="Courier New"/>
+          <w:b w:val="0"/>
+          <w:color w:val="1F497D" w:themeColor="text2"/>
+          <w:sz w:val="16"/>
+          <w:szCs w:val="16"/>
+        </w:rPr>
+      </w:pPr>
+      <w:r>
+        <w:rPr>
+          <w:rStyle w:val="Strong"/>
+          <w:rFonts w:ascii="Courier New" w:hAnsi="Courier New" w:cs="Courier New"/>
+          <w:b w:val="0"/>
+          <w:color w:val="1F497D" w:themeColor="text2"/>
+          <w:sz w:val="16"/>
+          <w:szCs w:val="16"/>
+        </w:rPr>
+        <w:t xml:space="preserve">        &lt;datasource-classname&gt;com.mysql.jdbc.jdbc2.optional.MysqlDataSource&lt;/datasource-classname&gt;</w:t>
+      </w:r>
+    </w:p>
+    <w:p>
+      <w:pPr>
+        <w:pStyle w:val="ListParagraph"/>
+        <w:ind w:left="0"/>
+        <w:rPr>
+          <w:rStyle w:val="Strong"/>
+          <w:rFonts w:ascii="Courier New" w:hAnsi="Courier New" w:cs="Courier New"/>
+          <w:b w:val="0"/>
+          <w:color w:val="1F497D" w:themeColor="text2"/>
+          <w:sz w:val="16"/>
+          <w:szCs w:val="16"/>
+        </w:rPr>
+      </w:pPr>
+      <w:r>
+        <w:rPr>
+          <w:rStyle w:val="Strong"/>
+          <w:rFonts w:ascii="Courier New" w:hAnsi="Courier New" w:cs="Courier New"/>
+          <w:b w:val="0"/>
+          <w:color w:val="1F497D" w:themeColor="text2"/>
+          <w:sz w:val="16"/>
+          <w:szCs w:val="16"/>
+        </w:rPr>
+        <w:t xml:space="preserve">        &lt;resource-type&gt;Datasource&lt;/resource-type&gt;</w:t>
+      </w:r>
+    </w:p>
+    <w:p>
+      <w:pPr>
+        <w:pStyle w:val="ListParagraph"/>
+        <w:ind w:left="0"/>
+        <w:rPr>
+          <w:rStyle w:val="Strong"/>
+          <w:rFonts w:ascii="Courier New" w:hAnsi="Courier New" w:cs="Courier New"/>
+          <w:b w:val="0"/>
+          <w:color w:val="1F497D" w:themeColor="text2"/>
+          <w:sz w:val="16"/>
+          <w:szCs w:val="16"/>
+        </w:rPr>
+      </w:pPr>
+      <w:r>
+        <w:rPr>
+          <w:rStyle w:val="Strong"/>
+          <w:rFonts w:ascii="Courier New" w:hAnsi="Courier New" w:cs="Courier New"/>
+          <w:b w:val="0"/>
+          <w:color w:val="1F497D" w:themeColor="text2"/>
+          <w:sz w:val="16"/>
+          <w:szCs w:val="16"/>
+        </w:rPr>
+        <w:t xml:space="preserve">        &lt;database-name&gt;MYSQL&lt;/database-name&gt;</w:t>
+      </w:r>
+    </w:p>
+    <w:p>
+      <w:pPr>
+        <w:pStyle w:val="ListParagraph"/>
+        <w:ind w:left="0"/>
+        <w:rPr>
+          <w:rStyle w:val="Strong"/>
+          <w:rFonts w:ascii="Courier New" w:hAnsi="Courier New" w:cs="Courier New"/>
+          <w:b w:val="0"/>
+          <w:color w:val="1F497D" w:themeColor="text2"/>
+          <w:sz w:val="16"/>
+          <w:szCs w:val="16"/>
+        </w:rPr>
+      </w:pPr>
+      <w:r>
+        <w:rPr>
+          <w:rStyle w:val="Strong"/>
+          <w:rFonts w:ascii="Courier New" w:hAnsi="Courier New" w:cs="Courier New"/>
+          <w:b w:val="0"/>
+          <w:color w:val="1F497D" w:themeColor="text2"/>
+          <w:sz w:val="16"/>
+          <w:szCs w:val="16"/>
+        </w:rPr>
+        <w:t xml:space="preserve">        &lt;database-vendor&gt;Oracle&lt;/database-vendor&gt;</w:t>
+      </w:r>
+    </w:p>
+    <w:p>
+      <w:pPr>
+        <w:pStyle w:val="ListParagraph"/>
+        <w:ind w:left="0"/>
+        <w:rPr>
+          <w:rStyle w:val="Strong"/>
+          <w:rFonts w:ascii="Courier New" w:hAnsi="Courier New" w:cs="Courier New"/>
+          <w:b w:val="0"/>
+          <w:color w:val="1F497D" w:themeColor="text2"/>
+          <w:sz w:val="16"/>
+          <w:szCs w:val="16"/>
+        </w:rPr>
+      </w:pPr>
+      <w:r>
+        <w:rPr>
+          <w:rStyle w:val="Strong"/>
+          <w:rFonts w:ascii="Courier New" w:hAnsi="Courier New" w:cs="Courier New"/>
+          <w:b w:val="0"/>
+          <w:color w:val="1F497D" w:themeColor="text2"/>
+          <w:sz w:val="16"/>
+          <w:szCs w:val="16"/>
+        </w:rPr>
+        <w:t xml:space="preserve">        &lt;database-version&gt;5.6&lt;/database-version&gt;</w:t>
+      </w:r>
+    </w:p>
+    <w:p>
+      <w:pPr>
+        <w:pStyle w:val="ListParagraph"/>
+        <w:ind w:left="0"/>
+        <w:rPr>
+          <w:rStyle w:val="Strong"/>
+          <w:rFonts w:ascii="Courier New" w:hAnsi="Courier New" w:cs="Courier New"/>
+          <w:b w:val="0"/>
+          <w:color w:val="1F497D" w:themeColor="text2"/>
+          <w:sz w:val="16"/>
+          <w:szCs w:val="16"/>
+        </w:rPr>
+      </w:pPr>
+      <w:r>
+        <w:rPr>
+          <w:rStyle w:val="Strong"/>
+          <w:rFonts w:ascii="Courier New" w:hAnsi="Courier New" w:cs="Courier New"/>
+          <w:b w:val="0"/>
+          <w:color w:val="1F497D" w:themeColor="text2"/>
+          <w:sz w:val="16"/>
+          <w:szCs w:val="16"/>
+        </w:rPr>
+        <w:t xml:space="preserve">        &lt;dbconnector-description&gt;MYSQL Connector for WMS&lt;/dbconnector-description&gt;</w:t>
+      </w:r>
+    </w:p>
+    <w:p>
+      <w:pPr>
+        <w:pStyle w:val="ListParagraph"/>
+        <w:ind w:left="0"/>
+        <w:rPr>
+          <w:rStyle w:val="Strong"/>
+          <w:rFonts w:ascii="Courier New" w:hAnsi="Courier New" w:cs="Courier New"/>
+          <w:b w:val="0"/>
+          <w:color w:val="1F497D" w:themeColor="text2"/>
+          <w:sz w:val="16"/>
+          <w:szCs w:val="16"/>
+        </w:rPr>
+      </w:pPr>
+      <w:r>
+        <w:rPr>
+          <w:rStyle w:val="Strong"/>
+          <w:rFonts w:ascii="Courier New" w:hAnsi="Courier New" w:cs="Courier New"/>
+          <w:b w:val="0"/>
+          <w:color w:val="1F497D" w:themeColor="text2"/>
+          <w:sz w:val="16"/>
+          <w:szCs w:val="16"/>
+        </w:rPr>
+        <w:t xml:space="preserve">        &lt;dataSource-properties&gt;</w:t>
+      </w:r>
+    </w:p>
+    <w:p>
+      <w:pPr>
+        <w:pStyle w:val="ListParagraph"/>
+        <w:ind w:left="0"/>
+        <w:rPr>
+          <w:rStyle w:val="Strong"/>
+          <w:rFonts w:ascii="Courier New" w:hAnsi="Courier New" w:cs="Courier New"/>
+          <w:color w:val="1F497D" w:themeColor="text2"/>
+          <w:sz w:val="16"/>
+          <w:szCs w:val="16"/>
+        </w:rPr>
+      </w:pPr>
+      <w:r>
+        <w:rPr>
+          <w:rStyle w:val="Strong"/>
+          <w:rFonts w:ascii="Courier New" w:hAnsi="Courier New" w:cs="Courier New"/>
+          <w:color w:val="1F497D" w:themeColor="text2"/>
+          <w:sz w:val="16"/>
+          <w:szCs w:val="16"/>
+        </w:rPr>
+        <w:t xml:space="preserve">            &lt;property&gt;</w:t>
+      </w:r>
+    </w:p>
+    <w:p>
+      <w:pPr>
+        <w:pStyle w:val="ListParagraph"/>
+        <w:ind w:left="0"/>
+        <w:rPr>
+          <w:rStyle w:val="Strong"/>
+          <w:rFonts w:ascii="Courier New" w:hAnsi="Courier New" w:cs="Courier New"/>
+          <w:color w:val="1F497D" w:themeColor="text2"/>
+          <w:sz w:val="16"/>
+          <w:szCs w:val="16"/>
+        </w:rPr>
+      </w:pPr>
+      <w:r>
+        <w:rPr>
+          <w:rStyle w:val="Strong"/>
+          <w:rFonts w:ascii="Courier New" w:hAnsi="Courier New" w:cs="Courier New"/>
+          <w:color w:val="1F497D" w:themeColor="text2"/>
+          <w:sz w:val="16"/>
+          <w:szCs w:val="16"/>
+        </w:rPr>
+        <w:t xml:space="preserve">                &lt;name&gt;user&lt;/name&gt;</w:t>
+      </w:r>
+    </w:p>
+    <w:p>
+      <w:pPr>
+        <w:pStyle w:val="ListParagraph"/>
+        <w:ind w:left="0"/>
+        <w:rPr>
+          <w:rStyle w:val="Strong"/>
+          <w:rFonts w:ascii="Courier New" w:hAnsi="Courier New" w:cs="Courier New"/>
+          <w:color w:val="1F497D" w:themeColor="text2"/>
+          <w:sz w:val="16"/>
+          <w:szCs w:val="16"/>
+        </w:rPr>
+      </w:pPr>
+      <w:r>
+        <w:rPr>
+          <w:rStyle w:val="Strong"/>
+          <w:rFonts w:ascii="Courier New" w:hAnsi="Courier New" w:cs="Courier New"/>
+          <w:color w:val="1F497D" w:themeColor="text2"/>
+          <w:sz w:val="16"/>
+          <w:szCs w:val="16"/>
+        </w:rPr>
+        <w:t xml:space="preserve">                &lt;value&gt;interop_dev&lt;/value&gt;</w:t>
+      </w:r>
+    </w:p>
+    <w:p>
+      <w:pPr>
+        <w:pStyle w:val="ListParagraph"/>
+        <w:ind w:left="0"/>
+        <w:rPr>
+          <w:rStyle w:val="Strong"/>
+          <w:rFonts w:ascii="Courier New" w:hAnsi="Courier New" w:cs="Courier New"/>
+          <w:color w:val="1F497D" w:themeColor="text2"/>
+          <w:sz w:val="16"/>
+          <w:szCs w:val="16"/>
+        </w:rPr>
+      </w:pPr>
+      <w:r>
+        <w:rPr>
+          <w:rStyle w:val="Strong"/>
+          <w:rFonts w:ascii="Courier New" w:hAnsi="Courier New" w:cs="Courier New"/>
+          <w:color w:val="1F497D" w:themeColor="text2"/>
+          <w:sz w:val="16"/>
+          <w:szCs w:val="16"/>
+        </w:rPr>
+        <w:t xml:space="preserve">                &lt;description&gt;&lt;/description&gt;</w:t>
+      </w:r>
+    </w:p>
+    <w:p>
+      <w:pPr>
+        <w:pStyle w:val="ListParagraph"/>
+        <w:ind w:left="0"/>
+        <w:rPr>
+          <w:rStyle w:val="Strong"/>
+          <w:rFonts w:ascii="Courier New" w:hAnsi="Courier New" w:cs="Courier New"/>
+          <w:color w:val="1F497D" w:themeColor="text2"/>
+          <w:sz w:val="16"/>
+          <w:szCs w:val="16"/>
+        </w:rPr>
+      </w:pPr>
+      <w:r>
+        <w:rPr>
+          <w:rStyle w:val="Strong"/>
+          <w:rFonts w:ascii="Courier New" w:hAnsi="Courier New" w:cs="Courier New"/>
+          <w:color w:val="1F497D" w:themeColor="text2"/>
+          <w:sz w:val="16"/>
+          <w:szCs w:val="16"/>
+        </w:rPr>
+        <w:t xml:space="preserve">            &lt;/property&gt;</w:t>
+      </w:r>
+    </w:p>
+    <w:p>
+      <w:pPr>
+        <w:pStyle w:val="ListParagraph"/>
+        <w:ind w:left="0"/>
+        <w:rPr>
+          <w:rStyle w:val="Strong"/>
+          <w:rFonts w:ascii="Courier New" w:hAnsi="Courier New" w:cs="Courier New"/>
+          <w:color w:val="1F497D" w:themeColor="text2"/>
+          <w:sz w:val="16"/>
+          <w:szCs w:val="16"/>
+        </w:rPr>
+      </w:pPr>
+      <w:r>
+        <w:rPr>
+          <w:rStyle w:val="Strong"/>
+          <w:rFonts w:ascii="Courier New" w:hAnsi="Courier New" w:cs="Courier New"/>
+          <w:color w:val="1F497D" w:themeColor="text2"/>
+          <w:sz w:val="16"/>
+          <w:szCs w:val="16"/>
+        </w:rPr>
+        <w:t xml:space="preserve">            &lt;property&gt;</w:t>
+      </w:r>
+    </w:p>
+    <w:p>
+      <w:pPr>
+        <w:pStyle w:val="ListParagraph"/>
+        <w:ind w:left="0"/>
+        <w:rPr>
+          <w:rStyle w:val="Strong"/>
+          <w:rFonts w:ascii="Courier New" w:hAnsi="Courier New" w:cs="Courier New"/>
+          <w:color w:val="1F497D" w:themeColor="text2"/>
+          <w:sz w:val="16"/>
+          <w:szCs w:val="16"/>
+        </w:rPr>
+      </w:pPr>
+      <w:r>
+        <w:rPr>
+          <w:rStyle w:val="Strong"/>
+          <w:rFonts w:ascii="Courier New" w:hAnsi="Courier New" w:cs="Courier New"/>
+          <w:color w:val="1F497D" w:themeColor="text2"/>
+          <w:sz w:val="16"/>
+          <w:szCs w:val="16"/>
+        </w:rPr>
+        <w:t xml:space="preserve">                &lt;name&gt;password&lt;/name&gt;</w:t>
+      </w:r>
+    </w:p>
+    <w:p>
+      <w:pPr>
+        <w:pStyle w:val="ListParagraph"/>
+        <w:ind w:left="0"/>
+        <w:rPr>
+          <w:rStyle w:val="Strong"/>
+          <w:rFonts w:ascii="Courier New" w:hAnsi="Courier New" w:cs="Courier New"/>
+          <w:color w:val="1F497D" w:themeColor="text2"/>
+          <w:sz w:val="16"/>
+          <w:szCs w:val="16"/>
+        </w:rPr>
+      </w:pPr>
+      <w:r>
+        <w:rPr>
+          <w:rStyle w:val="Strong"/>
+          <w:rFonts w:ascii="Courier New" w:hAnsi="Courier New" w:cs="Courier New"/>
+          <w:color w:val="1F497D" w:themeColor="text2"/>
+          <w:sz w:val="16"/>
+          <w:szCs w:val="16"/>
+        </w:rPr>
+        <w:t xml:space="preserve">                &lt;value&gt;interop_dev&lt;/value&gt;</w:t>
+      </w:r>
+    </w:p>
+    <w:p>
+      <w:pPr>
+        <w:pStyle w:val="ListParagraph"/>
+        <w:ind w:left="0"/>
+        <w:rPr>
+          <w:rStyle w:val="Strong"/>
+          <w:rFonts w:ascii="Courier New" w:hAnsi="Courier New" w:cs="Courier New"/>
+          <w:color w:val="1F497D" w:themeColor="text2"/>
+          <w:sz w:val="16"/>
+          <w:szCs w:val="16"/>
+        </w:rPr>
+      </w:pPr>
+      <w:r>
+        <w:rPr>
+          <w:rStyle w:val="Strong"/>
+          <w:rFonts w:ascii="Courier New" w:hAnsi="Courier New" w:cs="Courier New"/>
+          <w:color w:val="1F497D" w:themeColor="text2"/>
+          <w:sz w:val="16"/>
+          <w:szCs w:val="16"/>
+        </w:rPr>
+        <w:t xml:space="preserve">                &lt;description&gt;&lt;/description&gt;</w:t>
+      </w:r>
+    </w:p>
+    <w:p>
+      <w:pPr>
+        <w:pStyle w:val="ListParagraph"/>
+        <w:ind w:left="0"/>
+        <w:rPr>
+          <w:rStyle w:val="Strong"/>
+          <w:rFonts w:ascii="Courier New" w:hAnsi="Courier New" w:cs="Courier New"/>
+          <w:color w:val="1F497D" w:themeColor="text2"/>
+          <w:sz w:val="16"/>
+          <w:szCs w:val="16"/>
+        </w:rPr>
+      </w:pPr>
+      <w:r>
+        <w:rPr>
+          <w:rStyle w:val="Strong"/>
+          <w:rFonts w:ascii="Courier New" w:hAnsi="Courier New" w:cs="Courier New"/>
+          <w:color w:val="1F497D" w:themeColor="text2"/>
+          <w:sz w:val="16"/>
+          <w:szCs w:val="16"/>
+        </w:rPr>
+        <w:t xml:space="preserve">            &lt;/property&gt;</w:t>
+      </w:r>
+    </w:p>
+    <w:p>
+      <w:pPr>
+        <w:pStyle w:val="ListParagraph"/>
+        <w:ind w:left="0"/>
+        <w:rPr>
+          <w:rStyle w:val="Strong"/>
+          <w:rFonts w:ascii="Courier New" w:hAnsi="Courier New" w:cs="Courier New"/>
+          <w:b w:val="0"/>
+          <w:color w:val="1F497D" w:themeColor="text2"/>
+          <w:sz w:val="16"/>
+          <w:szCs w:val="16"/>
+        </w:rPr>
+      </w:pPr>
+      <w:r>
+        <w:rPr>
+          <w:rStyle w:val="Strong"/>
+          <w:rFonts w:ascii="Courier New" w:hAnsi="Courier New" w:cs="Courier New"/>
+          <w:b w:val="0"/>
+          <w:color w:val="1F497D" w:themeColor="text2"/>
+          <w:sz w:val="16"/>
+          <w:szCs w:val="16"/>
+        </w:rPr>
+        <w:t xml:space="preserve">            &lt;property&gt;</w:t>
+      </w:r>
+    </w:p>
+    <w:p>
+      <w:pPr>
+        <w:pStyle w:val="ListParagraph"/>
+        <w:ind w:left="0"/>
+        <w:rPr>
+          <w:rStyle w:val="Strong"/>
+          <w:rFonts w:ascii="Courier New" w:hAnsi="Courier New" w:cs="Courier New"/>
+          <w:b w:val="0"/>
+          <w:color w:val="1F497D" w:themeColor="text2"/>
+          <w:sz w:val="16"/>
+          <w:szCs w:val="16"/>
+        </w:rPr>
+      </w:pPr>
+      <w:r>
+        <w:rPr>
+          <w:rStyle w:val="Strong"/>
+          <w:rFonts w:ascii="Courier New" w:hAnsi="Courier New" w:cs="Courier New"/>
+          <w:b w:val="0"/>
+          <w:color w:val="1F497D" w:themeColor="text2"/>
+          <w:sz w:val="16"/>
+          <w:szCs w:val="16"/>
+        </w:rPr>
+        <w:t xml:space="preserve">                &lt;name&gt;hostName&lt;/name&gt;</w:t>
+      </w:r>
+    </w:p>
+    <w:p>
+      <w:pPr>
+        <w:pStyle w:val="ListParagraph"/>
+        <w:ind w:left="0"/>
+        <w:rPr>
+          <w:rStyle w:val="Strong"/>
+          <w:rFonts w:ascii="Courier New" w:hAnsi="Courier New" w:cs="Courier New"/>
+          <w:b w:val="0"/>
+          <w:color w:val="1F497D" w:themeColor="text2"/>
+          <w:sz w:val="16"/>
+          <w:szCs w:val="16"/>
+        </w:rPr>
+      </w:pPr>
+      <w:r>
+        <w:rPr>
+          <w:rStyle w:val="Strong"/>
+          <w:rFonts w:ascii="Courier New" w:hAnsi="Courier New" w:cs="Courier New"/>
+          <w:b w:val="0"/>
+          <w:color w:val="1F497D" w:themeColor="text2"/>
+          <w:sz w:val="16"/>
+          <w:szCs w:val="16"/>
+        </w:rPr>
+        <w:t xml:space="preserve">                &lt;value&gt;localhost&lt;/value&gt;</w:t>
+      </w:r>
+    </w:p>
+    <w:p>
+      <w:pPr>
+        <w:pStyle w:val="ListParagraph"/>
+        <w:ind w:left="0"/>
+        <w:rPr>
+          <w:rStyle w:val="Strong"/>
+          <w:rFonts w:ascii="Courier New" w:hAnsi="Courier New" w:cs="Courier New"/>
+          <w:b w:val="0"/>
+          <w:color w:val="1F497D" w:themeColor="text2"/>
+          <w:sz w:val="16"/>
+          <w:szCs w:val="16"/>
+        </w:rPr>
+      </w:pPr>
+      <w:r>
+        <w:rPr>
+          <w:rStyle w:val="Strong"/>
+          <w:rFonts w:ascii="Courier New" w:hAnsi="Courier New" w:cs="Courier New"/>
+          <w:b w:val="0"/>
+          <w:color w:val="1F497D" w:themeColor="text2"/>
+          <w:sz w:val="16"/>
+          <w:szCs w:val="16"/>
+        </w:rPr>
+        <w:t xml:space="preserve">                &lt;description&gt;&lt;/description&gt;</w:t>
+      </w:r>
+    </w:p>
+    <w:p>
+      <w:pPr>
+        <w:pStyle w:val="ListParagraph"/>
+        <w:ind w:left="0"/>
+        <w:rPr>
+          <w:rStyle w:val="Strong"/>
+          <w:rFonts w:ascii="Courier New" w:hAnsi="Courier New" w:cs="Courier New"/>
+          <w:b w:val="0"/>
+          <w:color w:val="1F497D" w:themeColor="text2"/>
+          <w:sz w:val="16"/>
+          <w:szCs w:val="16"/>
+        </w:rPr>
+      </w:pPr>
+      <w:r>
+        <w:rPr>
+          <w:rStyle w:val="Strong"/>
+          <w:rFonts w:ascii="Courier New" w:hAnsi="Courier New" w:cs="Courier New"/>
+          <w:b w:val="0"/>
+          <w:color w:val="1F497D" w:themeColor="text2"/>
+          <w:sz w:val="16"/>
+          <w:szCs w:val="16"/>
+        </w:rPr>
+        <w:t xml:space="preserve">            &lt;/property&gt;</w:t>
+      </w:r>
+    </w:p>
+    <w:p>
+      <w:pPr>
+        <w:pStyle w:val="ListParagraph"/>
+        <w:ind w:left="0"/>
+        <w:rPr>
+          <w:rStyle w:val="Strong"/>
+          <w:rFonts w:ascii="Courier New" w:hAnsi="Courier New" w:cs="Courier New"/>
+          <w:b w:val="0"/>
+          <w:color w:val="1F497D" w:themeColor="text2"/>
+          <w:sz w:val="16"/>
+          <w:szCs w:val="16"/>
+        </w:rPr>
+      </w:pPr>
+      <w:r>
+        <w:rPr>
+          <w:rStyle w:val="Strong"/>
+          <w:rFonts w:ascii="Courier New" w:hAnsi="Courier New" w:cs="Courier New"/>
+          <w:b w:val="0"/>
+          <w:color w:val="1F497D" w:themeColor="text2"/>
+          <w:sz w:val="16"/>
+          <w:szCs w:val="16"/>
+        </w:rPr>
+        <w:t xml:space="preserve">            &lt;property&gt;</w:t>
+      </w:r>
+    </w:p>
+    <w:p>
+      <w:pPr>
+        <w:pStyle w:val="ListParagraph"/>
+        <w:ind w:left="0"/>
+        <w:rPr>
+          <w:rStyle w:val="Strong"/>
+          <w:rFonts w:ascii="Courier New" w:hAnsi="Courier New" w:cs="Courier New"/>
+          <w:b w:val="0"/>
+          <w:color w:val="1F497D" w:themeColor="text2"/>
+          <w:sz w:val="16"/>
+          <w:szCs w:val="16"/>
+        </w:rPr>
+      </w:pPr>
+      <w:r>
+        <w:rPr>
+          <w:rStyle w:val="Strong"/>
+          <w:rFonts w:ascii="Courier New" w:hAnsi="Courier New" w:cs="Courier New"/>
+          <w:b w:val="0"/>
+          <w:color w:val="1F497D" w:themeColor="text2"/>
+          <w:sz w:val="16"/>
+          <w:szCs w:val="16"/>
+        </w:rPr>
+        <w:t xml:space="preserve">                &lt;name&gt;port&lt;/name&gt;</w:t>
+      </w:r>
+    </w:p>
+    <w:p>
+      <w:pPr>
+        <w:pStyle w:val="ListParagraph"/>
+        <w:ind w:left="0"/>
+        <w:rPr>
+          <w:rStyle w:val="Strong"/>
+          <w:rFonts w:ascii="Courier New" w:hAnsi="Courier New" w:cs="Courier New"/>
+          <w:b w:val="0"/>
+          <w:color w:val="1F497D" w:themeColor="text2"/>
+          <w:sz w:val="16"/>
+          <w:szCs w:val="16"/>
+        </w:rPr>
+      </w:pPr>
+      <w:r>
+        <w:rPr>
+          <w:rStyle w:val="Strong"/>
+          <w:rFonts w:ascii="Courier New" w:hAnsi="Courier New" w:cs="Courier New"/>
+          <w:b w:val="0"/>
+          <w:color w:val="1F497D" w:themeColor="text2"/>
+          <w:sz w:val="16"/>
+          <w:szCs w:val="16"/>
+        </w:rPr>
+        <w:t xml:space="preserve">                &lt;value&gt;3306&lt;/value&gt;</w:t>
+      </w:r>
+    </w:p>
+    <w:p>
+      <w:pPr>
+        <w:pStyle w:val="ListParagraph"/>
+        <w:ind w:left="0"/>
+        <w:rPr>
+          <w:rStyle w:val="Strong"/>
+          <w:rFonts w:ascii="Courier New" w:hAnsi="Courier New" w:cs="Courier New"/>
+          <w:b w:val="0"/>
+          <w:color w:val="1F497D" w:themeColor="text2"/>
+          <w:sz w:val="16"/>
+          <w:szCs w:val="16"/>
+        </w:rPr>
+      </w:pPr>
+      <w:r>
+        <w:rPr>
+          <w:rStyle w:val="Strong"/>
+          <w:rFonts w:ascii="Courier New" w:hAnsi="Courier New" w:cs="Courier New"/>
+          <w:b w:val="0"/>
+          <w:color w:val="1F497D" w:themeColor="text2"/>
+          <w:sz w:val="16"/>
+          <w:szCs w:val="16"/>
+        </w:rPr>
+        <w:t xml:space="preserve">                &lt;description&gt;&lt;/description&gt;</w:t>
+      </w:r>
+    </w:p>
+    <w:p>
+      <w:pPr>
+        <w:pStyle w:val="ListParagraph"/>
+        <w:ind w:left="0"/>
+        <w:rPr>
+          <w:rStyle w:val="Strong"/>
+          <w:rFonts w:ascii="Courier New" w:hAnsi="Courier New" w:cs="Courier New"/>
+          <w:b w:val="0"/>
+          <w:color w:val="1F497D" w:themeColor="text2"/>
+          <w:sz w:val="16"/>
+          <w:szCs w:val="16"/>
+        </w:rPr>
+      </w:pPr>
+      <w:r>
+        <w:rPr>
+          <w:rStyle w:val="Strong"/>
+          <w:rFonts w:ascii="Courier New" w:hAnsi="Courier New" w:cs="Courier New"/>
+          <w:b w:val="0"/>
+          <w:color w:val="1F497D" w:themeColor="text2"/>
+          <w:sz w:val="16"/>
+          <w:szCs w:val="16"/>
+        </w:rPr>
+        <w:t xml:space="preserve">            &lt;/property&gt;</w:t>
+      </w:r>
+    </w:p>
+    <w:p>
+      <w:pPr>
+        <w:pStyle w:val="ListParagraph"/>
+        <w:ind w:left="0"/>
+        <w:rPr>
+          <w:rStyle w:val="Strong"/>
+          <w:rFonts w:ascii="Courier New" w:hAnsi="Courier New" w:cs="Courier New"/>
+          <w:b w:val="0"/>
+          <w:color w:val="1F497D" w:themeColor="text2"/>
+          <w:sz w:val="16"/>
+          <w:szCs w:val="16"/>
+        </w:rPr>
+      </w:pPr>
+      <w:r>
+        <w:rPr>
+          <w:rStyle w:val="Strong"/>
+          <w:rFonts w:ascii="Courier New" w:hAnsi="Courier New" w:cs="Courier New"/>
+          <w:b w:val="0"/>
+          <w:color w:val="1F497D" w:themeColor="text2"/>
+          <w:sz w:val="16"/>
+          <w:szCs w:val="16"/>
+        </w:rPr>
+        <w:t xml:space="preserve">            &lt;property&gt;</w:t>
+      </w:r>
+    </w:p>
+    <w:p>
+      <w:pPr>
+        <w:pStyle w:val="ListParagraph"/>
+        <w:ind w:left="0"/>
+        <w:rPr>
+          <w:rStyle w:val="Strong"/>
+          <w:rFonts w:ascii="Courier New" w:hAnsi="Courier New" w:cs="Courier New"/>
+          <w:b w:val="0"/>
+          <w:color w:val="1F497D" w:themeColor="text2"/>
+          <w:sz w:val="16"/>
+          <w:szCs w:val="16"/>
+        </w:rPr>
+      </w:pPr>
+      <w:r>
+        <w:rPr>
+          <w:rStyle w:val="Strong"/>
+          <w:rFonts w:ascii="Courier New" w:hAnsi="Courier New" w:cs="Courier New"/>
+          <w:b w:val="0"/>
+          <w:color w:val="1F497D" w:themeColor="text2"/>
+          <w:sz w:val="16"/>
+          <w:szCs w:val="16"/>
+        </w:rPr>
+        <w:t xml:space="preserve">                &lt;name&gt;databaseName&lt;/name&gt;</w:t>
+      </w:r>
+    </w:p>
+    <w:p>
+      <w:pPr>
+        <w:pStyle w:val="ListParagraph"/>
+        <w:ind w:left="0"/>
+        <w:rPr>
+          <w:rStyle w:val="Strong"/>
+          <w:rFonts w:ascii="Courier New" w:hAnsi="Courier New" w:cs="Courier New"/>
+          <w:b w:val="0"/>
+          <w:color w:val="1F497D" w:themeColor="text2"/>
+          <w:sz w:val="16"/>
+          <w:szCs w:val="16"/>
+        </w:rPr>
+      </w:pPr>
+      <w:r>
+        <w:rPr>
+          <w:rStyle w:val="Strong"/>
+          <w:rFonts w:ascii="Courier New" w:hAnsi="Courier New" w:cs="Courier New"/>
+          <w:b w:val="0"/>
+          <w:color w:val="1F497D" w:themeColor="text2"/>
+          <w:sz w:val="16"/>
+          <w:szCs w:val="16"/>
+        </w:rPr>
+        <w:t xml:space="preserve">                &lt;value&gt;interop_dev&lt;/value&gt;</w:t>
+      </w:r>
+    </w:p>
+    <w:p>
+      <w:pPr>
+        <w:pStyle w:val="ListParagraph"/>
+        <w:ind w:left="0"/>
+        <w:rPr>
+          <w:rStyle w:val="Strong"/>
+          <w:rFonts w:ascii="Courier New" w:hAnsi="Courier New" w:cs="Courier New"/>
+          <w:b w:val="0"/>
+          <w:color w:val="1F497D" w:themeColor="text2"/>
+          <w:sz w:val="16"/>
+          <w:szCs w:val="16"/>
+        </w:rPr>
+      </w:pPr>
+      <w:r>
+        <w:rPr>
+          <w:rStyle w:val="Strong"/>
+          <w:rFonts w:ascii="Courier New" w:hAnsi="Courier New" w:cs="Courier New"/>
+          <w:b w:val="0"/>
+          <w:color w:val="1F497D" w:themeColor="text2"/>
+          <w:sz w:val="16"/>
+          <w:szCs w:val="16"/>
+        </w:rPr>
+        <w:t xml:space="preserve">                &lt;description&gt;&lt;/description&gt;</w:t>
+      </w:r>
+    </w:p>
+    <w:p>
+      <w:pPr>
+        <w:pStyle w:val="ListParagraph"/>
+        <w:ind w:left="0"/>
+        <w:rPr>
+          <w:rStyle w:val="Strong"/>
+          <w:rFonts w:ascii="Courier New" w:hAnsi="Courier New" w:cs="Courier New"/>
+          <w:b w:val="0"/>
+          <w:color w:val="1F497D" w:themeColor="text2"/>
+          <w:sz w:val="16"/>
+          <w:szCs w:val="16"/>
+        </w:rPr>
+      </w:pPr>
+      <w:r>
+        <w:rPr>
+          <w:rStyle w:val="Strong"/>
+          <w:rFonts w:ascii="Courier New" w:hAnsi="Courier New" w:cs="Courier New"/>
+          <w:b w:val="0"/>
+          <w:color w:val="1F497D" w:themeColor="text2"/>
+          <w:sz w:val="16"/>
+          <w:szCs w:val="16"/>
+        </w:rPr>
+        <w:t xml:space="preserve">            &lt;/property&gt;</w:t>
+      </w:r>
+    </w:p>
+    <w:p>
+      <w:pPr>
+        <w:pStyle w:val="ListParagraph"/>
+        <w:ind w:left="0"/>
+        <w:rPr>
+          <w:rStyle w:val="Strong"/>
+          <w:rFonts w:ascii="Courier New" w:hAnsi="Courier New" w:cs="Courier New"/>
+          <w:b w:val="0"/>
+          <w:color w:val="1F497D" w:themeColor="text2"/>
+          <w:sz w:val="16"/>
+          <w:szCs w:val="16"/>
+        </w:rPr>
+      </w:pPr>
+      <w:r>
+        <w:rPr>
+          <w:rStyle w:val="Strong"/>
+          <w:rFonts w:ascii="Courier New" w:hAnsi="Courier New" w:cs="Courier New"/>
+          <w:b w:val="0"/>
+          <w:color w:val="1F497D" w:themeColor="text2"/>
+          <w:sz w:val="16"/>
+          <w:szCs w:val="16"/>
+        </w:rPr>
+        <w:t xml:space="preserve">        &lt;/dataSource-properties&gt;</w:t>
+      </w:r>
+    </w:p>
+    <w:p>
+      <w:pPr>
+        <w:pStyle w:val="ListParagraph"/>
+        <w:ind w:left="0"/>
+        <w:rPr>
+          <w:rStyle w:val="Strong"/>
+          <w:rFonts w:ascii="Courier New" w:hAnsi="Courier New" w:cs="Courier New"/>
+          <w:b w:val="0"/>
+          <w:color w:val="1F497D" w:themeColor="text2"/>
+          <w:sz w:val="16"/>
+          <w:szCs w:val="16"/>
+        </w:rPr>
+      </w:pPr>
+      <w:r>
+        <w:rPr>
+          <w:rStyle w:val="Strong"/>
+          <w:rFonts w:ascii="Courier New" w:hAnsi="Courier New" w:cs="Courier New"/>
+          <w:b w:val="0"/>
+          <w:color w:val="1F497D" w:themeColor="text2"/>
+          <w:sz w:val="16"/>
+          <w:szCs w:val="16"/>
+        </w:rPr>
+        <w:t xml:space="preserve">        &lt;pool-properties&gt;</w:t>
+      </w:r>
+    </w:p>
+    <w:p>
+      <w:pPr>
+        <w:pStyle w:val="ListParagraph"/>
+        <w:ind w:left="0"/>
+        <w:rPr>
+          <w:rStyle w:val="Strong"/>
+          <w:rFonts w:ascii="Courier New" w:hAnsi="Courier New" w:cs="Courier New"/>
+          <w:b w:val="0"/>
+          <w:color w:val="1F497D" w:themeColor="text2"/>
+          <w:sz w:val="16"/>
+          <w:szCs w:val="16"/>
+        </w:rPr>
+      </w:pPr>
+      <w:r>
+        <w:rPr>
+          <w:rStyle w:val="Strong"/>
+          <w:rFonts w:ascii="Courier New" w:hAnsi="Courier New" w:cs="Courier New"/>
+          <w:b w:val="0"/>
+          <w:color w:val="1F497D" w:themeColor="text2"/>
+          <w:sz w:val="16"/>
+          <w:szCs w:val="16"/>
+        </w:rPr>
+        <w:t xml:space="preserve">            &lt;property&gt;</w:t>
+      </w:r>
+    </w:p>
+    <w:p>
+      <w:pPr>
+        <w:pStyle w:val="ListParagraph"/>
+        <w:ind w:left="0"/>
+        <w:rPr>
+          <w:rStyle w:val="Strong"/>
+          <w:rFonts w:ascii="Courier New" w:hAnsi="Courier New" w:cs="Courier New"/>
+          <w:b w:val="0"/>
+          <w:color w:val="1F497D" w:themeColor="text2"/>
+          <w:sz w:val="16"/>
+          <w:szCs w:val="16"/>
+        </w:rPr>
+      </w:pPr>
+      <w:r>
+        <w:rPr>
+          <w:rStyle w:val="Strong"/>
+          <w:rFonts w:ascii="Courier New" w:hAnsi="Courier New" w:cs="Courier New"/>
+          <w:b w:val="0"/>
+          <w:color w:val="1F497D" w:themeColor="text2"/>
+          <w:sz w:val="16"/>
+          <w:szCs w:val="16"/>
+        </w:rPr>
+        <w:t xml:space="preserve">                &lt;name&gt;initialSize&lt;/name&gt;</w:t>
+      </w:r>
+    </w:p>
+    <w:p>
+      <w:pPr>
+        <w:pStyle w:val="ListParagraph"/>
+        <w:ind w:left="0"/>
+        <w:rPr>
+          <w:rStyle w:val="Strong"/>
+          <w:rFonts w:ascii="Courier New" w:hAnsi="Courier New" w:cs="Courier New"/>
+          <w:b w:val="0"/>
+          <w:color w:val="1F497D" w:themeColor="text2"/>
+          <w:sz w:val="16"/>
+          <w:szCs w:val="16"/>
+        </w:rPr>
+      </w:pPr>
+      <w:r>
+        <w:rPr>
+          <w:rStyle w:val="Strong"/>
+          <w:rFonts w:ascii="Courier New" w:hAnsi="Courier New" w:cs="Courier New"/>
+          <w:b w:val="0"/>
+          <w:color w:val="1F497D" w:themeColor="text2"/>
+          <w:sz w:val="16"/>
+          <w:szCs w:val="16"/>
+        </w:rPr>
+        <w:t xml:space="preserve">                &lt;value&gt;4&lt;/value&gt;</w:t>
+      </w:r>
+    </w:p>
+    <w:p>
+      <w:pPr>
+        <w:pStyle w:val="ListParagraph"/>
+        <w:ind w:left="0"/>
+        <w:rPr>
+          <w:rStyle w:val="Strong"/>
+          <w:rFonts w:ascii="Courier New" w:hAnsi="Courier New" w:cs="Courier New"/>
+          <w:b w:val="0"/>
+          <w:color w:val="1F497D" w:themeColor="text2"/>
+          <w:sz w:val="16"/>
+          <w:szCs w:val="16"/>
+        </w:rPr>
+      </w:pPr>
+      <w:r>
+        <w:rPr>
+          <w:rStyle w:val="Strong"/>
+          <w:rFonts w:ascii="Courier New" w:hAnsi="Courier New" w:cs="Courier New"/>
+          <w:b w:val="0"/>
+          <w:color w:val="1F497D" w:themeColor="text2"/>
+          <w:sz w:val="16"/>
+          <w:szCs w:val="16"/>
+        </w:rPr>
+        <w:t xml:space="preserve">                &lt;description&gt;&lt;/description&gt;</w:t>
+      </w:r>
+    </w:p>
+    <w:p>
+      <w:pPr>
+        <w:pStyle w:val="ListParagraph"/>
+        <w:ind w:left="0"/>
+        <w:rPr>
+          <w:rStyle w:val="Strong"/>
+          <w:rFonts w:ascii="Courier New" w:hAnsi="Courier New" w:cs="Courier New"/>
+          <w:b w:val="0"/>
+          <w:color w:val="1F497D" w:themeColor="text2"/>
+          <w:sz w:val="16"/>
+          <w:szCs w:val="16"/>
+        </w:rPr>
+      </w:pPr>
+      <w:r>
+        <w:rPr>
+          <w:rStyle w:val="Strong"/>
+          <w:rFonts w:ascii="Courier New" w:hAnsi="Courier New" w:cs="Courier New"/>
+          <w:b w:val="0"/>
+          <w:color w:val="1F497D" w:themeColor="text2"/>
+          <w:sz w:val="16"/>
+          <w:szCs w:val="16"/>
+        </w:rPr>
+        <w:t xml:space="preserve">            &lt;/property&gt;</w:t>
+      </w:r>
+    </w:p>
+    <w:p>
+      <w:pPr>
+        <w:pStyle w:val="ListParagraph"/>
+        <w:ind w:left="0"/>
+        <w:rPr>
+          <w:rStyle w:val="Strong"/>
+          <w:rFonts w:ascii="Courier New" w:hAnsi="Courier New" w:cs="Courier New"/>
+          <w:b w:val="0"/>
+          <w:color w:val="1F497D" w:themeColor="text2"/>
+          <w:sz w:val="16"/>
+          <w:szCs w:val="16"/>
+        </w:rPr>
+      </w:pPr>
+      <w:r>
+        <w:rPr>
+          <w:rStyle w:val="Strong"/>
+          <w:rFonts w:ascii="Courier New" w:hAnsi="Courier New" w:cs="Courier New"/>
+          <w:b w:val="0"/>
+          <w:color w:val="1F497D" w:themeColor="text2"/>
+          <w:sz w:val="16"/>
+          <w:szCs w:val="16"/>
+        </w:rPr>
+        <w:t xml:space="preserve">            &lt;property&gt;</w:t>
+      </w:r>
+    </w:p>
+    <w:p>
+      <w:pPr>
+        <w:pStyle w:val="ListParagraph"/>
+        <w:ind w:left="0"/>
+        <w:rPr>
+          <w:rStyle w:val="Strong"/>
+          <w:rFonts w:ascii="Courier New" w:hAnsi="Courier New" w:cs="Courier New"/>
+          <w:b w:val="0"/>
+          <w:color w:val="1F497D" w:themeColor="text2"/>
+          <w:sz w:val="16"/>
+          <w:szCs w:val="16"/>
+        </w:rPr>
+      </w:pPr>
+      <w:r>
+        <w:rPr>
+          <w:rStyle w:val="Strong"/>
+          <w:rFonts w:ascii="Courier New" w:hAnsi="Courier New" w:cs="Courier New"/>
+          <w:b w:val="0"/>
+          <w:color w:val="1F497D" w:themeColor="text2"/>
+          <w:sz w:val="16"/>
+          <w:szCs w:val="16"/>
+        </w:rPr>
+        <w:t xml:space="preserve">                &lt;name&gt;maxActive&lt;/name&gt;</w:t>
+      </w:r>
+    </w:p>
+    <w:p>
+      <w:pPr>
+        <w:pStyle w:val="ListParagraph"/>
+        <w:ind w:left="0"/>
+        <w:rPr>
+          <w:rStyle w:val="Strong"/>
+          <w:rFonts w:ascii="Courier New" w:hAnsi="Courier New" w:cs="Courier New"/>
+          <w:b w:val="0"/>
+          <w:color w:val="1F497D" w:themeColor="text2"/>
+          <w:sz w:val="16"/>
+          <w:szCs w:val="16"/>
+        </w:rPr>
+      </w:pPr>
+      <w:r>
+        <w:rPr>
+          <w:rStyle w:val="Strong"/>
+          <w:rFonts w:ascii="Courier New" w:hAnsi="Courier New" w:cs="Courier New"/>
+          <w:b w:val="0"/>
+          <w:color w:val="1F497D" w:themeColor="text2"/>
+          <w:sz w:val="16"/>
+          <w:szCs w:val="16"/>
+        </w:rPr>
+        <w:t xml:space="preserve">                &lt;value&gt;4&lt;/value&gt;</w:t>
+      </w:r>
+    </w:p>
+    <w:p>
+      <w:pPr>
+        <w:pStyle w:val="ListParagraph"/>
+        <w:ind w:left="0"/>
+        <w:rPr>
+          <w:rStyle w:val="Strong"/>
+          <w:rFonts w:ascii="Courier New" w:hAnsi="Courier New" w:cs="Courier New"/>
+          <w:b w:val="0"/>
+          <w:color w:val="1F497D" w:themeColor="text2"/>
+          <w:sz w:val="16"/>
+          <w:szCs w:val="16"/>
+        </w:rPr>
+      </w:pPr>
+      <w:r>
+        <w:rPr>
+          <w:rStyle w:val="Strong"/>
+          <w:rFonts w:ascii="Courier New" w:hAnsi="Courier New" w:cs="Courier New"/>
+          <w:b w:val="0"/>
+          <w:color w:val="1F497D" w:themeColor="text2"/>
+          <w:sz w:val="16"/>
+          <w:szCs w:val="16"/>
+        </w:rPr>
+        <w:t xml:space="preserve">                &lt;description&gt;&lt;/description&gt;</w:t>
+      </w:r>
+    </w:p>
+    <w:p>
+      <w:pPr>
+        <w:pStyle w:val="ListParagraph"/>
+        <w:ind w:left="0"/>
+        <w:rPr>
+          <w:rStyle w:val="Strong"/>
+          <w:rFonts w:ascii="Courier New" w:hAnsi="Courier New" w:cs="Courier New"/>
+          <w:b w:val="0"/>
+          <w:color w:val="1F497D" w:themeColor="text2"/>
+          <w:sz w:val="16"/>
+          <w:szCs w:val="16"/>
+        </w:rPr>
+      </w:pPr>
+      <w:r>
+        <w:rPr>
+          <w:rStyle w:val="Strong"/>
+          <w:rFonts w:ascii="Courier New" w:hAnsi="Courier New" w:cs="Courier New"/>
+          <w:b w:val="0"/>
+          <w:color w:val="1F497D" w:themeColor="text2"/>
+          <w:sz w:val="16"/>
+          <w:szCs w:val="16"/>
+        </w:rPr>
+        <w:t xml:space="preserve">            &lt;/property&gt;</w:t>
+      </w:r>
+    </w:p>
+    <w:p>
+      <w:pPr>
+        <w:pStyle w:val="ListParagraph"/>
+        <w:ind w:left="0"/>
+        <w:rPr>
+          <w:rStyle w:val="Strong"/>
+          <w:rFonts w:ascii="Courier New" w:hAnsi="Courier New" w:cs="Courier New"/>
+          <w:b w:val="0"/>
+          <w:color w:val="1F497D" w:themeColor="text2"/>
+          <w:sz w:val="16"/>
+          <w:szCs w:val="16"/>
+        </w:rPr>
+      </w:pPr>
+      <w:r>
+        <w:rPr>
+          <w:rStyle w:val="Strong"/>
+          <w:rFonts w:ascii="Courier New" w:hAnsi="Courier New" w:cs="Courier New"/>
+          <w:b w:val="0"/>
+          <w:color w:val="1F497D" w:themeColor="text2"/>
+          <w:sz w:val="16"/>
+          <w:szCs w:val="16"/>
+        </w:rPr>
+        <w:t xml:space="preserve">            &lt;property&gt;</w:t>
+      </w:r>
+    </w:p>
+    <w:p>
+      <w:pPr>
+        <w:pStyle w:val="ListParagraph"/>
+        <w:ind w:left="0"/>
+        <w:rPr>
+          <w:rStyle w:val="Strong"/>
+          <w:rFonts w:ascii="Courier New" w:hAnsi="Courier New" w:cs="Courier New"/>
+          <w:b w:val="0"/>
+          <w:color w:val="1F497D" w:themeColor="text2"/>
+          <w:sz w:val="16"/>
+          <w:szCs w:val="16"/>
+        </w:rPr>
+      </w:pPr>
+      <w:r>
+        <w:rPr>
+          <w:rStyle w:val="Strong"/>
+          <w:rFonts w:ascii="Courier New" w:hAnsi="Courier New" w:cs="Courier New"/>
+          <w:b w:val="0"/>
+          <w:color w:val="1F497D" w:themeColor="text2"/>
+          <w:sz w:val="16"/>
+          <w:szCs w:val="16"/>
+        </w:rPr>
+        <w:t xml:space="preserve">                &lt;name&gt;maxIdle&lt;/name&gt;</w:t>
+      </w:r>
+    </w:p>
+    <w:p>
+      <w:pPr>
+        <w:pStyle w:val="ListParagraph"/>
+        <w:ind w:left="0"/>
+        <w:rPr>
+          <w:rStyle w:val="Strong"/>
+          <w:rFonts w:ascii="Courier New" w:hAnsi="Courier New" w:cs="Courier New"/>
+          <w:b w:val="0"/>
+          <w:color w:val="1F497D" w:themeColor="text2"/>
+          <w:sz w:val="16"/>
+          <w:szCs w:val="16"/>
+        </w:rPr>
+      </w:pPr>
+      <w:r>
+        <w:rPr>
+          <w:rStyle w:val="Strong"/>
+          <w:rFonts w:ascii="Courier New" w:hAnsi="Courier New" w:cs="Courier New"/>
+          <w:b w:val="0"/>
+          <w:color w:val="1F497D" w:themeColor="text2"/>
+          <w:sz w:val="16"/>
+          <w:szCs w:val="16"/>
+        </w:rPr>
+        <w:t xml:space="preserve">                &lt;value&gt;4&lt;/value&gt;</w:t>
+      </w:r>
+    </w:p>
+    <w:p>
+      <w:pPr>
+        <w:pStyle w:val="ListParagraph"/>
+        <w:ind w:left="0"/>
+        <w:rPr>
+          <w:rStyle w:val="Strong"/>
+          <w:rFonts w:ascii="Courier New" w:hAnsi="Courier New" w:cs="Courier New"/>
+          <w:b w:val="0"/>
+          <w:color w:val="1F497D" w:themeColor="text2"/>
+          <w:sz w:val="16"/>
+          <w:szCs w:val="16"/>
+        </w:rPr>
+      </w:pPr>
+      <w:r>
+        <w:rPr>
+          <w:rStyle w:val="Strong"/>
+          <w:rFonts w:ascii="Courier New" w:hAnsi="Courier New" w:cs="Courier New"/>
+          <w:b w:val="0"/>
+          <w:color w:val="1F497D" w:themeColor="text2"/>
+          <w:sz w:val="16"/>
+          <w:szCs w:val="16"/>
+        </w:rPr>
+        <w:t xml:space="preserve">                &lt;description&gt;&lt;/description&gt;</w:t>
+      </w:r>
+    </w:p>
+    <w:p>
+      <w:pPr>
+        <w:pStyle w:val="ListParagraph"/>
+        <w:ind w:left="0"/>
+        <w:rPr>
+          <w:rStyle w:val="Strong"/>
+          <w:rFonts w:ascii="Courier New" w:hAnsi="Courier New" w:cs="Courier New"/>
+          <w:b w:val="0"/>
+          <w:color w:val="1F497D" w:themeColor="text2"/>
+          <w:sz w:val="16"/>
+          <w:szCs w:val="16"/>
+        </w:rPr>
+      </w:pPr>
+      <w:r>
+        <w:rPr>
+          <w:rStyle w:val="Strong"/>
+          <w:rFonts w:ascii="Courier New" w:hAnsi="Courier New" w:cs="Courier New"/>
+          <w:b w:val="0"/>
+          <w:color w:val="1F497D" w:themeColor="text2"/>
+          <w:sz w:val="16"/>
+          <w:szCs w:val="16"/>
+        </w:rPr>
+        <w:t xml:space="preserve">            &lt;/property&gt;</w:t>
+      </w:r>
+    </w:p>
+    <w:p>
+      <w:pPr>
+        <w:pStyle w:val="ListParagraph"/>
+        <w:ind w:left="0"/>
+        <w:rPr>
+          <w:rStyle w:val="Strong"/>
+          <w:rFonts w:ascii="Courier New" w:hAnsi="Courier New" w:cs="Courier New"/>
+          <w:b w:val="0"/>
+          <w:color w:val="1F497D" w:themeColor="text2"/>
+          <w:sz w:val="16"/>
+          <w:szCs w:val="16"/>
+        </w:rPr>
+      </w:pPr>
+      <w:r>
+        <w:rPr>
+          <w:rStyle w:val="Strong"/>
+          <w:rFonts w:ascii="Courier New" w:hAnsi="Courier New" w:cs="Courier New"/>
+          <w:b w:val="0"/>
+          <w:color w:val="1F497D" w:themeColor="text2"/>
+          <w:sz w:val="16"/>
+          <w:szCs w:val="16"/>
+        </w:rPr>
+        <w:t xml:space="preserve">            &lt;property&gt;</w:t>
+      </w:r>
+    </w:p>
+    <w:p>
+      <w:pPr>
+        <w:pStyle w:val="ListParagraph"/>
+        <w:ind w:left="0"/>
+        <w:rPr>
+          <w:rStyle w:val="Strong"/>
+          <w:rFonts w:ascii="Courier New" w:hAnsi="Courier New" w:cs="Courier New"/>
+          <w:b w:val="0"/>
+          <w:color w:val="1F497D" w:themeColor="text2"/>
+          <w:sz w:val="16"/>
+          <w:szCs w:val="16"/>
+        </w:rPr>
+      </w:pPr>
+      <w:r>
+        <w:rPr>
+          <w:rStyle w:val="Strong"/>
+          <w:rFonts w:ascii="Courier New" w:hAnsi="Courier New" w:cs="Courier New"/>
+          <w:b w:val="0"/>
+          <w:color w:val="1F497D" w:themeColor="text2"/>
+          <w:sz w:val="16"/>
+          <w:szCs w:val="16"/>
+        </w:rPr>
+        <w:t xml:space="preserve">                &lt;name&gt;minIdle&lt;/name&gt;</w:t>
+      </w:r>
+    </w:p>
+    <w:p>
+      <w:pPr>
+        <w:pStyle w:val="ListParagraph"/>
+        <w:ind w:left="0"/>
+        <w:rPr>
+          <w:rStyle w:val="Strong"/>
+          <w:rFonts w:ascii="Courier New" w:hAnsi="Courier New" w:cs="Courier New"/>
+          <w:b w:val="0"/>
+          <w:color w:val="1F497D" w:themeColor="text2"/>
+          <w:sz w:val="16"/>
+          <w:szCs w:val="16"/>
+        </w:rPr>
+      </w:pPr>
+      <w:r>
+        <w:rPr>
+          <w:rStyle w:val="Strong"/>
+          <w:rFonts w:ascii="Courier New" w:hAnsi="Courier New" w:cs="Courier New"/>
+          <w:b w:val="0"/>
+          <w:color w:val="1F497D" w:themeColor="text2"/>
+          <w:sz w:val="16"/>
+          <w:szCs w:val="16"/>
+        </w:rPr>
+        <w:t xml:space="preserve">                &lt;value&gt;2&lt;/value&gt;</w:t>
+      </w:r>
+    </w:p>
+    <w:p>
+      <w:pPr>
+        <w:pStyle w:val="ListParagraph"/>
+        <w:ind w:left="0"/>
+        <w:rPr>
+          <w:rStyle w:val="Strong"/>
+          <w:rFonts w:ascii="Courier New" w:hAnsi="Courier New" w:cs="Courier New"/>
+          <w:b w:val="0"/>
+          <w:color w:val="1F497D" w:themeColor="text2"/>
+          <w:sz w:val="16"/>
+          <w:szCs w:val="16"/>
+        </w:rPr>
+      </w:pPr>
+      <w:r>
+        <w:rPr>
+          <w:rStyle w:val="Strong"/>
+          <w:rFonts w:ascii="Courier New" w:hAnsi="Courier New" w:cs="Courier New"/>
+          <w:b w:val="0"/>
+          <w:color w:val="1F497D" w:themeColor="text2"/>
+          <w:sz w:val="16"/>
+          <w:szCs w:val="16"/>
+        </w:rPr>
+        <w:t xml:space="preserve">                &lt;description&gt;&lt;/description&gt;</w:t>
+      </w:r>
+    </w:p>
+    <w:p>
+      <w:pPr>
+        <w:pStyle w:val="ListParagraph"/>
+        <w:ind w:left="0"/>
+        <w:rPr>
+          <w:rStyle w:val="Strong"/>
+          <w:rFonts w:ascii="Courier New" w:hAnsi="Courier New" w:cs="Courier New"/>
+          <w:b w:val="0"/>
+          <w:color w:val="1F497D" w:themeColor="text2"/>
+          <w:sz w:val="16"/>
+          <w:szCs w:val="16"/>
+        </w:rPr>
+      </w:pPr>
+      <w:r>
+        <w:rPr>
+          <w:rStyle w:val="Strong"/>
+          <w:rFonts w:ascii="Courier New" w:hAnsi="Courier New" w:cs="Courier New"/>
+          <w:b w:val="0"/>
+          <w:color w:val="1F497D" w:themeColor="text2"/>
+          <w:sz w:val="16"/>
+          <w:szCs w:val="16"/>
+        </w:rPr>
+        <w:t xml:space="preserve">            &lt;/property&gt;</w:t>
+      </w:r>
+    </w:p>
+    <w:p>
+      <w:pPr>
+        <w:pStyle w:val="ListParagraph"/>
+        <w:ind w:left="0"/>
+        <w:rPr>
+          <w:rStyle w:val="Strong"/>
+          <w:rFonts w:ascii="Courier New" w:hAnsi="Courier New" w:cs="Courier New"/>
+          <w:b w:val="0"/>
+          <w:color w:val="1F497D" w:themeColor="text2"/>
+          <w:sz w:val="16"/>
+          <w:szCs w:val="16"/>
+        </w:rPr>
+      </w:pPr>
+      <w:r>
+        <w:rPr>
+          <w:rStyle w:val="Strong"/>
+          <w:rFonts w:ascii="Courier New" w:hAnsi="Courier New" w:cs="Courier New"/>
+          <w:b w:val="0"/>
+          <w:color w:val="1F497D" w:themeColor="text2"/>
+          <w:sz w:val="16"/>
+          <w:szCs w:val="16"/>
+        </w:rPr>
+        <w:t xml:space="preserve">        &lt;/pool-properties&gt;</w:t>
+      </w:r>
+    </w:p>
+    <w:p>
+      <w:pPr>
+        <w:pStyle w:val="ListParagraph"/>
+        <w:ind w:left="0"/>
+        <w:rPr>
+          <w:rStyle w:val="Strong"/>
+          <w:rFonts w:ascii="Courier New" w:hAnsi="Courier New" w:cs="Courier New"/>
+          <w:b w:val="0"/>
+          <w:color w:val="1F497D" w:themeColor="text2"/>
+          <w:sz w:val="16"/>
+          <w:szCs w:val="16"/>
+        </w:rPr>
+      </w:pPr>
+      <w:r>
+        <w:rPr>
+          <w:rStyle w:val="Strong"/>
+          <w:rFonts w:ascii="Courier New" w:hAnsi="Courier New" w:cs="Courier New"/>
+          <w:b w:val="0"/>
+          <w:color w:val="1F497D" w:themeColor="text2"/>
+          <w:sz w:val="16"/>
+          <w:szCs w:val="16"/>
+        </w:rPr>
+        <w:t xml:space="preserve">    &lt;/dataSource-pool-properties&gt;</w:t>
+      </w:r>
+    </w:p>
+    <w:p>
+      <w:pPr>
+        <w:pStyle w:val="ListParagraph"/>
+        <w:ind w:left="0"/>
+        <w:rPr>
+          <w:rStyle w:val="Strong"/>
+          <w:rFonts w:ascii="Courier New" w:hAnsi="Courier New" w:cs="Courier New"/>
+          <w:b w:val="0"/>
+          <w:color w:val="1F497D" w:themeColor="text2"/>
+          <w:sz w:val="16"/>
+          <w:szCs w:val="16"/>
+        </w:rPr>
+      </w:pPr>
+      <w:r>
+        <w:rPr>
+          <w:rStyle w:val="Strong"/>
+          <w:rFonts w:ascii="Courier New" w:hAnsi="Courier New" w:cs="Courier New"/>
+          <w:b w:val="0"/>
+          <w:color w:val="1F497D" w:themeColor="text2"/>
+          <w:sz w:val="16"/>
+          <w:szCs w:val="16"/>
+        </w:rPr>
+        <w:t>&lt;jdbc-resources&gt;</w:t>
+      </w:r>
+    </w:p>
+    <w:p>
+      <w:pPr>
+        <w:pStyle w:val="ListParagraph"/>
+        <w:ind w:left="0"/>
+        <w:rPr>
+          <w:rStyle w:val="Strong"/>
+          <w:rFonts w:ascii="Courier New" w:hAnsi="Courier New" w:cs="Courier New"/>
+          <w:b w:val="0"/>
+          <w:color w:val="1F497D" w:themeColor="text2"/>
+          <w:sz w:val="16"/>
+          <w:szCs w:val="16"/>
+        </w:rPr>
+      </w:pPr>
+      <w:r>
+        <w:rPr>
+          <w:rStyle w:val="Strong"/>
+          <w:rFonts w:ascii="Courier New" w:hAnsi="Courier New" w:cs="Courier New"/>
+          <w:b w:val="0"/>
+          <w:color w:val="1F497D" w:themeColor="text2"/>
+          <w:sz w:val="16"/>
+          <w:szCs w:val="16"/>
+        </w:rPr>
+        <w:t xml:space="preserve">        &lt;dbConnector-name&gt;interop connector&lt;/dbConnector-name&gt;</w:t>
+      </w:r>
+    </w:p>
+    <w:p>
+      <w:pPr>
+        <w:pStyle w:val="ListParagraph"/>
+        <w:ind w:left="0"/>
+        <w:rPr>
+          <w:rStyle w:val="Strong"/>
+          <w:rFonts w:ascii="Courier New" w:hAnsi="Courier New" w:cs="Courier New"/>
+          <w:color w:val="1F497D" w:themeColor="text2"/>
+          <w:sz w:val="16"/>
+          <w:szCs w:val="16"/>
+        </w:rPr>
+      </w:pPr>
+      <w:r>
+        <w:rPr>
+          <w:rStyle w:val="Strong"/>
+          <w:rFonts w:ascii="Courier New" w:hAnsi="Courier New" w:cs="Courier New"/>
+          <w:color w:val="1F497D" w:themeColor="text2"/>
+          <w:sz w:val="16"/>
+          <w:szCs w:val="16"/>
+        </w:rPr>
+        <w:t xml:space="preserve">        &lt;jndi-name&gt;interop&lt;/jndi-name&gt;</w:t>
+      </w:r>
+    </w:p>
+    <w:p>
+      <w:pPr>
+        <w:pStyle w:val="ListParagraph"/>
+        <w:ind w:left="0"/>
+        <w:rPr>
+          <w:rStyle w:val="Strong"/>
+          <w:rFonts w:ascii="Courier New" w:hAnsi="Courier New" w:cs="Courier New"/>
+          <w:b w:val="0"/>
+          <w:color w:val="1F497D" w:themeColor="text2"/>
+          <w:sz w:val="16"/>
+          <w:szCs w:val="16"/>
+        </w:rPr>
+      </w:pPr>
+      <w:r>
+        <w:rPr>
+          <w:rStyle w:val="Strong"/>
+          <w:rFonts w:ascii="Courier New" w:hAnsi="Courier New" w:cs="Courier New"/>
+          <w:b w:val="0"/>
+          <w:color w:val="1F497D" w:themeColor="text2"/>
+          <w:sz w:val="16"/>
+          <w:szCs w:val="16"/>
+        </w:rPr>
+        <w:t xml:space="preserve">        &lt;description&gt;Datasource connection to MYSQL WMS&lt;/description&gt;</w:t>
+      </w:r>
+    </w:p>
+    <w:p>
+      <w:pPr>
+        <w:pStyle w:val="ListParagraph"/>
+        <w:ind w:left="0"/>
+        <w:rPr>
+          <w:rStyle w:val="Strong"/>
+          <w:rFonts w:ascii="Courier New" w:hAnsi="Courier New" w:cs="Courier New"/>
+          <w:b w:val="0"/>
+          <w:color w:val="1F497D" w:themeColor="text2"/>
+          <w:sz w:val="16"/>
+          <w:szCs w:val="16"/>
+        </w:rPr>
+      </w:pPr>
+      <w:r>
+        <w:rPr>
+          <w:rStyle w:val="Strong"/>
+          <w:rFonts w:ascii="Courier New" w:hAnsi="Courier New" w:cs="Courier New"/>
+          <w:b w:val="0"/>
+          <w:color w:val="1F497D" w:themeColor="text2"/>
+          <w:sz w:val="16"/>
+          <w:szCs w:val="16"/>
+        </w:rPr>
+        <w:t xml:space="preserve">    &lt;/jdbc-resources&gt;</w:t>
+      </w:r>
+    </w:p>
+    <w:p>
+      <w:pPr>
+        <w:pStyle w:val="ListParagraph"/>
+        <w:ind w:left="0"/>
+        <w:rPr>
+          <w:rStyle w:val="Strong"/>
+          <w:rFonts w:ascii="Courier New" w:hAnsi="Courier New" w:cs="Courier New"/>
+          <w:b w:val="0"/>
+          <w:color w:val="1F497D" w:themeColor="text2"/>
+          <w:sz w:val="16"/>
+          <w:szCs w:val="16"/>
+        </w:rPr>
+      </w:pPr>
+      <w:r>
+        <w:rPr>
+          <w:rStyle w:val="Strong"/>
+          <w:rFonts w:ascii="Courier New" w:hAnsi="Courier New" w:cs="Courier New"/>
+          <w:b w:val="0"/>
+          <w:color w:val="1F497D" w:themeColor="text2"/>
+          <w:sz w:val="16"/>
+          <w:szCs w:val="16"/>
+        </w:rPr>
+        <w:t>&lt;/context&gt;</w:t>
+      </w:r>
+    </w:p>
+    <w:p>
+      <w:pPr>
+        <w:widowControl w:val="0"/>
+        <w:tabs>
+          <w:tab w:val="left" w:pos="560"/>
+          <w:tab w:val="left" w:pos="1120"/>
+          <w:tab w:val="left" w:pos="1680"/>
+          <w:tab w:val="left" w:pos="2240"/>
+          <w:tab w:val="left" w:pos="2800"/>
+          <w:tab w:val="left" w:pos="3360"/>
+          <w:tab w:val="left" w:pos="3920"/>
+          <w:tab w:val="left" w:pos="4480"/>
+          <w:tab w:val="left" w:pos="5040"/>
+          <w:tab w:val="left" w:pos="5600"/>
+          <w:tab w:val="left" w:pos="6160"/>
+          <w:tab w:val="left" w:pos="6720"/>
+        </w:tabs>
+        <w:autoSpaceDE w:val="0"/>
+        <w:autoSpaceDN w:val="0"/>
+        <w:adjustRightInd w:val="0"/>
+        <w:rPr>
+          <w:rFonts w:ascii="Menlo Regular" w:hAnsi="Menlo Regular" w:cs="Menlo Regular"/>
+          <w:color w:val="000000"/>
+          <w:sz w:val="22"/>
+          <w:szCs w:val="22"/>
+        </w:rPr>
+      </w:pPr>
+    </w:p>
+    <w:p/>
     <w:p/>
     <w:sectPr>
       <w:pgSz w:w="12240" w:h="15840"/>
@@ -3847,6 +5766,119 @@
     </w:lvl>
   </w:abstractNum>
   <w:abstractNum w:abstractNumId="6">
+    <w:nsid w:val="492A130A"/>
+    <w:multiLevelType w:val="hybridMultilevel"/>
+    <w:tmpl w:val="57561448"/>
+    <w:lvl w:ilvl="0" w:tplc="04090001">
+      <w:start w:val="1"/>
+      <w:numFmt w:val="bullet"/>
+      <w:lvlText w:val=""/>
+      <w:lvlJc w:val="left"/>
+      <w:pPr>
+        <w:ind w:left="720" w:hanging="360"/>
+      </w:pPr>
+      <w:rPr>
+        <w:rFonts w:ascii="Symbol" w:hAnsi="Symbol" w:hint="default"/>
+      </w:rPr>
+    </w:lvl>
+    <w:lvl w:ilvl="1" w:tplc="04090003" w:tentative="1">
+      <w:start w:val="1"/>
+      <w:numFmt w:val="bullet"/>
+      <w:lvlText w:val="o"/>
+      <w:lvlJc w:val="left"/>
+      <w:pPr>
+        <w:ind w:left="1440" w:hanging="360"/>
+      </w:pPr>
+      <w:rPr>
+        <w:rFonts w:ascii="Courier New" w:hAnsi="Courier New" w:hint="default"/>
+      </w:rPr>
+    </w:lvl>
+    <w:lvl w:ilvl="2" w:tplc="04090005" w:tentative="1">
+      <w:start w:val="1"/>
+      <w:numFmt w:val="bullet"/>
+      <w:lvlText w:val=""/>
+      <w:lvlJc w:val="left"/>
+      <w:pPr>
+        <w:ind w:left="2160" w:hanging="360"/>
+      </w:pPr>
+      <w:rPr>
+        <w:rFonts w:ascii="Wingdings" w:hAnsi="Wingdings" w:hint="default"/>
+      </w:rPr>
+    </w:lvl>
+    <w:lvl w:ilvl="3" w:tplc="04090001" w:tentative="1">
+      <w:start w:val="1"/>
+      <w:numFmt w:val="bullet"/>
+      <w:lvlText w:val=""/>
+      <w:lvlJc w:val="left"/>
+      <w:pPr>
+        <w:ind w:left="2880" w:hanging="360"/>
+      </w:pPr>
+      <w:rPr>
+        <w:rFonts w:ascii="Symbol" w:hAnsi="Symbol" w:hint="default"/>
+      </w:rPr>
+    </w:lvl>
+    <w:lvl w:ilvl="4" w:tplc="04090003" w:tentative="1">
+      <w:start w:val="1"/>
+      <w:numFmt w:val="bullet"/>
+      <w:lvlText w:val="o"/>
+      <w:lvlJc w:val="left"/>
+      <w:pPr>
+        <w:ind w:left="3600" w:hanging="360"/>
+      </w:pPr>
+      <w:rPr>
+        <w:rFonts w:ascii="Courier New" w:hAnsi="Courier New" w:hint="default"/>
+      </w:rPr>
+    </w:lvl>
+    <w:lvl w:ilvl="5" w:tplc="04090005" w:tentative="1">
+      <w:start w:val="1"/>
+      <w:numFmt w:val="bullet"/>
+      <w:lvlText w:val=""/>
+      <w:lvlJc w:val="left"/>
+      <w:pPr>
+        <w:ind w:left="4320" w:hanging="360"/>
+      </w:pPr>
+      <w:rPr>
+        <w:rFonts w:ascii="Wingdings" w:hAnsi="Wingdings" w:hint="default"/>
+      </w:rPr>
+    </w:lvl>
+    <w:lvl w:ilvl="6" w:tplc="04090001" w:tentative="1">
+      <w:start w:val="1"/>
+      <w:numFmt w:val="bullet"/>
+      <w:lvlText w:val=""/>
+      <w:lvlJc w:val="left"/>
+      <w:pPr>
+        <w:ind w:left="5040" w:hanging="360"/>
+      </w:pPr>
+      <w:rPr>
+        <w:rFonts w:ascii="Symbol" w:hAnsi="Symbol" w:hint="default"/>
+      </w:rPr>
+    </w:lvl>
+    <w:lvl w:ilvl="7" w:tplc="04090003" w:tentative="1">
+      <w:start w:val="1"/>
+      <w:numFmt w:val="bullet"/>
+      <w:lvlText w:val="o"/>
+      <w:lvlJc w:val="left"/>
+      <w:pPr>
+        <w:ind w:left="5760" w:hanging="360"/>
+      </w:pPr>
+      <w:rPr>
+        <w:rFonts w:ascii="Courier New" w:hAnsi="Courier New" w:hint="default"/>
+      </w:rPr>
+    </w:lvl>
+    <w:lvl w:ilvl="8" w:tplc="04090005" w:tentative="1">
+      <w:start w:val="1"/>
+      <w:numFmt w:val="bullet"/>
+      <w:lvlText w:val=""/>
+      <w:lvlJc w:val="left"/>
+      <w:pPr>
+        <w:ind w:left="6480" w:hanging="360"/>
+      </w:pPr>
+      <w:rPr>
+        <w:rFonts w:ascii="Wingdings" w:hAnsi="Wingdings" w:hint="default"/>
+      </w:rPr>
+    </w:lvl>
+  </w:abstractNum>
+  <w:abstractNum w:abstractNumId="7">
     <w:nsid w:val="4B1069C5"/>
     <w:multiLevelType w:val="hybridMultilevel"/>
     <w:tmpl w:val="D700987E"/>
@@ -3959,7 +5991,7 @@
       </w:rPr>
     </w:lvl>
   </w:abstractNum>
-  <w:abstractNum w:abstractNumId="7">
+  <w:abstractNum w:abstractNumId="8">
     <w:nsid w:val="581573D1"/>
     <w:multiLevelType w:val="hybridMultilevel"/>
     <w:tmpl w:val="E86CFA68"/>
@@ -4072,7 +6104,120 @@
       </w:rPr>
     </w:lvl>
   </w:abstractNum>
-  <w:abstractNum w:abstractNumId="8">
+  <w:abstractNum w:abstractNumId="9">
+    <w:nsid w:val="59B122C0"/>
+    <w:multiLevelType w:val="hybridMultilevel"/>
+    <w:tmpl w:val="BA84E842"/>
+    <w:lvl w:ilvl="0" w:tplc="04090001">
+      <w:start w:val="1"/>
+      <w:numFmt w:val="bullet"/>
+      <w:lvlText w:val=""/>
+      <w:lvlJc w:val="left"/>
+      <w:pPr>
+        <w:ind w:left="720" w:hanging="360"/>
+      </w:pPr>
+      <w:rPr>
+        <w:rFonts w:ascii="Symbol" w:hAnsi="Symbol" w:hint="default"/>
+      </w:rPr>
+    </w:lvl>
+    <w:lvl w:ilvl="1" w:tplc="04090003" w:tentative="1">
+      <w:start w:val="1"/>
+      <w:numFmt w:val="bullet"/>
+      <w:lvlText w:val="o"/>
+      <w:lvlJc w:val="left"/>
+      <w:pPr>
+        <w:ind w:left="1440" w:hanging="360"/>
+      </w:pPr>
+      <w:rPr>
+        <w:rFonts w:ascii="Courier New" w:hAnsi="Courier New" w:hint="default"/>
+      </w:rPr>
+    </w:lvl>
+    <w:lvl w:ilvl="2" w:tplc="04090005" w:tentative="1">
+      <w:start w:val="1"/>
+      <w:numFmt w:val="bullet"/>
+      <w:lvlText w:val=""/>
+      <w:lvlJc w:val="left"/>
+      <w:pPr>
+        <w:ind w:left="2160" w:hanging="360"/>
+      </w:pPr>
+      <w:rPr>
+        <w:rFonts w:ascii="Wingdings" w:hAnsi="Wingdings" w:hint="default"/>
+      </w:rPr>
+    </w:lvl>
+    <w:lvl w:ilvl="3" w:tplc="04090001" w:tentative="1">
+      <w:start w:val="1"/>
+      <w:numFmt w:val="bullet"/>
+      <w:lvlText w:val=""/>
+      <w:lvlJc w:val="left"/>
+      <w:pPr>
+        <w:ind w:left="2880" w:hanging="360"/>
+      </w:pPr>
+      <w:rPr>
+        <w:rFonts w:ascii="Symbol" w:hAnsi="Symbol" w:hint="default"/>
+      </w:rPr>
+    </w:lvl>
+    <w:lvl w:ilvl="4" w:tplc="04090003" w:tentative="1">
+      <w:start w:val="1"/>
+      <w:numFmt w:val="bullet"/>
+      <w:lvlText w:val="o"/>
+      <w:lvlJc w:val="left"/>
+      <w:pPr>
+        <w:ind w:left="3600" w:hanging="360"/>
+      </w:pPr>
+      <w:rPr>
+        <w:rFonts w:ascii="Courier New" w:hAnsi="Courier New" w:hint="default"/>
+      </w:rPr>
+    </w:lvl>
+    <w:lvl w:ilvl="5" w:tplc="04090005" w:tentative="1">
+      <w:start w:val="1"/>
+      <w:numFmt w:val="bullet"/>
+      <w:lvlText w:val=""/>
+      <w:lvlJc w:val="left"/>
+      <w:pPr>
+        <w:ind w:left="4320" w:hanging="360"/>
+      </w:pPr>
+      <w:rPr>
+        <w:rFonts w:ascii="Wingdings" w:hAnsi="Wingdings" w:hint="default"/>
+      </w:rPr>
+    </w:lvl>
+    <w:lvl w:ilvl="6" w:tplc="04090001" w:tentative="1">
+      <w:start w:val="1"/>
+      <w:numFmt w:val="bullet"/>
+      <w:lvlText w:val=""/>
+      <w:lvlJc w:val="left"/>
+      <w:pPr>
+        <w:ind w:left="5040" w:hanging="360"/>
+      </w:pPr>
+      <w:rPr>
+        <w:rFonts w:ascii="Symbol" w:hAnsi="Symbol" w:hint="default"/>
+      </w:rPr>
+    </w:lvl>
+    <w:lvl w:ilvl="7" w:tplc="04090003" w:tentative="1">
+      <w:start w:val="1"/>
+      <w:numFmt w:val="bullet"/>
+      <w:lvlText w:val="o"/>
+      <w:lvlJc w:val="left"/>
+      <w:pPr>
+        <w:ind w:left="5760" w:hanging="360"/>
+      </w:pPr>
+      <w:rPr>
+        <w:rFonts w:ascii="Courier New" w:hAnsi="Courier New" w:hint="default"/>
+      </w:rPr>
+    </w:lvl>
+    <w:lvl w:ilvl="8" w:tplc="04090005" w:tentative="1">
+      <w:start w:val="1"/>
+      <w:numFmt w:val="bullet"/>
+      <w:lvlText w:val=""/>
+      <w:lvlJc w:val="left"/>
+      <w:pPr>
+        <w:ind w:left="6480" w:hanging="360"/>
+      </w:pPr>
+      <w:rPr>
+        <w:rFonts w:ascii="Wingdings" w:hAnsi="Wingdings" w:hint="default"/>
+      </w:rPr>
+    </w:lvl>
+  </w:abstractNum>
+  <w:abstractNum w:abstractNumId="10">
     <w:nsid w:val="5DE72628"/>
     <w:multiLevelType w:val="hybridMultilevel"/>
     <w:tmpl w:val="F33858D2"/>
@@ -4185,7 +6330,7 @@
       </w:rPr>
     </w:lvl>
   </w:abstractNum>
-  <w:abstractNum w:abstractNumId="9">
+  <w:abstractNum w:abstractNumId="11">
     <w:nsid w:val="5E774C27"/>
     <w:multiLevelType w:val="hybridMultilevel"/>
     <w:tmpl w:val="5DF8615E"/>
@@ -4298,7 +6443,7 @@
       </w:rPr>
     </w:lvl>
   </w:abstractNum>
-  <w:abstractNum w:abstractNumId="10">
+  <w:abstractNum w:abstractNumId="12">
     <w:nsid w:val="5EFA5D1A"/>
     <w:multiLevelType w:val="hybridMultilevel"/>
     <w:tmpl w:val="F9222B4E"/>
@@ -4384,7 +6529,7 @@
       </w:pPr>
     </w:lvl>
   </w:abstractNum>
-  <w:abstractNum w:abstractNumId="11">
+  <w:abstractNum w:abstractNumId="13">
     <w:nsid w:val="67DD579C"/>
     <w:multiLevelType w:val="hybridMultilevel"/>
     <w:tmpl w:val="95567C68"/>
@@ -4497,7 +6642,7 @@
       </w:rPr>
     </w:lvl>
   </w:abstractNum>
-  <w:abstractNum w:abstractNumId="12">
+  <w:abstractNum w:abstractNumId="14">
     <w:nsid w:val="67E46A59"/>
     <w:multiLevelType w:val="hybridMultilevel"/>
     <w:tmpl w:val="698EF558"/>
@@ -4610,7 +6755,7 @@
       </w:rPr>
     </w:lvl>
   </w:abstractNum>
-  <w:abstractNum w:abstractNumId="13">
+  <w:abstractNum w:abstractNumId="15">
     <w:nsid w:val="69262989"/>
     <w:multiLevelType w:val="hybridMultilevel"/>
     <w:tmpl w:val="52D63F88"/>
@@ -4723,7 +6868,7 @@
       </w:rPr>
     </w:lvl>
   </w:abstractNum>
-  <w:abstractNum w:abstractNumId="14">
+  <w:abstractNum w:abstractNumId="16">
     <w:nsid w:val="6B60088B"/>
     <w:multiLevelType w:val="hybridMultilevel"/>
     <w:tmpl w:val="FDAA02E0"/>
@@ -4809,7 +6954,7 @@
       </w:pPr>
     </w:lvl>
   </w:abstractNum>
-  <w:abstractNum w:abstractNumId="15">
+  <w:abstractNum w:abstractNumId="17">
     <w:nsid w:val="6F584A5F"/>
     <w:multiLevelType w:val="hybridMultilevel"/>
     <w:tmpl w:val="CA0E0428"/>
@@ -4922,7 +7067,7 @@
       </w:rPr>
     </w:lvl>
   </w:abstractNum>
-  <w:abstractNum w:abstractNumId="16">
+  <w:abstractNum w:abstractNumId="18">
     <w:nsid w:val="6F892C58"/>
     <w:multiLevelType w:val="hybridMultilevel"/>
     <w:tmpl w:val="E22893F2"/>
@@ -5035,7 +7180,7 @@
       </w:rPr>
     </w:lvl>
   </w:abstractNum>
-  <w:abstractNum w:abstractNumId="17">
+  <w:abstractNum w:abstractNumId="19">
     <w:nsid w:val="7C7446A1"/>
     <w:multiLevelType w:val="hybridMultilevel"/>
     <w:tmpl w:val="A282EAF6"/>
@@ -5148,7 +7293,7 @@
       </w:rPr>
     </w:lvl>
   </w:abstractNum>
-  <w:abstractNum w:abstractNumId="18">
+  <w:abstractNum w:abstractNumId="20">
     <w:nsid w:val="7D283132"/>
     <w:multiLevelType w:val="hybridMultilevel"/>
     <w:tmpl w:val="1E18EC5A"/>
@@ -5235,16 +7380,16 @@
     </w:lvl>
   </w:abstractNum>
   <w:num w:numId="1">
-    <w:abstractNumId w:val="14"/>
+    <w:abstractNumId w:val="16"/>
   </w:num>
   <w:num w:numId="2">
-    <w:abstractNumId w:val="10"/>
+    <w:abstractNumId w:val="12"/>
   </w:num>
   <w:num w:numId="3">
     <w:abstractNumId w:val="5"/>
   </w:num>
   <w:num w:numId="4">
-    <w:abstractNumId w:val="15"/>
+    <w:abstractNumId w:val="17"/>
   </w:num>
   <w:num w:numId="5">
     <w:abstractNumId w:val="2"/>
@@ -5253,43 +7398,49 @@
     <w:abstractNumId w:val="4"/>
   </w:num>
   <w:num w:numId="7">
-    <w:abstractNumId w:val="12"/>
+    <w:abstractNumId w:val="14"/>
   </w:num>
   <w:num w:numId="8">
     <w:abstractNumId w:val="1"/>
   </w:num>
   <w:num w:numId="9">
-    <w:abstractNumId w:val="9"/>
+    <w:abstractNumId w:val="11"/>
   </w:num>
   <w:num w:numId="10">
-    <w:abstractNumId w:val="11"/>
+    <w:abstractNumId w:val="13"/>
   </w:num>
   <w:num w:numId="11">
     <w:abstractNumId w:val="3"/>
   </w:num>
   <w:num w:numId="12">
+    <w:abstractNumId w:val="8"/>
+  </w:num>
+  <w:num w:numId="13">
+    <w:abstractNumId w:val="18"/>
+  </w:num>
+  <w:num w:numId="14">
+    <w:abstractNumId w:val="15"/>
+  </w:num>
+  <w:num w:numId="15">
+    <w:abstractNumId w:val="20"/>
+  </w:num>
+  <w:num w:numId="16">
     <w:abstractNumId w:val="7"/>
   </w:num>
-  <w:num w:numId="13">
-    <w:abstractNumId w:val="16"/>
-  </w:num>
-  <w:num w:numId="14">
-    <w:abstractNumId w:val="13"/>
-  </w:num>
-  <w:num w:numId="15">
-    <w:abstractNumId w:val="18"/>
-  </w:num>
-  <w:num w:numId="16">
-    <w:abstractNumId w:val="6"/>
-  </w:num>
   <w:num w:numId="17">
-    <w:abstractNumId w:val="8"/>
+    <w:abstractNumId w:val="10"/>
   </w:num>
   <w:num w:numId="18">
     <w:abstractNumId w:val="0"/>
   </w:num>
   <w:num w:numId="19">
-    <w:abstractNumId w:val="17"/>
+    <w:abstractNumId w:val="19"/>
+  </w:num>
+  <w:num w:numId="20">
+    <w:abstractNumId w:val="6"/>
+  </w:num>
+  <w:num w:numId="21">
+    <w:abstractNumId w:val="9"/>
   </w:num>
 </w:numbering>
 </file>
@@ -5731,6 +7882,31 @@
       </w:tblCellMar>
     </w:tblPr>
   </w:style>
+  <w:style w:type="character" w:styleId="Strong">
+    <w:name w:val="Strong"/>
+    <w:basedOn w:val="DefaultParagraphFont"/>
+    <w:uiPriority w:val="22"/>
+    <w:qFormat/>
+    <w:rsid w:val="00661B2B"/>
+    <w:rPr>
+      <w:b/>
+      <w:bCs/>
+    </w:rPr>
+  </w:style>
+  <w:style w:type="character" w:styleId="IntenseEmphasis">
+    <w:name w:val="Intense Emphasis"/>
+    <w:basedOn w:val="DefaultParagraphFont"/>
+    <w:uiPriority w:val="21"/>
+    <w:qFormat/>
+    <w:rsid w:val="00661B2B"/>
+    <w:rPr>
+      <w:b/>
+      <w:bCs/>
+      <w:i/>
+      <w:iCs/>
+      <w:color w:val="4F81BD" w:themeColor="accent1"/>
+    </w:rPr>
+  </w:style>
 </w:styles>
 </file>
 
@@ -6171,6 +8347,31 @@
       </w:tblCellMar>
     </w:tblPr>
   </w:style>
+  <w:style w:type="character" w:styleId="Strong">
+    <w:name w:val="Strong"/>
+    <w:basedOn w:val="DefaultParagraphFont"/>
+    <w:uiPriority w:val="22"/>
+    <w:qFormat/>
+    <w:rsid w:val="00661B2B"/>
+    <w:rPr>
+      <w:b/>
+      <w:bCs/>
+    </w:rPr>
+  </w:style>
+  <w:style w:type="character" w:styleId="IntenseEmphasis">
+    <w:name w:val="Intense Emphasis"/>
+    <w:basedOn w:val="DefaultParagraphFont"/>
+    <w:uiPriority w:val="21"/>
+    <w:qFormat/>
+    <w:rsid w:val="00661B2B"/>
+    <w:rPr>
+      <w:b/>
+      <w:bCs/>
+      <w:i/>
+      <w:iCs/>
+      <w:color w:val="4F81BD" w:themeColor="accent1"/>
+    </w:rPr>
+  </w:style>
 </w:styles>
 </file>
 
@@ -6499,7 +8700,7 @@
 </file>
 
 <file path=customXml/itemProps1.xml><?xml version="1.0" encoding="utf-8"?>
-<ds:datastoreItem xmlns:ds="http://schemas.openxmlformats.org/officeDocument/2006/customXml" ds:itemID="{5E5247F1-FBCE-D849-ABA6-33E3D7FDC32D}">
+<ds:datastoreItem xmlns:ds="http://schemas.openxmlformats.org/officeDocument/2006/customXml" ds:itemID="{FCC99791-CB14-D24C-A689-0DD4D1F7926E}">
   <ds:schemaRefs>
     <ds:schemaRef ds:uri="http://schemas.openxmlformats.org/officeDocument/2006/bibliography"/>
   </ds:schemaRefs>

</xml_diff>